<commit_message>
Going back home to run 15 spheres 256 1024 mutex and finish the report
In other, completely unrelated news, Arsenal are about to get pumped daft at the Etihad
</commit_message>
<xml_diff>
--- a/CW1/Report.docx
+++ b/CW1/Report.docx
@@ -176,6 +176,9 @@
           <w:b/>
         </w:rPr>
       </w:pPr>
+      <w:r>
+        <w:t>Initial analysis of the base-line performance of the application and likely places that can be parallelised.</w:t>
+      </w:r>
     </w:p>
     <w:p>
       <w:pPr>
@@ -208,6 +211,9 @@
           <w:b/>
         </w:rPr>
       </w:pPr>
+      <w:r>
+        <w:t>Description and justification of the approach used and its overall suitability and rigour.</w:t>
+      </w:r>
     </w:p>
     <w:p>
       <w:pPr>
@@ -232,12 +238,16 @@
       </w:r>
     </w:p>
     <w:p>
-      <w:pPr>
-        <w:spacing w:after="30" w:line="360" w:lineRule="auto"/>
-        <w:ind w:left="426" w:hanging="426"/>
-        <w:rPr>
-          <w:rFonts w:ascii="Arial" w:hAnsi="Arial" w:cs="Arial"/>
-          <w:b/>
+      <w:r>
+        <w:t>Suitable performance analysis and testing documentation for the problem, including quality of presentation of the results.</w:t>
+      </w:r>
+    </w:p>
+    <w:p>
+      <w:pPr>
+        <w:spacing w:after="30" w:line="360" w:lineRule="auto"/>
+        <w:ind w:left="426" w:hanging="426"/>
+        <w:rPr>
+          <w:rFonts w:ascii="Arial" w:hAnsi="Arial" w:cs="Arial"/>
         </w:rPr>
       </w:pPr>
       <w:r>
@@ -246,9 +256,25 @@
           <w:lang w:eastAsia="en-GB"/>
         </w:rPr>
         <w:drawing>
-          <wp:inline distT="0" distB="0" distL="0" distR="0" wp14:anchorId="0058B72E" wp14:editId="1DD88116">
+          <wp:anchor distT="0" distB="0" distL="114300" distR="114300" simplePos="0" relativeHeight="251659264" behindDoc="1" locked="0" layoutInCell="1" allowOverlap="1">
+            <wp:simplePos x="0" y="0"/>
+            <wp:positionH relativeFrom="column">
+              <wp:posOffset>0</wp:posOffset>
+            </wp:positionH>
+            <wp:positionV relativeFrom="paragraph">
+              <wp:posOffset>-1905</wp:posOffset>
+            </wp:positionV>
             <wp:extent cx="5731510" cy="2301875"/>
             <wp:effectExtent l="0" t="0" r="2540" b="3175"/>
+            <wp:wrapTight wrapText="bothSides">
+              <wp:wrapPolygon edited="0">
+                <wp:start x="0" y="0"/>
+                <wp:lineTo x="0" y="21451"/>
+                <wp:lineTo x="21538" y="21451"/>
+                <wp:lineTo x="21538" y="0"/>
+                <wp:lineTo x="0" y="0"/>
+              </wp:wrapPolygon>
+            </wp:wrapTight>
             <wp:docPr id="1" name="Chart 1"/>
             <wp:cNvGraphicFramePr/>
             <a:graphic xmlns:a="http://schemas.openxmlformats.org/drawingml/2006/main">
@@ -256,110 +282,1577 @@
                 <c:chart xmlns:c="http://schemas.openxmlformats.org/drawingml/2006/chart" xmlns:r="http://schemas.openxmlformats.org/officeDocument/2006/relationships" r:id="rId8"/>
               </a:graphicData>
             </a:graphic>
-          </wp:inline>
+            <wp14:sizeRelH relativeFrom="page">
+              <wp14:pctWidth>0</wp14:pctWidth>
+            </wp14:sizeRelH>
+            <wp14:sizeRelV relativeFrom="page">
+              <wp14:pctHeight>0</wp14:pctHeight>
+            </wp14:sizeRelV>
+          </wp:anchor>
         </w:drawing>
       </w:r>
-    </w:p>
-    <w:p>
-      <w:pPr>
-        <w:spacing w:after="30" w:line="360" w:lineRule="auto"/>
-        <w:ind w:left="426" w:hanging="426"/>
-        <w:rPr>
-          <w:rFonts w:ascii="Arial" w:hAnsi="Arial" w:cs="Arial"/>
-          <w:b/>
-        </w:rPr>
-      </w:pPr>
       <w:r>
+        <w:rPr>
+          <w:rFonts w:ascii="Arial" w:hAnsi="Arial" w:cs="Arial"/>
+        </w:rPr>
+        <w:t xml:space="preserve">Increasing the number of spheres has a more noticeable effect on the sequential code than both threads and parallel for, which both handle it well. </w:t>
+      </w:r>
+    </w:p>
+    <w:p>
+      <w:pPr>
+        <w:spacing w:after="30" w:line="360" w:lineRule="auto"/>
+        <w:ind w:left="426" w:hanging="426"/>
+        <w:rPr>
+          <w:rFonts w:ascii="Arial" w:hAnsi="Arial" w:cs="Arial"/>
+        </w:rPr>
+      </w:pPr>
+      <w:r>
+        <w:rPr>
+          <w:rFonts w:ascii="Arial" w:hAnsi="Arial" w:cs="Arial"/>
+        </w:rPr>
+        <w:lastRenderedPageBreak/>
+        <w:t>In all 3 cases, going from 9 spheres to 12 actually speeds up the process, however the jump to 15 pushes the times higher than where they started with 9 spheres.</w:t>
+      </w:r>
+    </w:p>
+    <w:p>
+      <w:pPr>
+        <w:spacing w:after="30" w:line="360" w:lineRule="auto"/>
+        <w:ind w:left="426" w:hanging="426"/>
         <w:rPr>
           <w:noProof/>
           <w:lang w:eastAsia="en-GB"/>
         </w:rPr>
-        <w:lastRenderedPageBreak/>
+      </w:pPr>
+    </w:p>
+    <w:p>
+      <w:pPr>
+        <w:spacing w:after="30" w:line="360" w:lineRule="auto"/>
+        <w:ind w:left="426" w:hanging="426"/>
+        <w:rPr>
+          <w:rFonts w:ascii="Arial" w:hAnsi="Arial" w:cs="Arial"/>
+          <w:b/>
+        </w:rPr>
+      </w:pPr>
+      <w:r>
+        <w:rPr>
+          <w:noProof/>
+          <w:lang w:eastAsia="en-GB"/>
+        </w:rPr>
         <w:drawing>
-          <wp:inline distT="0" distB="0" distL="0" distR="0" wp14:anchorId="4CB93A4D" wp14:editId="7E21522E">
+          <wp:anchor distT="0" distB="0" distL="114300" distR="114300" simplePos="0" relativeHeight="251661312" behindDoc="0" locked="0" layoutInCell="1" allowOverlap="1">
+            <wp:simplePos x="0" y="0"/>
+            <wp:positionH relativeFrom="column">
+              <wp:posOffset>0</wp:posOffset>
+            </wp:positionH>
+            <wp:positionV relativeFrom="paragraph">
+              <wp:posOffset>0</wp:posOffset>
+            </wp:positionV>
             <wp:extent cx="3629025" cy="2381250"/>
             <wp:effectExtent l="0" t="0" r="9525" b="0"/>
-            <wp:docPr id="4" name="Chart 4"/>
+            <wp:wrapThrough wrapText="bothSides">
+              <wp:wrapPolygon edited="0">
+                <wp:start x="0" y="0"/>
+                <wp:lineTo x="0" y="21427"/>
+                <wp:lineTo x="21543" y="21427"/>
+                <wp:lineTo x="21543" y="0"/>
+                <wp:lineTo x="0" y="0"/>
+              </wp:wrapPolygon>
+            </wp:wrapThrough>
+            <wp:docPr id="8" name="Chart 8"/>
             <wp:cNvGraphicFramePr/>
             <a:graphic xmlns:a="http://schemas.openxmlformats.org/drawingml/2006/main">
               <a:graphicData uri="http://schemas.openxmlformats.org/drawingml/2006/chart">
                 <c:chart xmlns:c="http://schemas.openxmlformats.org/drawingml/2006/chart" xmlns:r="http://schemas.openxmlformats.org/officeDocument/2006/relationships" r:id="rId9"/>
               </a:graphicData>
             </a:graphic>
-          </wp:inline>
+            <wp14:sizeRelH relativeFrom="page">
+              <wp14:pctWidth>0</wp14:pctWidth>
+            </wp14:sizeRelH>
+            <wp14:sizeRelV relativeFrom="page">
+              <wp14:pctHeight>0</wp14:pctHeight>
+            </wp14:sizeRelV>
+          </wp:anchor>
         </w:drawing>
       </w:r>
+    </w:p>
+    <w:p>
+      <w:pPr>
+        <w:spacing w:after="30" w:line="360" w:lineRule="auto"/>
+        <w:ind w:left="426" w:hanging="426"/>
+        <w:rPr>
+          <w:rFonts w:ascii="Arial" w:hAnsi="Arial" w:cs="Arial"/>
+          <w:b/>
+        </w:rPr>
+      </w:pPr>
+    </w:p>
+    <w:p>
+      <w:pPr>
+        <w:spacing w:after="30" w:line="360" w:lineRule="auto"/>
+        <w:ind w:left="426" w:hanging="426"/>
+        <w:rPr>
+          <w:rFonts w:ascii="Arial" w:hAnsi="Arial" w:cs="Arial"/>
+          <w:b/>
+        </w:rPr>
+      </w:pPr>
+    </w:p>
+    <w:p>
+      <w:pPr>
+        <w:spacing w:after="30" w:line="360" w:lineRule="auto"/>
+        <w:ind w:left="426" w:hanging="426"/>
+        <w:rPr>
+          <w:rFonts w:ascii="Arial" w:hAnsi="Arial" w:cs="Arial"/>
+          <w:b/>
+        </w:rPr>
+      </w:pPr>
+    </w:p>
+    <w:p>
+      <w:pPr>
+        <w:spacing w:after="30" w:line="360" w:lineRule="auto"/>
+        <w:ind w:left="426" w:hanging="426"/>
+        <w:rPr>
+          <w:rFonts w:ascii="Arial" w:hAnsi="Arial" w:cs="Arial"/>
+          <w:b/>
+        </w:rPr>
+      </w:pPr>
+    </w:p>
+    <w:p>
+      <w:pPr>
+        <w:spacing w:after="30" w:line="360" w:lineRule="auto"/>
+        <w:ind w:left="426" w:hanging="426"/>
+        <w:rPr>
+          <w:rFonts w:ascii="Arial" w:hAnsi="Arial" w:cs="Arial"/>
+          <w:b/>
+        </w:rPr>
+      </w:pPr>
+    </w:p>
+    <w:p>
+      <w:pPr>
+        <w:spacing w:after="30" w:line="360" w:lineRule="auto"/>
+        <w:ind w:left="426" w:hanging="426"/>
+        <w:rPr>
+          <w:rFonts w:ascii="Arial" w:hAnsi="Arial" w:cs="Arial"/>
+          <w:b/>
+        </w:rPr>
+      </w:pPr>
+    </w:p>
+    <w:p>
+      <w:pPr>
+        <w:spacing w:after="30" w:line="360" w:lineRule="auto"/>
+        <w:ind w:left="426" w:hanging="426"/>
+        <w:rPr>
+          <w:rFonts w:ascii="Arial" w:hAnsi="Arial" w:cs="Arial"/>
+          <w:b/>
+        </w:rPr>
+      </w:pPr>
+    </w:p>
+    <w:p>
+      <w:pPr>
+        <w:spacing w:after="30" w:line="360" w:lineRule="auto"/>
+        <w:ind w:left="426" w:hanging="426"/>
+        <w:rPr>
+          <w:rFonts w:ascii="Arial" w:hAnsi="Arial" w:cs="Arial"/>
+          <w:b/>
+        </w:rPr>
+      </w:pPr>
+    </w:p>
+    <w:p>
+      <w:pPr>
+        <w:spacing w:after="30" w:line="360" w:lineRule="auto"/>
+        <w:ind w:left="426" w:hanging="426"/>
+        <w:rPr>
+          <w:rFonts w:ascii="Arial" w:hAnsi="Arial" w:cs="Arial"/>
+          <w:b/>
+        </w:rPr>
+      </w:pPr>
+    </w:p>
+    <w:p>
+      <w:pPr>
+        <w:spacing w:after="30" w:line="360" w:lineRule="auto"/>
+        <w:ind w:left="426" w:hanging="426"/>
+        <w:rPr>
+          <w:rFonts w:ascii="Arial" w:hAnsi="Arial" w:cs="Arial"/>
+          <w:b/>
+        </w:rPr>
+      </w:pPr>
+    </w:p>
+    <w:p>
+      <w:pPr>
+        <w:spacing w:after="30" w:line="360" w:lineRule="auto"/>
+        <w:ind w:left="426" w:hanging="426"/>
+        <w:rPr>
+          <w:rFonts w:ascii="Arial" w:hAnsi="Arial" w:cs="Arial"/>
+          <w:b/>
+        </w:rPr>
+      </w:pPr>
+    </w:p>
+    <w:p>
+      <w:pPr>
+        <w:spacing w:after="30" w:line="360" w:lineRule="auto"/>
+        <w:ind w:left="426" w:hanging="426"/>
+        <w:rPr>
+          <w:rFonts w:ascii="Arial" w:hAnsi="Arial" w:cs="Arial"/>
+          <w:b/>
+        </w:rPr>
+      </w:pPr>
+    </w:p>
+    <w:p>
+      <w:pPr>
+        <w:spacing w:after="30" w:line="360" w:lineRule="auto"/>
+        <w:rPr>
+          <w:rFonts w:ascii="Arial" w:hAnsi="Arial" w:cs="Arial"/>
+          <w:b/>
+        </w:rPr>
+      </w:pPr>
+    </w:p>
+    <w:p>
+      <w:pPr>
+        <w:spacing w:after="30" w:line="360" w:lineRule="auto"/>
+        <w:ind w:left="426" w:hanging="426"/>
+        <w:rPr>
+          <w:rFonts w:ascii="Arial" w:hAnsi="Arial" w:cs="Arial"/>
+          <w:b/>
+        </w:rPr>
+      </w:pPr>
+    </w:p>
+    <w:p>
+      <w:pPr>
+        <w:spacing w:after="30" w:line="360" w:lineRule="auto"/>
+        <w:ind w:left="426" w:hanging="426"/>
+        <w:rPr>
+          <w:rFonts w:ascii="Arial" w:hAnsi="Arial" w:cs="Arial"/>
+          <w:b/>
+        </w:rPr>
+      </w:pPr>
       <w:r>
         <w:rPr>
           <w:noProof/>
           <w:lang w:eastAsia="en-GB"/>
         </w:rPr>
         <w:drawing>
-          <wp:inline distT="0" distB="0" distL="0" distR="0" wp14:anchorId="387F6DB7" wp14:editId="5F5AAF96">
+          <wp:anchor distT="0" distB="0" distL="114300" distR="114300" simplePos="0" relativeHeight="251660288" behindDoc="0" locked="0" layoutInCell="1" allowOverlap="1">
+            <wp:simplePos x="0" y="0"/>
+            <wp:positionH relativeFrom="column">
+              <wp:posOffset>0</wp:posOffset>
+            </wp:positionH>
+            <wp:positionV relativeFrom="paragraph">
+              <wp:posOffset>4445</wp:posOffset>
+            </wp:positionV>
             <wp:extent cx="3629025" cy="2381250"/>
             <wp:effectExtent l="0" t="0" r="9525" b="0"/>
-            <wp:docPr id="2" name="Chart 2"/>
+            <wp:wrapThrough wrapText="bothSides">
+              <wp:wrapPolygon edited="0">
+                <wp:start x="0" y="0"/>
+                <wp:lineTo x="0" y="21427"/>
+                <wp:lineTo x="21543" y="21427"/>
+                <wp:lineTo x="21543" y="0"/>
+                <wp:lineTo x="0" y="0"/>
+              </wp:wrapPolygon>
+            </wp:wrapThrough>
+            <wp:docPr id="9" name="Chart 9"/>
             <wp:cNvGraphicFramePr/>
             <a:graphic xmlns:a="http://schemas.openxmlformats.org/drawingml/2006/main">
               <a:graphicData uri="http://schemas.openxmlformats.org/drawingml/2006/chart">
                 <c:chart xmlns:c="http://schemas.openxmlformats.org/drawingml/2006/chart" xmlns:r="http://schemas.openxmlformats.org/officeDocument/2006/relationships" r:id="rId10"/>
               </a:graphicData>
             </a:graphic>
-          </wp:inline>
+            <wp14:sizeRelH relativeFrom="page">
+              <wp14:pctWidth>0</wp14:pctWidth>
+            </wp14:sizeRelH>
+            <wp14:sizeRelV relativeFrom="page">
+              <wp14:pctHeight>0</wp14:pctHeight>
+            </wp14:sizeRelV>
+          </wp:anchor>
         </w:drawing>
       </w:r>
+    </w:p>
+    <w:p>
+      <w:pPr>
+        <w:spacing w:after="30" w:line="360" w:lineRule="auto"/>
+        <w:ind w:left="426" w:hanging="426"/>
+        <w:rPr>
+          <w:rFonts w:ascii="Arial" w:hAnsi="Arial" w:cs="Arial"/>
+          <w:b/>
+        </w:rPr>
+      </w:pPr>
+    </w:p>
+    <w:p>
+      <w:pPr>
+        <w:spacing w:after="30" w:line="360" w:lineRule="auto"/>
+        <w:ind w:left="426" w:hanging="426"/>
+        <w:rPr>
+          <w:rFonts w:ascii="Arial" w:hAnsi="Arial" w:cs="Arial"/>
+          <w:b/>
+        </w:rPr>
+      </w:pPr>
+    </w:p>
+    <w:p>
+      <w:pPr>
+        <w:spacing w:after="30" w:line="360" w:lineRule="auto"/>
+        <w:ind w:left="426" w:hanging="426"/>
+        <w:rPr>
+          <w:rFonts w:ascii="Arial" w:hAnsi="Arial" w:cs="Arial"/>
+          <w:b/>
+        </w:rPr>
+      </w:pPr>
+    </w:p>
+    <w:p>
+      <w:pPr>
+        <w:spacing w:after="30" w:line="360" w:lineRule="auto"/>
+        <w:ind w:left="426" w:hanging="426"/>
+        <w:rPr>
+          <w:rFonts w:ascii="Arial" w:hAnsi="Arial" w:cs="Arial"/>
+          <w:b/>
+        </w:rPr>
+      </w:pPr>
+    </w:p>
+    <w:p>
+      <w:pPr>
+        <w:spacing w:after="30" w:line="360" w:lineRule="auto"/>
+        <w:ind w:left="426" w:hanging="426"/>
+        <w:rPr>
+          <w:rFonts w:ascii="Arial" w:hAnsi="Arial" w:cs="Arial"/>
+          <w:b/>
+        </w:rPr>
+      </w:pPr>
+    </w:p>
+    <w:p>
+      <w:pPr>
+        <w:spacing w:after="30" w:line="360" w:lineRule="auto"/>
+        <w:ind w:left="426" w:hanging="426"/>
+        <w:rPr>
+          <w:rFonts w:ascii="Arial" w:hAnsi="Arial" w:cs="Arial"/>
+          <w:b/>
+        </w:rPr>
+      </w:pPr>
+    </w:p>
+    <w:p>
+      <w:pPr>
+        <w:spacing w:after="30" w:line="360" w:lineRule="auto"/>
+        <w:ind w:left="426" w:hanging="426"/>
+        <w:rPr>
+          <w:rFonts w:ascii="Arial" w:hAnsi="Arial" w:cs="Arial"/>
+          <w:b/>
+        </w:rPr>
+      </w:pPr>
+    </w:p>
+    <w:p>
+      <w:pPr>
+        <w:spacing w:after="30" w:line="360" w:lineRule="auto"/>
+        <w:ind w:left="426" w:hanging="426"/>
+        <w:rPr>
+          <w:rFonts w:ascii="Arial" w:hAnsi="Arial" w:cs="Arial"/>
+          <w:b/>
+        </w:rPr>
+      </w:pPr>
+    </w:p>
+    <w:p>
+      <w:pPr>
+        <w:spacing w:after="30" w:line="360" w:lineRule="auto"/>
+        <w:ind w:left="426" w:hanging="426"/>
+        <w:rPr>
+          <w:rFonts w:ascii="Arial" w:hAnsi="Arial" w:cs="Arial"/>
+          <w:b/>
+        </w:rPr>
+      </w:pPr>
+    </w:p>
+    <w:p>
+      <w:pPr>
+        <w:spacing w:after="30" w:line="360" w:lineRule="auto"/>
+        <w:ind w:left="426" w:hanging="426"/>
+        <w:rPr>
+          <w:rFonts w:ascii="Arial" w:hAnsi="Arial" w:cs="Arial"/>
+          <w:b/>
+        </w:rPr>
+      </w:pPr>
+    </w:p>
+    <w:p>
+      <w:pPr>
+        <w:spacing w:after="30" w:line="360" w:lineRule="auto"/>
+        <w:ind w:left="426" w:hanging="426"/>
+        <w:rPr>
+          <w:rFonts w:ascii="Arial" w:hAnsi="Arial" w:cs="Arial"/>
+          <w:b/>
+        </w:rPr>
+      </w:pPr>
+    </w:p>
+    <w:p>
+      <w:pPr>
+        <w:spacing w:after="30" w:line="360" w:lineRule="auto"/>
+        <w:ind w:left="426" w:hanging="426"/>
+        <w:rPr>
+          <w:rFonts w:ascii="Arial" w:hAnsi="Arial" w:cs="Arial"/>
+          <w:b/>
+        </w:rPr>
+      </w:pPr>
+    </w:p>
+    <w:p>
+      <w:pPr>
+        <w:spacing w:after="30" w:line="360" w:lineRule="auto"/>
+        <w:ind w:left="426" w:hanging="426"/>
+        <w:rPr>
+          <w:rFonts w:ascii="Arial" w:hAnsi="Arial" w:cs="Arial"/>
+          <w:b/>
+        </w:rPr>
+      </w:pPr>
+    </w:p>
+    <w:p>
+      <w:pPr>
+        <w:spacing w:after="30" w:line="360" w:lineRule="auto"/>
+        <w:ind w:left="426" w:hanging="426"/>
+        <w:rPr>
+          <w:rFonts w:ascii="Arial" w:hAnsi="Arial" w:cs="Arial"/>
+          <w:b/>
+        </w:rPr>
+      </w:pPr>
+    </w:p>
+    <w:p>
+      <w:pPr>
+        <w:spacing w:after="30" w:line="360" w:lineRule="auto"/>
+        <w:ind w:left="426" w:hanging="426"/>
+        <w:rPr>
+          <w:rFonts w:ascii="Arial" w:hAnsi="Arial" w:cs="Arial"/>
+          <w:b/>
+        </w:rPr>
+      </w:pPr>
+    </w:p>
+    <w:p>
+      <w:pPr>
+        <w:spacing w:after="30" w:line="360" w:lineRule="auto"/>
+        <w:ind w:left="426" w:hanging="426"/>
+        <w:rPr>
+          <w:rFonts w:ascii="Arial" w:hAnsi="Arial" w:cs="Arial"/>
+          <w:b/>
+        </w:rPr>
+      </w:pPr>
+    </w:p>
+    <w:p>
+      <w:pPr>
+        <w:spacing w:after="30" w:line="360" w:lineRule="auto"/>
+        <w:ind w:left="426" w:hanging="426"/>
+        <w:rPr>
+          <w:rFonts w:ascii="Arial" w:hAnsi="Arial" w:cs="Arial"/>
+          <w:b/>
+        </w:rPr>
+      </w:pPr>
       <w:r>
         <w:rPr>
           <w:noProof/>
           <w:lang w:eastAsia="en-GB"/>
         </w:rPr>
         <w:drawing>
-          <wp:inline distT="0" distB="0" distL="0" distR="0" wp14:anchorId="0FD4778B" wp14:editId="350F030E">
+          <wp:anchor distT="0" distB="0" distL="114300" distR="114300" simplePos="0" relativeHeight="251662336" behindDoc="0" locked="0" layoutInCell="1" allowOverlap="1">
+            <wp:simplePos x="0" y="0"/>
+            <wp:positionH relativeFrom="column">
+              <wp:posOffset>0</wp:posOffset>
+            </wp:positionH>
+            <wp:positionV relativeFrom="paragraph">
+              <wp:posOffset>-6765925</wp:posOffset>
+            </wp:positionV>
             <wp:extent cx="3629025" cy="2381250"/>
             <wp:effectExtent l="0" t="0" r="9525" b="0"/>
-            <wp:docPr id="3" name="Chart 3"/>
+            <wp:wrapThrough wrapText="bothSides">
+              <wp:wrapPolygon edited="0">
+                <wp:start x="0" y="0"/>
+                <wp:lineTo x="0" y="21427"/>
+                <wp:lineTo x="21543" y="21427"/>
+                <wp:lineTo x="21543" y="0"/>
+                <wp:lineTo x="0" y="0"/>
+              </wp:wrapPolygon>
+            </wp:wrapThrough>
+            <wp:docPr id="10" name="Chart 10"/>
             <wp:cNvGraphicFramePr/>
             <a:graphic xmlns:a="http://schemas.openxmlformats.org/drawingml/2006/main">
               <a:graphicData uri="http://schemas.openxmlformats.org/drawingml/2006/chart">
                 <c:chart xmlns:c="http://schemas.openxmlformats.org/drawingml/2006/chart" xmlns:r="http://schemas.openxmlformats.org/officeDocument/2006/relationships" r:id="rId11"/>
               </a:graphicData>
             </a:graphic>
-          </wp:inline>
+            <wp14:sizeRelH relativeFrom="page">
+              <wp14:pctWidth>0</wp14:pctWidth>
+            </wp14:sizeRelH>
+            <wp14:sizeRelV relativeFrom="page">
+              <wp14:pctHeight>0</wp14:pctHeight>
+            </wp14:sizeRelV>
+          </wp:anchor>
         </w:drawing>
+      </w:r>
+    </w:p>
+    <w:p>
+      <w:pPr>
+        <w:spacing w:after="30" w:line="360" w:lineRule="auto"/>
+        <w:ind w:left="426" w:hanging="426"/>
+        <w:rPr>
+          <w:rFonts w:ascii="Arial" w:hAnsi="Arial" w:cs="Arial"/>
+          <w:b/>
+        </w:rPr>
+      </w:pPr>
+    </w:p>
+    <w:p>
+      <w:pPr>
+        <w:spacing w:after="30" w:line="360" w:lineRule="auto"/>
+        <w:ind w:left="426" w:hanging="426"/>
+        <w:rPr>
+          <w:rFonts w:ascii="Arial" w:hAnsi="Arial" w:cs="Arial"/>
+          <w:b/>
+        </w:rPr>
+      </w:pPr>
+    </w:p>
+    <w:p>
+      <w:pPr>
+        <w:spacing w:after="30" w:line="360" w:lineRule="auto"/>
+        <w:ind w:left="426" w:hanging="426"/>
+        <w:rPr>
+          <w:rFonts w:ascii="Arial" w:hAnsi="Arial" w:cs="Arial"/>
+          <w:b/>
+        </w:rPr>
+      </w:pPr>
+    </w:p>
+    <w:p>
+      <w:pPr>
+        <w:spacing w:after="30" w:line="360" w:lineRule="auto"/>
+        <w:ind w:left="426" w:hanging="426"/>
+        <w:rPr>
+          <w:rFonts w:ascii="Arial" w:hAnsi="Arial" w:cs="Arial"/>
+          <w:b/>
+        </w:rPr>
+      </w:pPr>
+    </w:p>
+    <w:p>
+      <w:pPr>
+        <w:spacing w:after="30" w:line="360" w:lineRule="auto"/>
+        <w:ind w:left="426" w:hanging="426"/>
+        <w:rPr>
+          <w:rFonts w:ascii="Arial" w:hAnsi="Arial" w:cs="Arial"/>
+          <w:b/>
+        </w:rPr>
+      </w:pPr>
+    </w:p>
+    <w:p>
+      <w:pPr>
+        <w:spacing w:after="30" w:line="360" w:lineRule="auto"/>
+        <w:ind w:left="426" w:hanging="426"/>
+        <w:rPr>
+          <w:rFonts w:ascii="Arial" w:hAnsi="Arial" w:cs="Arial"/>
+          <w:b/>
+        </w:rPr>
+      </w:pPr>
+    </w:p>
+    <w:p>
+      <w:pPr>
+        <w:spacing w:after="30" w:line="360" w:lineRule="auto"/>
+        <w:ind w:left="426" w:hanging="426"/>
+        <w:rPr>
+          <w:rFonts w:ascii="Arial" w:hAnsi="Arial" w:cs="Arial"/>
+          <w:b/>
+        </w:rPr>
+      </w:pPr>
+    </w:p>
+    <w:p>
+      <w:pPr>
+        <w:spacing w:after="30" w:line="360" w:lineRule="auto"/>
+        <w:ind w:left="426" w:hanging="426"/>
+        <w:rPr>
+          <w:rFonts w:ascii="Arial" w:hAnsi="Arial" w:cs="Arial"/>
+          <w:b/>
+        </w:rPr>
+      </w:pPr>
+    </w:p>
+    <w:p>
+      <w:pPr>
+        <w:spacing w:after="30" w:line="360" w:lineRule="auto"/>
+        <w:ind w:left="426" w:hanging="426"/>
+        <w:rPr>
+          <w:rFonts w:ascii="Arial" w:hAnsi="Arial" w:cs="Arial"/>
+          <w:b/>
+        </w:rPr>
+      </w:pPr>
+      <w:r>
+        <w:rPr>
+          <w:noProof/>
+          <w:lang w:eastAsia="en-GB"/>
+        </w:rPr>
+        <w:drawing>
+          <wp:anchor distT="0" distB="0" distL="114300" distR="114300" simplePos="0" relativeHeight="251663360" behindDoc="0" locked="0" layoutInCell="1" allowOverlap="1">
+            <wp:simplePos x="0" y="0"/>
+            <wp:positionH relativeFrom="column">
+              <wp:posOffset>0</wp:posOffset>
+            </wp:positionH>
+            <wp:positionV relativeFrom="paragraph">
+              <wp:posOffset>3810</wp:posOffset>
+            </wp:positionV>
+            <wp:extent cx="3629025" cy="2381250"/>
+            <wp:effectExtent l="0" t="0" r="9525" b="0"/>
+            <wp:wrapThrough wrapText="bothSides">
+              <wp:wrapPolygon edited="0">
+                <wp:start x="0" y="0"/>
+                <wp:lineTo x="0" y="21427"/>
+                <wp:lineTo x="21543" y="21427"/>
+                <wp:lineTo x="21543" y="0"/>
+                <wp:lineTo x="0" y="0"/>
+              </wp:wrapPolygon>
+            </wp:wrapThrough>
+            <wp:docPr id="11" name="Chart 11"/>
+            <wp:cNvGraphicFramePr/>
+            <a:graphic xmlns:a="http://schemas.openxmlformats.org/drawingml/2006/main">
+              <a:graphicData uri="http://schemas.openxmlformats.org/drawingml/2006/chart">
+                <c:chart xmlns:c="http://schemas.openxmlformats.org/drawingml/2006/chart" xmlns:r="http://schemas.openxmlformats.org/officeDocument/2006/relationships" r:id="rId12"/>
+              </a:graphicData>
+            </a:graphic>
+            <wp14:sizeRelH relativeFrom="page">
+              <wp14:pctWidth>0</wp14:pctWidth>
+            </wp14:sizeRelH>
+            <wp14:sizeRelV relativeFrom="page">
+              <wp14:pctHeight>0</wp14:pctHeight>
+            </wp14:sizeRelV>
+          </wp:anchor>
+        </w:drawing>
+      </w:r>
+    </w:p>
+    <w:p>
+      <w:pPr>
+        <w:spacing w:after="30" w:line="360" w:lineRule="auto"/>
+        <w:ind w:left="426" w:hanging="426"/>
+        <w:rPr>
+          <w:rFonts w:ascii="Arial" w:hAnsi="Arial" w:cs="Arial"/>
+          <w:b/>
+        </w:rPr>
+      </w:pPr>
+    </w:p>
+    <w:p>
+      <w:pPr>
+        <w:spacing w:after="30" w:line="360" w:lineRule="auto"/>
+        <w:ind w:left="426" w:hanging="426"/>
+        <w:rPr>
+          <w:rFonts w:ascii="Arial" w:hAnsi="Arial" w:cs="Arial"/>
+          <w:b/>
+        </w:rPr>
+      </w:pPr>
+    </w:p>
+    <w:p>
+      <w:pPr>
+        <w:spacing w:after="30" w:line="360" w:lineRule="auto"/>
+        <w:ind w:left="426" w:hanging="426"/>
+        <w:rPr>
+          <w:rFonts w:ascii="Arial" w:hAnsi="Arial" w:cs="Arial"/>
+          <w:b/>
+        </w:rPr>
+      </w:pPr>
+    </w:p>
+    <w:p>
+      <w:pPr>
+        <w:spacing w:after="30" w:line="360" w:lineRule="auto"/>
+        <w:ind w:left="426" w:hanging="426"/>
+        <w:rPr>
+          <w:rFonts w:ascii="Arial" w:hAnsi="Arial" w:cs="Arial"/>
+          <w:b/>
+        </w:rPr>
+      </w:pPr>
+    </w:p>
+    <w:p>
+      <w:pPr>
+        <w:spacing w:after="30" w:line="360" w:lineRule="auto"/>
+        <w:ind w:left="426" w:hanging="426"/>
+        <w:rPr>
+          <w:rFonts w:ascii="Arial" w:hAnsi="Arial" w:cs="Arial"/>
+          <w:b/>
+        </w:rPr>
+      </w:pPr>
+      <w:r>
+        <w:rPr>
+          <w:noProof/>
+          <w:lang w:eastAsia="en-GB"/>
+        </w:rPr>
+        <w:drawing>
+          <wp:anchor distT="0" distB="0" distL="114300" distR="114300" simplePos="0" relativeHeight="251664384" behindDoc="0" locked="0" layoutInCell="1" allowOverlap="1">
+            <wp:simplePos x="0" y="0"/>
+            <wp:positionH relativeFrom="column">
+              <wp:posOffset>0</wp:posOffset>
+            </wp:positionH>
+            <wp:positionV relativeFrom="paragraph">
+              <wp:posOffset>2385060</wp:posOffset>
+            </wp:positionV>
+            <wp:extent cx="3629025" cy="2381250"/>
+            <wp:effectExtent l="0" t="0" r="9525" b="0"/>
+            <wp:wrapThrough wrapText="bothSides">
+              <wp:wrapPolygon edited="0">
+                <wp:start x="0" y="0"/>
+                <wp:lineTo x="0" y="21427"/>
+                <wp:lineTo x="21543" y="21427"/>
+                <wp:lineTo x="21543" y="0"/>
+                <wp:lineTo x="0" y="0"/>
+              </wp:wrapPolygon>
+            </wp:wrapThrough>
+            <wp:docPr id="12" name="Chart 12"/>
+            <wp:cNvGraphicFramePr/>
+            <a:graphic xmlns:a="http://schemas.openxmlformats.org/drawingml/2006/main">
+              <a:graphicData uri="http://schemas.openxmlformats.org/drawingml/2006/chart">
+                <c:chart xmlns:c="http://schemas.openxmlformats.org/drawingml/2006/chart" xmlns:r="http://schemas.openxmlformats.org/officeDocument/2006/relationships" r:id="rId13"/>
+              </a:graphicData>
+            </a:graphic>
+            <wp14:sizeRelH relativeFrom="page">
+              <wp14:pctWidth>0</wp14:pctWidth>
+            </wp14:sizeRelH>
+            <wp14:sizeRelV relativeFrom="page">
+              <wp14:pctHeight>0</wp14:pctHeight>
+            </wp14:sizeRelV>
+          </wp:anchor>
+        </w:drawing>
+      </w:r>
+    </w:p>
+    <w:p>
+      <w:pPr>
+        <w:spacing w:after="30" w:line="360" w:lineRule="auto"/>
+        <w:ind w:left="426" w:hanging="426"/>
+        <w:rPr>
+          <w:rFonts w:ascii="Arial" w:hAnsi="Arial" w:cs="Arial"/>
+          <w:b/>
+        </w:rPr>
+      </w:pPr>
+    </w:p>
+    <w:p>
+      <w:pPr>
+        <w:spacing w:after="30" w:line="360" w:lineRule="auto"/>
+        <w:ind w:left="426" w:hanging="426"/>
+        <w:rPr>
+          <w:rFonts w:ascii="Arial" w:hAnsi="Arial" w:cs="Arial"/>
+          <w:b/>
+        </w:rPr>
+      </w:pPr>
+    </w:p>
+    <w:p>
+      <w:pPr>
+        <w:spacing w:after="30" w:line="360" w:lineRule="auto"/>
+        <w:ind w:left="426" w:hanging="426"/>
+        <w:rPr>
+          <w:rFonts w:ascii="Arial" w:hAnsi="Arial" w:cs="Arial"/>
+          <w:b/>
+        </w:rPr>
+      </w:pPr>
+    </w:p>
+    <w:p>
+      <w:pPr>
+        <w:spacing w:after="30" w:line="360" w:lineRule="auto"/>
+        <w:ind w:left="426" w:hanging="426"/>
+        <w:rPr>
+          <w:rFonts w:ascii="Arial" w:hAnsi="Arial" w:cs="Arial"/>
+          <w:b/>
+        </w:rPr>
+      </w:pPr>
+    </w:p>
+    <w:p>
+      <w:pPr>
+        <w:spacing w:after="30" w:line="360" w:lineRule="auto"/>
+        <w:ind w:left="426" w:hanging="426"/>
+        <w:rPr>
+          <w:rFonts w:ascii="Arial" w:hAnsi="Arial" w:cs="Arial"/>
+          <w:b/>
+        </w:rPr>
+      </w:pPr>
+    </w:p>
+    <w:p>
+      <w:pPr>
+        <w:spacing w:after="30" w:line="360" w:lineRule="auto"/>
+        <w:ind w:left="426" w:hanging="426"/>
+        <w:rPr>
+          <w:rFonts w:ascii="Arial" w:hAnsi="Arial" w:cs="Arial"/>
+          <w:b/>
+        </w:rPr>
+      </w:pPr>
+    </w:p>
+    <w:p>
+      <w:pPr>
+        <w:spacing w:after="30" w:line="360" w:lineRule="auto"/>
+        <w:ind w:left="426" w:hanging="426"/>
+        <w:rPr>
+          <w:rFonts w:ascii="Arial" w:hAnsi="Arial" w:cs="Arial"/>
+          <w:b/>
+        </w:rPr>
+      </w:pPr>
+    </w:p>
+    <w:p>
+      <w:pPr>
+        <w:spacing w:after="30" w:line="360" w:lineRule="auto"/>
+        <w:ind w:left="426" w:hanging="426"/>
+        <w:rPr>
+          <w:rFonts w:ascii="Arial" w:hAnsi="Arial" w:cs="Arial"/>
+          <w:b/>
+        </w:rPr>
+      </w:pPr>
+    </w:p>
+    <w:p>
+      <w:pPr>
+        <w:spacing w:after="30" w:line="360" w:lineRule="auto"/>
+        <w:ind w:left="426" w:hanging="426"/>
+        <w:rPr>
+          <w:rFonts w:ascii="Arial" w:hAnsi="Arial" w:cs="Arial"/>
+          <w:b/>
+        </w:rPr>
+      </w:pPr>
+    </w:p>
+    <w:p>
+      <w:pPr>
+        <w:spacing w:after="30" w:line="360" w:lineRule="auto"/>
+        <w:ind w:left="426" w:hanging="426"/>
+        <w:rPr>
+          <w:rFonts w:ascii="Arial" w:hAnsi="Arial" w:cs="Arial"/>
+          <w:b/>
+        </w:rPr>
+      </w:pPr>
+    </w:p>
+    <w:p>
+      <w:pPr>
+        <w:spacing w:after="30" w:line="360" w:lineRule="auto"/>
+        <w:ind w:left="426" w:hanging="426"/>
+        <w:rPr>
+          <w:rFonts w:ascii="Arial" w:hAnsi="Arial" w:cs="Arial"/>
+          <w:b/>
+        </w:rPr>
+      </w:pPr>
+    </w:p>
+    <w:p>
+      <w:pPr>
+        <w:spacing w:after="30" w:line="360" w:lineRule="auto"/>
+        <w:ind w:left="426" w:hanging="426"/>
+        <w:rPr>
+          <w:rFonts w:ascii="Arial" w:hAnsi="Arial" w:cs="Arial"/>
+          <w:b/>
+        </w:rPr>
+      </w:pPr>
+    </w:p>
+    <w:p>
+      <w:pPr>
+        <w:spacing w:after="30" w:line="360" w:lineRule="auto"/>
+        <w:ind w:left="426" w:hanging="426"/>
+        <w:rPr>
+          <w:rFonts w:ascii="Arial" w:hAnsi="Arial" w:cs="Arial"/>
+          <w:b/>
+        </w:rPr>
+      </w:pPr>
+    </w:p>
+    <w:p>
+      <w:pPr>
+        <w:spacing w:after="30" w:line="360" w:lineRule="auto"/>
+        <w:ind w:left="426" w:hanging="426"/>
+        <w:rPr>
+          <w:rFonts w:ascii="Arial" w:hAnsi="Arial" w:cs="Arial"/>
+          <w:b/>
+        </w:rPr>
+      </w:pPr>
+    </w:p>
+    <w:p>
+      <w:pPr>
+        <w:spacing w:after="30" w:line="360" w:lineRule="auto"/>
+        <w:ind w:left="426" w:hanging="426"/>
+        <w:rPr>
+          <w:rFonts w:ascii="Arial" w:hAnsi="Arial" w:cs="Arial"/>
+          <w:b/>
+        </w:rPr>
+      </w:pPr>
+    </w:p>
+    <w:p>
+      <w:pPr>
+        <w:spacing w:after="30" w:line="360" w:lineRule="auto"/>
+        <w:ind w:left="426" w:hanging="426"/>
+        <w:rPr>
+          <w:rFonts w:ascii="Arial" w:hAnsi="Arial" w:cs="Arial"/>
+          <w:b/>
+        </w:rPr>
+      </w:pPr>
+    </w:p>
+    <w:p>
+      <w:pPr>
+        <w:spacing w:after="30" w:line="360" w:lineRule="auto"/>
+        <w:ind w:left="426" w:hanging="426"/>
+        <w:rPr>
+          <w:rFonts w:ascii="Arial" w:hAnsi="Arial" w:cs="Arial"/>
+          <w:b/>
+        </w:rPr>
+      </w:pPr>
+    </w:p>
+    <w:p>
+      <w:pPr>
+        <w:spacing w:after="30" w:line="360" w:lineRule="auto"/>
+        <w:ind w:left="426" w:hanging="426"/>
+        <w:rPr>
+          <w:rFonts w:ascii="Arial" w:hAnsi="Arial" w:cs="Arial"/>
+          <w:b/>
+        </w:rPr>
+      </w:pPr>
+    </w:p>
+    <w:p>
+      <w:pPr>
+        <w:spacing w:after="30" w:line="360" w:lineRule="auto"/>
+        <w:ind w:left="426" w:hanging="426"/>
+        <w:rPr>
+          <w:rFonts w:ascii="Arial" w:hAnsi="Arial" w:cs="Arial"/>
+          <w:b/>
+        </w:rPr>
+      </w:pPr>
+    </w:p>
+    <w:p>
+      <w:pPr>
+        <w:spacing w:after="30" w:line="360" w:lineRule="auto"/>
+        <w:ind w:left="426" w:hanging="426"/>
+        <w:rPr>
+          <w:rFonts w:ascii="Arial" w:hAnsi="Arial" w:cs="Arial"/>
+          <w:b/>
+        </w:rPr>
+      </w:pPr>
+      <w:r>
+        <w:rPr>
+          <w:noProof/>
+          <w:lang w:eastAsia="en-GB"/>
+        </w:rPr>
+        <w:drawing>
+          <wp:anchor distT="0" distB="0" distL="114300" distR="114300" simplePos="0" relativeHeight="251665408" behindDoc="0" locked="0" layoutInCell="1" allowOverlap="1">
+            <wp:simplePos x="0" y="0"/>
+            <wp:positionH relativeFrom="column">
+              <wp:posOffset>-19050</wp:posOffset>
+            </wp:positionH>
+            <wp:positionV relativeFrom="paragraph">
+              <wp:posOffset>-568960</wp:posOffset>
+            </wp:positionV>
+            <wp:extent cx="3629025" cy="2381250"/>
+            <wp:effectExtent l="0" t="0" r="9525" b="0"/>
+            <wp:wrapThrough wrapText="bothSides">
+              <wp:wrapPolygon edited="0">
+                <wp:start x="0" y="0"/>
+                <wp:lineTo x="0" y="21427"/>
+                <wp:lineTo x="21543" y="21427"/>
+                <wp:lineTo x="21543" y="0"/>
+                <wp:lineTo x="0" y="0"/>
+              </wp:wrapPolygon>
+            </wp:wrapThrough>
+            <wp:docPr id="13" name="Chart 13"/>
+            <wp:cNvGraphicFramePr/>
+            <a:graphic xmlns:a="http://schemas.openxmlformats.org/drawingml/2006/main">
+              <a:graphicData uri="http://schemas.openxmlformats.org/drawingml/2006/chart">
+                <c:chart xmlns:c="http://schemas.openxmlformats.org/drawingml/2006/chart" xmlns:r="http://schemas.openxmlformats.org/officeDocument/2006/relationships" r:id="rId14"/>
+              </a:graphicData>
+            </a:graphic>
+            <wp14:sizeRelH relativeFrom="page">
+              <wp14:pctWidth>0</wp14:pctWidth>
+            </wp14:sizeRelH>
+            <wp14:sizeRelV relativeFrom="page">
+              <wp14:pctHeight>0</wp14:pctHeight>
+            </wp14:sizeRelV>
+          </wp:anchor>
+        </w:drawing>
+      </w:r>
+    </w:p>
+    <w:p>
+      <w:pPr>
+        <w:spacing w:after="30" w:line="360" w:lineRule="auto"/>
+        <w:ind w:left="426" w:hanging="426"/>
+        <w:rPr>
+          <w:rFonts w:ascii="Arial" w:hAnsi="Arial" w:cs="Arial"/>
+          <w:b/>
+        </w:rPr>
+      </w:pPr>
+    </w:p>
+    <w:p>
+      <w:pPr>
+        <w:spacing w:after="30" w:line="360" w:lineRule="auto"/>
+        <w:ind w:left="426" w:hanging="426"/>
+        <w:rPr>
+          <w:rFonts w:ascii="Arial" w:hAnsi="Arial" w:cs="Arial"/>
+          <w:b/>
+        </w:rPr>
+      </w:pPr>
+    </w:p>
+    <w:p>
+      <w:pPr>
+        <w:spacing w:after="30" w:line="360" w:lineRule="auto"/>
+        <w:ind w:left="426" w:hanging="426"/>
+        <w:rPr>
+          <w:rFonts w:ascii="Arial" w:hAnsi="Arial" w:cs="Arial"/>
+          <w:b/>
+        </w:rPr>
+      </w:pPr>
+    </w:p>
+    <w:p>
+      <w:pPr>
+        <w:spacing w:after="30" w:line="360" w:lineRule="auto"/>
+        <w:ind w:left="426" w:hanging="426"/>
+        <w:rPr>
+          <w:rFonts w:ascii="Arial" w:hAnsi="Arial" w:cs="Arial"/>
+          <w:b/>
+        </w:rPr>
+      </w:pPr>
+    </w:p>
+    <w:p>
+      <w:pPr>
+        <w:spacing w:after="30" w:line="360" w:lineRule="auto"/>
+        <w:ind w:left="426" w:hanging="426"/>
+        <w:rPr>
+          <w:rFonts w:ascii="Arial" w:hAnsi="Arial" w:cs="Arial"/>
+          <w:b/>
+        </w:rPr>
+      </w:pPr>
+    </w:p>
+    <w:p>
+      <w:pPr>
+        <w:spacing w:after="30" w:line="360" w:lineRule="auto"/>
+        <w:ind w:left="426" w:hanging="426"/>
+        <w:rPr>
+          <w:rFonts w:ascii="Arial" w:hAnsi="Arial" w:cs="Arial"/>
+          <w:b/>
+        </w:rPr>
+      </w:pPr>
+      <w:r>
+        <w:rPr>
+          <w:rFonts w:ascii="Arial" w:hAnsi="Arial" w:cs="Arial"/>
+          <w:b/>
+        </w:rPr>
+        <w:br/>
+      </w:r>
+      <w:r>
+        <w:rPr>
+          <w:rFonts w:ascii="Arial" w:hAnsi="Arial" w:cs="Arial"/>
+          <w:b/>
+        </w:rPr>
+        <w:br/>
+      </w:r>
+      <w:r>
+        <w:rPr>
+          <w:rFonts w:ascii="Arial" w:hAnsi="Arial" w:cs="Arial"/>
+          <w:b/>
+        </w:rPr>
+        <w:br/>
+      </w:r>
+      <w:r>
+        <w:rPr>
+          <w:noProof/>
+          <w:lang w:eastAsia="en-GB"/>
+        </w:rPr>
+        <w:drawing>
+          <wp:anchor distT="0" distB="0" distL="114300" distR="114300" simplePos="0" relativeHeight="251666432" behindDoc="0" locked="0" layoutInCell="1" allowOverlap="1">
+            <wp:simplePos x="0" y="0"/>
+            <wp:positionH relativeFrom="column">
+              <wp:posOffset>266700</wp:posOffset>
+            </wp:positionH>
+            <wp:positionV relativeFrom="paragraph">
+              <wp:posOffset>790575</wp:posOffset>
+            </wp:positionV>
+            <wp:extent cx="3629025" cy="2381250"/>
+            <wp:effectExtent l="0" t="0" r="9525" b="0"/>
+            <wp:wrapThrough wrapText="bothSides">
+              <wp:wrapPolygon edited="0">
+                <wp:start x="0" y="0"/>
+                <wp:lineTo x="0" y="21427"/>
+                <wp:lineTo x="21543" y="21427"/>
+                <wp:lineTo x="21543" y="0"/>
+                <wp:lineTo x="0" y="0"/>
+              </wp:wrapPolygon>
+            </wp:wrapThrough>
+            <wp:docPr id="14" name="Chart 14"/>
+            <wp:cNvGraphicFramePr/>
+            <a:graphic xmlns:a="http://schemas.openxmlformats.org/drawingml/2006/main">
+              <a:graphicData uri="http://schemas.openxmlformats.org/drawingml/2006/chart">
+                <c:chart xmlns:c="http://schemas.openxmlformats.org/drawingml/2006/chart" xmlns:r="http://schemas.openxmlformats.org/officeDocument/2006/relationships" r:id="rId15"/>
+              </a:graphicData>
+            </a:graphic>
+            <wp14:sizeRelH relativeFrom="page">
+              <wp14:pctWidth>0</wp14:pctWidth>
+            </wp14:sizeRelH>
+            <wp14:sizeRelV relativeFrom="page">
+              <wp14:pctHeight>0</wp14:pctHeight>
+            </wp14:sizeRelV>
+          </wp:anchor>
+        </w:drawing>
+      </w:r>
+      <w:r>
+        <w:rPr>
+          <w:rFonts w:ascii="Arial" w:hAnsi="Arial" w:cs="Arial"/>
+          <w:b/>
+        </w:rPr>
+        <w:br/>
+      </w:r>
+      <w:r>
+        <w:rPr>
+          <w:rFonts w:ascii="Arial" w:hAnsi="Arial" w:cs="Arial"/>
+          <w:b/>
+        </w:rPr>
+        <w:br/>
+      </w:r>
+    </w:p>
+    <w:p>
+      <w:pPr>
+        <w:spacing w:after="30" w:line="360" w:lineRule="auto"/>
+        <w:ind w:left="426" w:hanging="426"/>
+        <w:rPr>
+          <w:rFonts w:ascii="Arial" w:hAnsi="Arial" w:cs="Arial"/>
+          <w:b/>
+        </w:rPr>
+      </w:pPr>
+    </w:p>
+    <w:p>
+      <w:pPr>
+        <w:spacing w:after="30" w:line="360" w:lineRule="auto"/>
+        <w:ind w:left="426" w:hanging="426"/>
+        <w:rPr>
+          <w:rFonts w:ascii="Arial" w:hAnsi="Arial" w:cs="Arial"/>
+          <w:b/>
+        </w:rPr>
+      </w:pPr>
+    </w:p>
+    <w:p>
+      <w:pPr>
+        <w:spacing w:after="30" w:line="360" w:lineRule="auto"/>
+        <w:ind w:left="426" w:hanging="426"/>
+        <w:rPr>
+          <w:rFonts w:ascii="Arial" w:hAnsi="Arial" w:cs="Arial"/>
+          <w:b/>
+        </w:rPr>
+      </w:pPr>
+    </w:p>
+    <w:p>
+      <w:pPr>
+        <w:spacing w:after="30" w:line="360" w:lineRule="auto"/>
+        <w:ind w:left="426" w:hanging="426"/>
+        <w:rPr>
+          <w:rFonts w:ascii="Arial" w:hAnsi="Arial" w:cs="Arial"/>
+          <w:b/>
+        </w:rPr>
+      </w:pPr>
+    </w:p>
+    <w:p>
+      <w:pPr>
+        <w:spacing w:after="30" w:line="360" w:lineRule="auto"/>
+        <w:ind w:left="426" w:hanging="426"/>
+        <w:rPr>
+          <w:rFonts w:ascii="Arial" w:hAnsi="Arial" w:cs="Arial"/>
+          <w:b/>
+        </w:rPr>
+      </w:pPr>
+    </w:p>
+    <w:p>
+      <w:pPr>
+        <w:spacing w:after="30" w:line="360" w:lineRule="auto"/>
+        <w:ind w:left="426" w:hanging="426"/>
+        <w:rPr>
+          <w:rFonts w:ascii="Arial" w:hAnsi="Arial" w:cs="Arial"/>
+          <w:b/>
+        </w:rPr>
+      </w:pPr>
+    </w:p>
+    <w:p>
+      <w:pPr>
+        <w:spacing w:after="30" w:line="360" w:lineRule="auto"/>
+        <w:ind w:left="426" w:hanging="426"/>
+        <w:rPr>
+          <w:rFonts w:ascii="Arial" w:hAnsi="Arial" w:cs="Arial"/>
+          <w:b/>
+        </w:rPr>
+      </w:pPr>
+    </w:p>
+    <w:p>
+      <w:pPr>
+        <w:spacing w:after="30" w:line="360" w:lineRule="auto"/>
+        <w:ind w:left="426" w:hanging="426"/>
+        <w:rPr>
+          <w:rFonts w:ascii="Arial" w:hAnsi="Arial" w:cs="Arial"/>
+          <w:b/>
+        </w:rPr>
+      </w:pPr>
+    </w:p>
+    <w:p>
+      <w:pPr>
+        <w:spacing w:after="30" w:line="360" w:lineRule="auto"/>
+        <w:ind w:left="426" w:hanging="426"/>
+        <w:rPr>
+          <w:rFonts w:ascii="Arial" w:hAnsi="Arial" w:cs="Arial"/>
+          <w:b/>
+        </w:rPr>
+      </w:pPr>
+      <w:r>
+        <w:rPr>
+          <w:noProof/>
+          <w:lang w:eastAsia="en-GB"/>
+        </w:rPr>
+        <w:lastRenderedPageBreak/>
+        <w:drawing>
+          <wp:anchor distT="0" distB="0" distL="114300" distR="114300" simplePos="0" relativeHeight="251667456" behindDoc="0" locked="0" layoutInCell="1" allowOverlap="1">
+            <wp:simplePos x="0" y="0"/>
+            <wp:positionH relativeFrom="column">
+              <wp:posOffset>304800</wp:posOffset>
+            </wp:positionH>
+            <wp:positionV relativeFrom="paragraph">
+              <wp:posOffset>8255</wp:posOffset>
+            </wp:positionV>
+            <wp:extent cx="3629025" cy="2381250"/>
+            <wp:effectExtent l="0" t="0" r="9525" b="0"/>
+            <wp:wrapThrough wrapText="bothSides">
+              <wp:wrapPolygon edited="0">
+                <wp:start x="0" y="0"/>
+                <wp:lineTo x="0" y="21427"/>
+                <wp:lineTo x="21543" y="21427"/>
+                <wp:lineTo x="21543" y="0"/>
+                <wp:lineTo x="0" y="0"/>
+              </wp:wrapPolygon>
+            </wp:wrapThrough>
+            <wp:docPr id="15" name="Chart 15"/>
+            <wp:cNvGraphicFramePr/>
+            <a:graphic xmlns:a="http://schemas.openxmlformats.org/drawingml/2006/main">
+              <a:graphicData uri="http://schemas.openxmlformats.org/drawingml/2006/chart">
+                <c:chart xmlns:c="http://schemas.openxmlformats.org/drawingml/2006/chart" xmlns:r="http://schemas.openxmlformats.org/officeDocument/2006/relationships" r:id="rId16"/>
+              </a:graphicData>
+            </a:graphic>
+            <wp14:sizeRelH relativeFrom="page">
+              <wp14:pctWidth>0</wp14:pctWidth>
+            </wp14:sizeRelH>
+            <wp14:sizeRelV relativeFrom="page">
+              <wp14:pctHeight>0</wp14:pctHeight>
+            </wp14:sizeRelV>
+          </wp:anchor>
+        </w:drawing>
+      </w:r>
+    </w:p>
+    <w:p>
+      <w:pPr>
+        <w:spacing w:after="30" w:line="360" w:lineRule="auto"/>
+        <w:ind w:left="426" w:hanging="426"/>
+        <w:rPr>
+          <w:rFonts w:ascii="Arial" w:hAnsi="Arial" w:cs="Arial"/>
+          <w:b/>
+        </w:rPr>
+      </w:pPr>
+    </w:p>
+    <w:p>
+      <w:pPr>
+        <w:spacing w:after="30" w:line="360" w:lineRule="auto"/>
+        <w:ind w:left="426" w:hanging="426"/>
+        <w:rPr>
+          <w:rFonts w:ascii="Arial" w:hAnsi="Arial" w:cs="Arial"/>
+          <w:b/>
+        </w:rPr>
+      </w:pPr>
+    </w:p>
+    <w:p>
+      <w:pPr>
+        <w:spacing w:after="30" w:line="360" w:lineRule="auto"/>
+        <w:ind w:left="426" w:hanging="426"/>
+        <w:rPr>
+          <w:rFonts w:ascii="Arial" w:hAnsi="Arial" w:cs="Arial"/>
+          <w:b/>
+        </w:rPr>
+      </w:pPr>
+    </w:p>
+    <w:p>
+      <w:pPr>
+        <w:spacing w:after="30" w:line="360" w:lineRule="auto"/>
+        <w:ind w:left="426" w:hanging="426"/>
+        <w:rPr>
+          <w:rFonts w:ascii="Arial" w:hAnsi="Arial" w:cs="Arial"/>
+          <w:b/>
+        </w:rPr>
+      </w:pPr>
+    </w:p>
+    <w:p>
+      <w:pPr>
+        <w:spacing w:after="30" w:line="360" w:lineRule="auto"/>
+        <w:ind w:left="426" w:hanging="426"/>
+        <w:rPr>
+          <w:rFonts w:ascii="Arial" w:hAnsi="Arial" w:cs="Arial"/>
+          <w:b/>
+        </w:rPr>
+      </w:pPr>
+    </w:p>
+    <w:p>
+      <w:pPr>
+        <w:spacing w:after="30" w:line="360" w:lineRule="auto"/>
+        <w:ind w:left="426" w:hanging="426"/>
+        <w:rPr>
+          <w:rFonts w:ascii="Arial" w:hAnsi="Arial" w:cs="Arial"/>
+          <w:b/>
+        </w:rPr>
+      </w:pPr>
+    </w:p>
+    <w:p>
+      <w:pPr>
+        <w:spacing w:after="30" w:line="360" w:lineRule="auto"/>
+        <w:ind w:left="426" w:hanging="426"/>
+        <w:rPr>
+          <w:rFonts w:ascii="Arial" w:hAnsi="Arial" w:cs="Arial"/>
+          <w:b/>
+        </w:rPr>
+      </w:pPr>
+    </w:p>
+    <w:p>
+      <w:pPr>
+        <w:spacing w:after="30" w:line="360" w:lineRule="auto"/>
+        <w:ind w:left="426" w:hanging="426"/>
+        <w:rPr>
+          <w:rFonts w:ascii="Arial" w:hAnsi="Arial" w:cs="Arial"/>
+          <w:b/>
+        </w:rPr>
+      </w:pPr>
+    </w:p>
+    <w:p>
+      <w:pPr>
+        <w:spacing w:after="30" w:line="360" w:lineRule="auto"/>
+        <w:ind w:left="426" w:hanging="426"/>
+        <w:rPr>
+          <w:rFonts w:ascii="Arial" w:hAnsi="Arial" w:cs="Arial"/>
+          <w:b/>
+        </w:rPr>
+      </w:pPr>
+    </w:p>
+    <w:p>
+      <w:pPr>
+        <w:spacing w:after="30" w:line="360" w:lineRule="auto"/>
+        <w:ind w:left="426" w:hanging="426"/>
+        <w:rPr>
+          <w:rFonts w:ascii="Arial" w:hAnsi="Arial" w:cs="Arial"/>
+          <w:b/>
+        </w:rPr>
+      </w:pPr>
+    </w:p>
+    <w:p>
+      <w:pPr>
+        <w:spacing w:after="30" w:line="360" w:lineRule="auto"/>
+        <w:ind w:left="426" w:hanging="426"/>
+        <w:rPr>
+          <w:rFonts w:ascii="Arial" w:hAnsi="Arial" w:cs="Arial"/>
+          <w:b/>
+        </w:rPr>
+      </w:pPr>
+    </w:p>
+    <w:p>
+      <w:pPr>
+        <w:spacing w:after="30" w:line="360" w:lineRule="auto"/>
+        <w:ind w:left="426" w:hanging="426"/>
+        <w:rPr>
+          <w:rFonts w:ascii="Arial" w:hAnsi="Arial" w:cs="Arial"/>
+          <w:b/>
+        </w:rPr>
+      </w:pPr>
+      <w:r>
+        <w:rPr>
+          <w:noProof/>
+          <w:lang w:eastAsia="en-GB"/>
+        </w:rPr>
+        <w:drawing>
+          <wp:anchor distT="0" distB="0" distL="114300" distR="114300" simplePos="0" relativeHeight="251668480" behindDoc="0" locked="0" layoutInCell="1" allowOverlap="1">
+            <wp:simplePos x="0" y="0"/>
+            <wp:positionH relativeFrom="column">
+              <wp:posOffset>0</wp:posOffset>
+            </wp:positionH>
+            <wp:positionV relativeFrom="paragraph">
+              <wp:posOffset>-1905</wp:posOffset>
+            </wp:positionV>
+            <wp:extent cx="3629025" cy="2381250"/>
+            <wp:effectExtent l="0" t="0" r="9525" b="0"/>
+            <wp:wrapThrough wrapText="bothSides">
+              <wp:wrapPolygon edited="0">
+                <wp:start x="0" y="0"/>
+                <wp:lineTo x="0" y="21427"/>
+                <wp:lineTo x="21543" y="21427"/>
+                <wp:lineTo x="21543" y="0"/>
+                <wp:lineTo x="0" y="0"/>
+              </wp:wrapPolygon>
+            </wp:wrapThrough>
+            <wp:docPr id="16" name="Chart 16"/>
+            <wp:cNvGraphicFramePr/>
+            <a:graphic xmlns:a="http://schemas.openxmlformats.org/drawingml/2006/main">
+              <a:graphicData uri="http://schemas.openxmlformats.org/drawingml/2006/chart">
+                <c:chart xmlns:c="http://schemas.openxmlformats.org/drawingml/2006/chart" xmlns:r="http://schemas.openxmlformats.org/officeDocument/2006/relationships" r:id="rId17"/>
+              </a:graphicData>
+            </a:graphic>
+            <wp14:sizeRelH relativeFrom="page">
+              <wp14:pctWidth>0</wp14:pctWidth>
+            </wp14:sizeRelH>
+            <wp14:sizeRelV relativeFrom="page">
+              <wp14:pctHeight>0</wp14:pctHeight>
+            </wp14:sizeRelV>
+          </wp:anchor>
+        </w:drawing>
+      </w:r>
+    </w:p>
+    <w:p>
+      <w:pPr>
+        <w:spacing w:after="30" w:line="360" w:lineRule="auto"/>
+        <w:ind w:left="426" w:hanging="426"/>
+        <w:rPr>
+          <w:rFonts w:ascii="Arial" w:hAnsi="Arial" w:cs="Arial"/>
+          <w:b/>
+        </w:rPr>
+      </w:pPr>
+    </w:p>
+    <w:p>
+      <w:pPr>
+        <w:spacing w:after="30" w:line="360" w:lineRule="auto"/>
+        <w:ind w:left="426" w:hanging="426"/>
+        <w:rPr>
+          <w:rFonts w:ascii="Arial" w:hAnsi="Arial" w:cs="Arial"/>
+          <w:b/>
+        </w:rPr>
+      </w:pPr>
+    </w:p>
+    <w:p>
+      <w:pPr>
+        <w:spacing w:after="30" w:line="360" w:lineRule="auto"/>
+        <w:ind w:left="426" w:hanging="426"/>
+        <w:rPr>
+          <w:rFonts w:ascii="Arial" w:hAnsi="Arial" w:cs="Arial"/>
+          <w:b/>
+        </w:rPr>
+      </w:pPr>
+    </w:p>
+    <w:p>
+      <w:pPr>
+        <w:spacing w:after="30" w:line="360" w:lineRule="auto"/>
+        <w:ind w:left="426" w:hanging="426"/>
+        <w:rPr>
+          <w:rFonts w:ascii="Arial" w:hAnsi="Arial" w:cs="Arial"/>
+          <w:b/>
+        </w:rPr>
+      </w:pPr>
+    </w:p>
+    <w:p>
+      <w:pPr>
+        <w:spacing w:after="30" w:line="360" w:lineRule="auto"/>
+        <w:ind w:left="426" w:hanging="426"/>
+        <w:rPr>
+          <w:rFonts w:ascii="Arial" w:hAnsi="Arial" w:cs="Arial"/>
+          <w:b/>
+        </w:rPr>
+      </w:pPr>
+    </w:p>
+    <w:p>
+      <w:pPr>
+        <w:spacing w:after="30" w:line="360" w:lineRule="auto"/>
+        <w:ind w:left="426" w:hanging="426"/>
+        <w:rPr>
+          <w:rFonts w:ascii="Arial" w:hAnsi="Arial" w:cs="Arial"/>
+          <w:b/>
+        </w:rPr>
+      </w:pPr>
+    </w:p>
+    <w:p>
+      <w:pPr>
+        <w:spacing w:after="30" w:line="360" w:lineRule="auto"/>
+        <w:ind w:left="426" w:hanging="426"/>
+        <w:rPr>
+          <w:rFonts w:ascii="Arial" w:hAnsi="Arial" w:cs="Arial"/>
+          <w:b/>
+        </w:rPr>
+      </w:pPr>
+    </w:p>
+    <w:p>
+      <w:pPr>
+        <w:spacing w:after="30" w:line="360" w:lineRule="auto"/>
+        <w:ind w:left="426" w:hanging="426"/>
+        <w:rPr>
+          <w:rFonts w:ascii="Arial" w:hAnsi="Arial" w:cs="Arial"/>
+          <w:b/>
+        </w:rPr>
+      </w:pPr>
+    </w:p>
+    <w:p>
+      <w:pPr>
+        <w:spacing w:after="30" w:line="360" w:lineRule="auto"/>
+        <w:ind w:left="426" w:hanging="426"/>
+        <w:rPr>
+          <w:rFonts w:ascii="Arial" w:hAnsi="Arial" w:cs="Arial"/>
+          <w:b/>
+        </w:rPr>
+      </w:pPr>
+    </w:p>
+    <w:p>
+      <w:pPr>
+        <w:spacing w:after="30" w:line="360" w:lineRule="auto"/>
+        <w:ind w:left="426" w:hanging="426"/>
+        <w:rPr>
+          <w:rFonts w:ascii="Arial" w:hAnsi="Arial" w:cs="Arial"/>
+          <w:b/>
+        </w:rPr>
+      </w:pPr>
+    </w:p>
+    <w:p>
+      <w:pPr>
+        <w:spacing w:after="30" w:line="360" w:lineRule="auto"/>
+        <w:ind w:left="426" w:hanging="426"/>
+        <w:rPr>
+          <w:rFonts w:ascii="Arial" w:hAnsi="Arial" w:cs="Arial"/>
+          <w:b/>
+        </w:rPr>
+      </w:pPr>
+    </w:p>
+    <w:p>
+      <w:pPr>
+        <w:spacing w:after="30" w:line="360" w:lineRule="auto"/>
+        <w:ind w:left="426" w:hanging="426"/>
+        <w:rPr>
+          <w:rFonts w:ascii="Arial" w:hAnsi="Arial" w:cs="Arial"/>
+          <w:b/>
+        </w:rPr>
+      </w:pPr>
+    </w:p>
+    <w:p>
+      <w:pPr>
+        <w:spacing w:after="30" w:line="360" w:lineRule="auto"/>
+        <w:ind w:left="426" w:hanging="426"/>
+        <w:rPr>
+          <w:rFonts w:ascii="Arial" w:hAnsi="Arial" w:cs="Arial"/>
+          <w:b/>
+        </w:rPr>
+      </w:pPr>
+    </w:p>
+    <w:p>
+      <w:pPr>
+        <w:spacing w:after="30" w:line="360" w:lineRule="auto"/>
+        <w:ind w:left="426" w:hanging="426"/>
+        <w:rPr>
+          <w:rFonts w:ascii="Arial" w:hAnsi="Arial" w:cs="Arial"/>
+          <w:b/>
+        </w:rPr>
+      </w:pPr>
+    </w:p>
+    <w:p>
+      <w:pPr>
+        <w:spacing w:after="30" w:line="360" w:lineRule="auto"/>
+        <w:ind w:left="426" w:hanging="426"/>
+        <w:rPr>
+          <w:rFonts w:ascii="Arial" w:hAnsi="Arial" w:cs="Arial"/>
+          <w:b/>
+        </w:rPr>
+      </w:pPr>
+    </w:p>
+    <w:p>
+      <w:pPr>
+        <w:pStyle w:val="Heading1"/>
+        <w:spacing w:after="30" w:line="360" w:lineRule="auto"/>
+        <w:ind w:left="426" w:hanging="426"/>
+        <w:rPr>
+          <w:rFonts w:ascii="Arial" w:hAnsi="Arial" w:cs="Arial"/>
+          <w:b/>
+          <w:color w:val="auto"/>
+          <w:sz w:val="28"/>
+        </w:rPr>
+      </w:pPr>
+      <w:r>
+        <w:rPr>
+          <w:rFonts w:ascii="Arial" w:hAnsi="Arial" w:cs="Arial"/>
+          <w:b/>
+          <w:color w:val="auto"/>
+          <w:sz w:val="28"/>
+        </w:rPr>
+        <w:t>Conclusion</w:t>
+      </w:r>
+    </w:p>
+    <w:p>
+      <w:pPr>
+        <w:spacing w:after="30" w:line="360" w:lineRule="auto"/>
+        <w:rPr>
+          <w:rFonts w:ascii="Arial" w:hAnsi="Arial" w:cs="Arial"/>
+          <w:b/>
+        </w:rPr>
+      </w:pPr>
+      <w:r>
+        <w:t>Level of discussion and appropriateness of the conclusions drawn based on the results gathered.</w:t>
       </w:r>
       <w:bookmarkStart w:id="0" w:name="_GoBack"/>
       <w:bookmarkEnd w:id="0"/>
-    </w:p>
-    <w:p>
-      <w:pPr>
-        <w:pStyle w:val="Heading1"/>
-        <w:spacing w:after="30" w:line="360" w:lineRule="auto"/>
-        <w:ind w:left="426" w:hanging="426"/>
-        <w:rPr>
-          <w:rFonts w:ascii="Arial" w:hAnsi="Arial" w:cs="Arial"/>
-          <w:b/>
-          <w:color w:val="auto"/>
-          <w:sz w:val="28"/>
-        </w:rPr>
-      </w:pPr>
-      <w:r>
-        <w:rPr>
-          <w:rFonts w:ascii="Arial" w:hAnsi="Arial" w:cs="Arial"/>
-          <w:b/>
-          <w:color w:val="auto"/>
-          <w:sz w:val="28"/>
-        </w:rPr>
-        <w:t>Conclusion</w:t>
-      </w:r>
-    </w:p>
-    <w:p>
-      <w:pPr>
-        <w:spacing w:after="30" w:line="360" w:lineRule="auto"/>
-        <w:rPr>
-          <w:rFonts w:ascii="Arial" w:hAnsi="Arial" w:cs="Arial"/>
-          <w:b/>
-        </w:rPr>
-      </w:pPr>
     </w:p>
     <w:p>
       <w:pPr>
@@ -407,7 +1900,7 @@
       <w:r>
         <w:t xml:space="preserve"> from </w:t>
       </w:r>
-      <w:hyperlink r:id="rId12" w:history="1">
+      <w:hyperlink r:id="rId18" w:history="1">
         <w:r>
           <w:rPr>
             <w:rStyle w:val="Hyperlink"/>
@@ -417,7 +1910,7 @@
       </w:hyperlink>
     </w:p>
     <w:sectPr>
-      <w:footerReference w:type="default" r:id="rId13"/>
+      <w:footerReference w:type="default" r:id="rId19"/>
       <w:pgSz w:w="11906" w:h="16838"/>
       <w:pgMar w:top="1440" w:right="1440" w:bottom="1440" w:left="1440" w:header="709" w:footer="709" w:gutter="0"/>
       <w:cols w:space="708"/>
@@ -496,7 +1989,7 @@
           <w:rPr>
             <w:noProof/>
           </w:rPr>
-          <w:t>2</w:t>
+          <w:t>6</w:t>
         </w:r>
         <w:r>
           <w:rPr>
@@ -1690,6 +3183,324 @@
 </c:chartSpace>
 </file>
 
+<file path=word/charts/chart10.xml><?xml version="1.0" encoding="utf-8"?>
+<c:chartSpace xmlns:c="http://schemas.openxmlformats.org/drawingml/2006/chart" xmlns:a="http://schemas.openxmlformats.org/drawingml/2006/main" xmlns:r="http://schemas.openxmlformats.org/officeDocument/2006/relationships" xmlns:c16r2="http://schemas.microsoft.com/office/drawing/2015/06/chart">
+  <c:date1904 val="0"/>
+  <c:lang val="en-US"/>
+  <c:roundedCorners val="0"/>
+  <mc:AlternateContent xmlns:mc="http://schemas.openxmlformats.org/markup-compatibility/2006">
+    <mc:Choice xmlns:c14="http://schemas.microsoft.com/office/drawing/2007/8/2/chart" Requires="c14">
+      <c14:style val="102"/>
+    </mc:Choice>
+    <mc:Fallback>
+      <c:style val="2"/>
+    </mc:Fallback>
+  </mc:AlternateContent>
+  <c:chart>
+    <c:title>
+      <c:tx>
+        <c:rich>
+          <a:bodyPr/>
+          <a:lstStyle/>
+          <a:p>
+            <a:pPr>
+              <a:defRPr/>
+            </a:pPr>
+            <a:r>
+              <a:rPr lang="en-GB"/>
+              <a:t>Home</a:t>
+            </a:r>
+          </a:p>
+          <a:p>
+            <a:pPr>
+              <a:defRPr/>
+            </a:pPr>
+            <a:r>
+              <a:rPr lang="en-GB" sz="1200" baseline="0"/>
+              <a:t>15 Spheres</a:t>
+            </a:r>
+            <a:endParaRPr lang="en-GB" sz="1200"/>
+          </a:p>
+          <a:p>
+            <a:pPr>
+              <a:defRPr/>
+            </a:pPr>
+            <a:r>
+              <a:rPr lang="en-GB" sz="1000"/>
+              <a:t>400 x 400</a:t>
+            </a:r>
+          </a:p>
+        </c:rich>
+      </c:tx>
+      <c:overlay val="0"/>
+    </c:title>
+    <c:autoTitleDeleted val="0"/>
+    <c:plotArea>
+      <c:layout/>
+      <c:lineChart>
+        <c:grouping val="standard"/>
+        <c:varyColors val="0"/>
+        <c:ser>
+          <c:idx val="0"/>
+          <c:order val="0"/>
+          <c:tx>
+            <c:v>Sequential</c:v>
+          </c:tx>
+          <c:marker>
+            <c:symbol val="none"/>
+          </c:marker>
+          <c:cat>
+            <c:numRef>
+              <c:f>'\Users\40168766\Documents\GitHub\ConcurrentAndParallelSystems\CW1\Tests\Default\Comparison\[DefaultHomeVsGamesLab.xlsx]DefaultHomeVsGamesLab'!$B$12:$B$16</c:f>
+              <c:numCache>
+                <c:formatCode>General</c:formatCode>
+                <c:ptCount val="5"/>
+                <c:pt idx="0">
+                  <c:v>4</c:v>
+                </c:pt>
+                <c:pt idx="1">
+                  <c:v>16</c:v>
+                </c:pt>
+                <c:pt idx="2">
+                  <c:v>64</c:v>
+                </c:pt>
+                <c:pt idx="3">
+                  <c:v>256</c:v>
+                </c:pt>
+                <c:pt idx="4">
+                  <c:v>1024</c:v>
+                </c:pt>
+              </c:numCache>
+            </c:numRef>
+          </c:cat>
+          <c:val>
+            <c:numRef>
+              <c:f>Sheet1!$M$50:$M$53</c:f>
+              <c:numCache>
+                <c:formatCode>General</c:formatCode>
+                <c:ptCount val="4"/>
+                <c:pt idx="0">
+                  <c:v>5009.7</c:v>
+                </c:pt>
+                <c:pt idx="1">
+                  <c:v>20233.5</c:v>
+                </c:pt>
+                <c:pt idx="2">
+                  <c:v>80070.399999999994</c:v>
+                </c:pt>
+                <c:pt idx="3">
+                  <c:v>328751.8</c:v>
+                </c:pt>
+              </c:numCache>
+            </c:numRef>
+          </c:val>
+          <c:smooth val="0"/>
+          <c:extLst>
+            <c:ext xmlns:c16="http://schemas.microsoft.com/office/drawing/2014/chart" uri="{C3380CC4-5D6E-409C-BE32-E72D297353CC}">
+              <c16:uniqueId val="{00000000-8286-41A7-807E-97149F2AF922}"/>
+            </c:ext>
+          </c:extLst>
+        </c:ser>
+        <c:ser>
+          <c:idx val="1"/>
+          <c:order val="1"/>
+          <c:tx>
+            <c:v>Threads w/Mutex</c:v>
+          </c:tx>
+          <c:marker>
+            <c:symbol val="none"/>
+          </c:marker>
+          <c:cat>
+            <c:numRef>
+              <c:f>'\Users\40168766\Documents\GitHub\ConcurrentAndParallelSystems\CW1\Tests\Default\Comparison\[DefaultHomeVsGamesLab.xlsx]DefaultHomeVsGamesLab'!$B$12:$B$16</c:f>
+              <c:numCache>
+                <c:formatCode>General</c:formatCode>
+                <c:ptCount val="5"/>
+                <c:pt idx="0">
+                  <c:v>4</c:v>
+                </c:pt>
+                <c:pt idx="1">
+                  <c:v>16</c:v>
+                </c:pt>
+                <c:pt idx="2">
+                  <c:v>64</c:v>
+                </c:pt>
+                <c:pt idx="3">
+                  <c:v>256</c:v>
+                </c:pt>
+                <c:pt idx="4">
+                  <c:v>1024</c:v>
+                </c:pt>
+              </c:numCache>
+            </c:numRef>
+          </c:cat>
+          <c:val>
+            <c:numRef>
+              <c:f>Sheet1!$N$50:$N$53</c:f>
+              <c:numCache>
+                <c:formatCode>General</c:formatCode>
+                <c:ptCount val="4"/>
+                <c:pt idx="0">
+                  <c:v>2013.1</c:v>
+                </c:pt>
+                <c:pt idx="1">
+                  <c:v>9010.4</c:v>
+                </c:pt>
+                <c:pt idx="2">
+                  <c:v>35544.199999999997</c:v>
+                </c:pt>
+                <c:pt idx="3">
+                  <c:v>139375.4</c:v>
+                </c:pt>
+              </c:numCache>
+            </c:numRef>
+          </c:val>
+          <c:smooth val="0"/>
+          <c:extLst>
+            <c:ext xmlns:c16="http://schemas.microsoft.com/office/drawing/2014/chart" uri="{C3380CC4-5D6E-409C-BE32-E72D297353CC}">
+              <c16:uniqueId val="{00000001-8286-41A7-807E-97149F2AF922}"/>
+            </c:ext>
+          </c:extLst>
+        </c:ser>
+        <c:ser>
+          <c:idx val="2"/>
+          <c:order val="2"/>
+          <c:tx>
+            <c:v>Parallel For</c:v>
+          </c:tx>
+          <c:marker>
+            <c:symbol val="none"/>
+          </c:marker>
+          <c:val>
+            <c:numRef>
+              <c:f>Sheet1!$O$50:$O$53</c:f>
+              <c:numCache>
+                <c:formatCode>General</c:formatCode>
+                <c:ptCount val="4"/>
+                <c:pt idx="0">
+                  <c:v>2081</c:v>
+                </c:pt>
+                <c:pt idx="1">
+                  <c:v>9786.9</c:v>
+                </c:pt>
+                <c:pt idx="2">
+                  <c:v>37831.800000000003</c:v>
+                </c:pt>
+                <c:pt idx="3">
+                  <c:v>150865.20000000001</c:v>
+                </c:pt>
+              </c:numCache>
+            </c:numRef>
+          </c:val>
+          <c:smooth val="0"/>
+          <c:extLst>
+            <c:ext xmlns:c16="http://schemas.microsoft.com/office/drawing/2014/chart" uri="{C3380CC4-5D6E-409C-BE32-E72D297353CC}">
+              <c16:uniqueId val="{00000002-8286-41A7-807E-97149F2AF922}"/>
+            </c:ext>
+          </c:extLst>
+        </c:ser>
+        <c:dLbls>
+          <c:showLegendKey val="0"/>
+          <c:showVal val="0"/>
+          <c:showCatName val="0"/>
+          <c:showSerName val="0"/>
+          <c:showPercent val="0"/>
+          <c:showBubbleSize val="0"/>
+        </c:dLbls>
+        <c:smooth val="0"/>
+        <c:axId val="39597184"/>
+        <c:axId val="39599488"/>
+      </c:lineChart>
+      <c:catAx>
+        <c:axId val="39597184"/>
+        <c:scaling>
+          <c:orientation val="minMax"/>
+        </c:scaling>
+        <c:delete val="0"/>
+        <c:axPos val="b"/>
+        <c:title>
+          <c:tx>
+            <c:rich>
+              <a:bodyPr/>
+              <a:lstStyle/>
+              <a:p>
+                <a:pPr>
+                  <a:defRPr/>
+                </a:pPr>
+                <a:r>
+                  <a:rPr lang="en-GB"/>
+                  <a:t>Samples</a:t>
+                </a:r>
+                <a:r>
+                  <a:rPr lang="en-GB" baseline="0"/>
+                  <a:t> (per pixel)</a:t>
+                </a:r>
+                <a:endParaRPr lang="en-GB"/>
+              </a:p>
+            </c:rich>
+          </c:tx>
+          <c:overlay val="0"/>
+        </c:title>
+        <c:numFmt formatCode="General" sourceLinked="1"/>
+        <c:majorTickMark val="out"/>
+        <c:minorTickMark val="none"/>
+        <c:tickLblPos val="nextTo"/>
+        <c:crossAx val="39599488"/>
+        <c:crosses val="autoZero"/>
+        <c:auto val="1"/>
+        <c:lblAlgn val="ctr"/>
+        <c:lblOffset val="100"/>
+        <c:noMultiLvlLbl val="0"/>
+      </c:catAx>
+      <c:valAx>
+        <c:axId val="39599488"/>
+        <c:scaling>
+          <c:orientation val="minMax"/>
+        </c:scaling>
+        <c:delete val="0"/>
+        <c:axPos val="l"/>
+        <c:majorGridlines/>
+        <c:title>
+          <c:tx>
+            <c:rich>
+              <a:bodyPr rot="-5400000" vert="horz"/>
+              <a:lstStyle/>
+              <a:p>
+                <a:pPr>
+                  <a:defRPr/>
+                </a:pPr>
+                <a:r>
+                  <a:rPr lang="en-GB"/>
+                  <a:t>Time Taken (ms)</a:t>
+                </a:r>
+              </a:p>
+            </c:rich>
+          </c:tx>
+          <c:overlay val="0"/>
+        </c:title>
+        <c:numFmt formatCode="General" sourceLinked="1"/>
+        <c:majorTickMark val="out"/>
+        <c:minorTickMark val="none"/>
+        <c:tickLblPos val="nextTo"/>
+        <c:crossAx val="39597184"/>
+        <c:crosses val="autoZero"/>
+        <c:crossBetween val="between"/>
+      </c:valAx>
+    </c:plotArea>
+    <c:legend>
+      <c:legendPos val="r"/>
+      <c:overlay val="0"/>
+    </c:legend>
+    <c:plotVisOnly val="1"/>
+    <c:dispBlanksAs val="gap"/>
+    <c:showDLblsOverMax val="0"/>
+  </c:chart>
+  <c:externalData r:id="rId1">
+    <c:autoUpdate val="0"/>
+  </c:externalData>
+</c:chartSpace>
+</file>
+
 <file path=word/charts/chart2.xml><?xml version="1.0" encoding="utf-8"?>
 <c:chartSpace xmlns:c="http://schemas.openxmlformats.org/drawingml/2006/chart" xmlns:a="http://schemas.openxmlformats.org/drawingml/2006/main" xmlns:r="http://schemas.openxmlformats.org/officeDocument/2006/relationships" xmlns:c16r2="http://schemas.microsoft.com/office/drawing/2015/06/chart">
   <c:date1904 val="0"/>
@@ -1758,7 +3569,7 @@
           </c:marker>
           <c:cat>
             <c:numRef>
-              <c:f>[1]DefaultHomeVsGamesLab!$B$12:$B$16</c:f>
+              <c:f>'\Users\40168766\Documents\GitHub\ConcurrentAndParallelSystems\CW1\Tests\Default\Comparison\[DefaultHomeVsGamesLab.xlsx]DefaultHomeVsGamesLab'!$B$12:$B$16</c:f>
               <c:numCache>
                 <c:formatCode>General</c:formatCode>
                 <c:ptCount val="5"/>
@@ -1804,7 +3615,7 @@
           <c:smooth val="0"/>
           <c:extLst>
             <c:ext xmlns:c16="http://schemas.microsoft.com/office/drawing/2014/chart" uri="{C3380CC4-5D6E-409C-BE32-E72D297353CC}">
-              <c16:uniqueId val="{00000000-CA50-4E31-A37A-F270533935BC}"/>
+              <c16:uniqueId val="{00000000-59D3-49A0-920B-9341B0AB7B46}"/>
             </c:ext>
           </c:extLst>
         </c:ser>
@@ -1819,7 +3630,7 @@
           </c:marker>
           <c:cat>
             <c:numRef>
-              <c:f>[1]DefaultHomeVsGamesLab!$B$12:$B$16</c:f>
+              <c:f>'\Users\40168766\Documents\GitHub\ConcurrentAndParallelSystems\CW1\Tests\Default\Comparison\[DefaultHomeVsGamesLab.xlsx]DefaultHomeVsGamesLab'!$B$12:$B$16</c:f>
               <c:numCache>
                 <c:formatCode>General</c:formatCode>
                 <c:ptCount val="5"/>
@@ -1865,7 +3676,7 @@
           <c:smooth val="0"/>
           <c:extLst>
             <c:ext xmlns:c16="http://schemas.microsoft.com/office/drawing/2014/chart" uri="{C3380CC4-5D6E-409C-BE32-E72D297353CC}">
-              <c16:uniqueId val="{00000001-CA50-4E31-A37A-F270533935BC}"/>
+              <c16:uniqueId val="{00000001-59D3-49A0-920B-9341B0AB7B46}"/>
             </c:ext>
           </c:extLst>
         </c:ser>
@@ -1902,7 +3713,7 @@
           <c:smooth val="0"/>
           <c:extLst>
             <c:ext xmlns:c16="http://schemas.microsoft.com/office/drawing/2014/chart" uri="{C3380CC4-5D6E-409C-BE32-E72D297353CC}">
-              <c16:uniqueId val="{00000002-CA50-4E31-A37A-F270533935BC}"/>
+              <c16:uniqueId val="{00000002-59D3-49A0-920B-9341B0AB7B46}"/>
             </c:ext>
           </c:extLst>
         </c:ser>
@@ -2076,7 +3887,7 @@
           </c:marker>
           <c:cat>
             <c:numRef>
-              <c:f>[1]DefaultHomeVsGamesLab!$B$12:$B$16</c:f>
+              <c:f>'\Users\40168766\Documents\GitHub\ConcurrentAndParallelSystems\CW1\Tests\Default\Comparison\[DefaultHomeVsGamesLab.xlsx]DefaultHomeVsGamesLab'!$B$12:$B$16</c:f>
               <c:numCache>
                 <c:formatCode>General</c:formatCode>
                 <c:ptCount val="5"/>
@@ -2122,7 +3933,7 @@
           <c:smooth val="0"/>
           <c:extLst>
             <c:ext xmlns:c16="http://schemas.microsoft.com/office/drawing/2014/chart" uri="{C3380CC4-5D6E-409C-BE32-E72D297353CC}">
-              <c16:uniqueId val="{00000000-E29A-4107-8F82-88A5D33D54B5}"/>
+              <c16:uniqueId val="{00000000-1B43-46D7-8772-61168128B882}"/>
             </c:ext>
           </c:extLst>
         </c:ser>
@@ -2137,7 +3948,7 @@
           </c:marker>
           <c:cat>
             <c:numRef>
-              <c:f>[1]DefaultHomeVsGamesLab!$B$12:$B$16</c:f>
+              <c:f>'\Users\40168766\Documents\GitHub\ConcurrentAndParallelSystems\CW1\Tests\Default\Comparison\[DefaultHomeVsGamesLab.xlsx]DefaultHomeVsGamesLab'!$B$12:$B$16</c:f>
               <c:numCache>
                 <c:formatCode>General</c:formatCode>
                 <c:ptCount val="5"/>
@@ -2183,7 +3994,7 @@
           <c:smooth val="0"/>
           <c:extLst>
             <c:ext xmlns:c16="http://schemas.microsoft.com/office/drawing/2014/chart" uri="{C3380CC4-5D6E-409C-BE32-E72D297353CC}">
-              <c16:uniqueId val="{00000001-E29A-4107-8F82-88A5D33D54B5}"/>
+              <c16:uniqueId val="{00000001-1B43-46D7-8772-61168128B882}"/>
             </c:ext>
           </c:extLst>
         </c:ser>
@@ -2220,7 +4031,7 @@
           <c:smooth val="0"/>
           <c:extLst>
             <c:ext xmlns:c16="http://schemas.microsoft.com/office/drawing/2014/chart" uri="{C3380CC4-5D6E-409C-BE32-E72D297353CC}">
-              <c16:uniqueId val="{00000002-E29A-4107-8F82-88A5D33D54B5}"/>
+              <c16:uniqueId val="{00000002-1B43-46D7-8772-61168128B882}"/>
             </c:ext>
           </c:extLst>
         </c:ser>
@@ -2394,7 +4205,7 @@
           </c:marker>
           <c:cat>
             <c:numRef>
-              <c:f>[1]DefaultHomeVsGamesLab!$B$12:$B$16</c:f>
+              <c:f>'\Users\40168766\Documents\GitHub\ConcurrentAndParallelSystems\CW1\Tests\Default\Comparison\[DefaultHomeVsGamesLab.xlsx]DefaultHomeVsGamesLab'!$B$12:$B$16</c:f>
               <c:numCache>
                 <c:formatCode>General</c:formatCode>
                 <c:ptCount val="5"/>
@@ -2440,7 +4251,7 @@
           <c:smooth val="0"/>
           <c:extLst>
             <c:ext xmlns:c16="http://schemas.microsoft.com/office/drawing/2014/chart" uri="{C3380CC4-5D6E-409C-BE32-E72D297353CC}">
-              <c16:uniqueId val="{00000000-AF8C-4ED7-9EF2-ED8F0A0CD01B}"/>
+              <c16:uniqueId val="{00000000-7039-458F-987D-A1F9ECBDD895}"/>
             </c:ext>
           </c:extLst>
         </c:ser>
@@ -2455,7 +4266,7 @@
           </c:marker>
           <c:cat>
             <c:numRef>
-              <c:f>[1]DefaultHomeVsGamesLab!$B$12:$B$16</c:f>
+              <c:f>'\Users\40168766\Documents\GitHub\ConcurrentAndParallelSystems\CW1\Tests\Default\Comparison\[DefaultHomeVsGamesLab.xlsx]DefaultHomeVsGamesLab'!$B$12:$B$16</c:f>
               <c:numCache>
                 <c:formatCode>General</c:formatCode>
                 <c:ptCount val="5"/>
@@ -2501,7 +4312,7 @@
           <c:smooth val="0"/>
           <c:extLst>
             <c:ext xmlns:c16="http://schemas.microsoft.com/office/drawing/2014/chart" uri="{C3380CC4-5D6E-409C-BE32-E72D297353CC}">
-              <c16:uniqueId val="{00000001-AF8C-4ED7-9EF2-ED8F0A0CD01B}"/>
+              <c16:uniqueId val="{00000001-7039-458F-987D-A1F9ECBDD895}"/>
             </c:ext>
           </c:extLst>
         </c:ser>
@@ -2538,7 +4349,1597 @@
           <c:smooth val="0"/>
           <c:extLst>
             <c:ext xmlns:c16="http://schemas.microsoft.com/office/drawing/2014/chart" uri="{C3380CC4-5D6E-409C-BE32-E72D297353CC}">
-              <c16:uniqueId val="{00000002-AF8C-4ED7-9EF2-ED8F0A0CD01B}"/>
+              <c16:uniqueId val="{00000002-7039-458F-987D-A1F9ECBDD895}"/>
+            </c:ext>
+          </c:extLst>
+        </c:ser>
+        <c:dLbls>
+          <c:showLegendKey val="0"/>
+          <c:showVal val="0"/>
+          <c:showCatName val="0"/>
+          <c:showSerName val="0"/>
+          <c:showPercent val="0"/>
+          <c:showBubbleSize val="0"/>
+        </c:dLbls>
+        <c:smooth val="0"/>
+        <c:axId val="39597184"/>
+        <c:axId val="39599488"/>
+      </c:lineChart>
+      <c:catAx>
+        <c:axId val="39597184"/>
+        <c:scaling>
+          <c:orientation val="minMax"/>
+        </c:scaling>
+        <c:delete val="0"/>
+        <c:axPos val="b"/>
+        <c:title>
+          <c:tx>
+            <c:rich>
+              <a:bodyPr/>
+              <a:lstStyle/>
+              <a:p>
+                <a:pPr>
+                  <a:defRPr/>
+                </a:pPr>
+                <a:r>
+                  <a:rPr lang="en-GB"/>
+                  <a:t>Samples</a:t>
+                </a:r>
+                <a:r>
+                  <a:rPr lang="en-GB" baseline="0"/>
+                  <a:t> (per pixel)</a:t>
+                </a:r>
+                <a:endParaRPr lang="en-GB"/>
+              </a:p>
+            </c:rich>
+          </c:tx>
+          <c:overlay val="0"/>
+        </c:title>
+        <c:numFmt formatCode="General" sourceLinked="1"/>
+        <c:majorTickMark val="out"/>
+        <c:minorTickMark val="none"/>
+        <c:tickLblPos val="nextTo"/>
+        <c:crossAx val="39599488"/>
+        <c:crosses val="autoZero"/>
+        <c:auto val="1"/>
+        <c:lblAlgn val="ctr"/>
+        <c:lblOffset val="100"/>
+        <c:noMultiLvlLbl val="0"/>
+      </c:catAx>
+      <c:valAx>
+        <c:axId val="39599488"/>
+        <c:scaling>
+          <c:orientation val="minMax"/>
+        </c:scaling>
+        <c:delete val="0"/>
+        <c:axPos val="l"/>
+        <c:majorGridlines/>
+        <c:title>
+          <c:tx>
+            <c:rich>
+              <a:bodyPr rot="-5400000" vert="horz"/>
+              <a:lstStyle/>
+              <a:p>
+                <a:pPr>
+                  <a:defRPr/>
+                </a:pPr>
+                <a:r>
+                  <a:rPr lang="en-GB"/>
+                  <a:t>Time Taken (ms)</a:t>
+                </a:r>
+              </a:p>
+            </c:rich>
+          </c:tx>
+          <c:overlay val="0"/>
+        </c:title>
+        <c:numFmt formatCode="General" sourceLinked="1"/>
+        <c:majorTickMark val="out"/>
+        <c:minorTickMark val="none"/>
+        <c:tickLblPos val="nextTo"/>
+        <c:crossAx val="39597184"/>
+        <c:crosses val="autoZero"/>
+        <c:crossBetween val="between"/>
+      </c:valAx>
+    </c:plotArea>
+    <c:legend>
+      <c:legendPos val="r"/>
+      <c:overlay val="0"/>
+    </c:legend>
+    <c:plotVisOnly val="1"/>
+    <c:dispBlanksAs val="gap"/>
+    <c:showDLblsOverMax val="0"/>
+  </c:chart>
+  <c:externalData r:id="rId1">
+    <c:autoUpdate val="0"/>
+  </c:externalData>
+</c:chartSpace>
+</file>
+
+<file path=word/charts/chart5.xml><?xml version="1.0" encoding="utf-8"?>
+<c:chartSpace xmlns:c="http://schemas.openxmlformats.org/drawingml/2006/chart" xmlns:a="http://schemas.openxmlformats.org/drawingml/2006/main" xmlns:r="http://schemas.openxmlformats.org/officeDocument/2006/relationships" xmlns:c16r2="http://schemas.microsoft.com/office/drawing/2015/06/chart">
+  <c:date1904 val="0"/>
+  <c:lang val="en-US"/>
+  <c:roundedCorners val="0"/>
+  <mc:AlternateContent xmlns:mc="http://schemas.openxmlformats.org/markup-compatibility/2006">
+    <mc:Choice xmlns:c14="http://schemas.microsoft.com/office/drawing/2007/8/2/chart" Requires="c14">
+      <c14:style val="102"/>
+    </mc:Choice>
+    <mc:Fallback>
+      <c:style val="2"/>
+    </mc:Fallback>
+  </mc:AlternateContent>
+  <c:chart>
+    <c:title>
+      <c:tx>
+        <c:rich>
+          <a:bodyPr/>
+          <a:lstStyle/>
+          <a:p>
+            <a:pPr>
+              <a:defRPr/>
+            </a:pPr>
+            <a:r>
+              <a:rPr lang="en-GB"/>
+              <a:t>Games Lab</a:t>
+            </a:r>
+          </a:p>
+          <a:p>
+            <a:pPr>
+              <a:defRPr/>
+            </a:pPr>
+            <a:r>
+              <a:rPr lang="en-GB" sz="1200" baseline="0"/>
+              <a:t>9 Spheres</a:t>
+            </a:r>
+            <a:endParaRPr lang="en-GB" sz="1200"/>
+          </a:p>
+          <a:p>
+            <a:pPr>
+              <a:defRPr/>
+            </a:pPr>
+            <a:r>
+              <a:rPr lang="en-GB" sz="1000"/>
+              <a:t>1024 x 1024</a:t>
+            </a:r>
+          </a:p>
+        </c:rich>
+      </c:tx>
+      <c:overlay val="0"/>
+    </c:title>
+    <c:autoTitleDeleted val="0"/>
+    <c:plotArea>
+      <c:layout/>
+      <c:lineChart>
+        <c:grouping val="standard"/>
+        <c:varyColors val="0"/>
+        <c:ser>
+          <c:idx val="0"/>
+          <c:order val="0"/>
+          <c:tx>
+            <c:v>Sequential</c:v>
+          </c:tx>
+          <c:marker>
+            <c:symbol val="none"/>
+          </c:marker>
+          <c:cat>
+            <c:numRef>
+              <c:f>'\Users\40168766\Documents\GitHub\ConcurrentAndParallelSystems\CW1\Tests\Default\Comparison\[DefaultHomeVsGamesLab.xlsx]DefaultHomeVsGamesLab'!$B$12:$B$16</c:f>
+              <c:numCache>
+                <c:formatCode>General</c:formatCode>
+                <c:ptCount val="5"/>
+                <c:pt idx="0">
+                  <c:v>4</c:v>
+                </c:pt>
+                <c:pt idx="1">
+                  <c:v>16</c:v>
+                </c:pt>
+                <c:pt idx="2">
+                  <c:v>64</c:v>
+                </c:pt>
+                <c:pt idx="3">
+                  <c:v>256</c:v>
+                </c:pt>
+                <c:pt idx="4">
+                  <c:v>1024</c:v>
+                </c:pt>
+              </c:numCache>
+            </c:numRef>
+          </c:cat>
+          <c:val>
+            <c:numRef>
+              <c:f>Sheet1!$C$27:$C$30</c:f>
+              <c:numCache>
+                <c:formatCode>General</c:formatCode>
+                <c:ptCount val="4"/>
+                <c:pt idx="0">
+                  <c:v>12560.6</c:v>
+                </c:pt>
+                <c:pt idx="1">
+                  <c:v>50097.4</c:v>
+                </c:pt>
+                <c:pt idx="2">
+                  <c:v>198856.5</c:v>
+                </c:pt>
+                <c:pt idx="3">
+                  <c:v>793702.8</c:v>
+                </c:pt>
+              </c:numCache>
+            </c:numRef>
+          </c:val>
+          <c:smooth val="0"/>
+          <c:extLst>
+            <c:ext xmlns:c16="http://schemas.microsoft.com/office/drawing/2014/chart" uri="{C3380CC4-5D6E-409C-BE32-E72D297353CC}">
+              <c16:uniqueId val="{00000000-C3D5-4E7A-AD06-992AFDD22071}"/>
+            </c:ext>
+          </c:extLst>
+        </c:ser>
+        <c:ser>
+          <c:idx val="1"/>
+          <c:order val="1"/>
+          <c:tx>
+            <c:v>Threads w/Mutex</c:v>
+          </c:tx>
+          <c:marker>
+            <c:symbol val="none"/>
+          </c:marker>
+          <c:cat>
+            <c:numRef>
+              <c:f>'\Users\40168766\Documents\GitHub\ConcurrentAndParallelSystems\CW1\Tests\Default\Comparison\[DefaultHomeVsGamesLab.xlsx]DefaultHomeVsGamesLab'!$B$12:$B$16</c:f>
+              <c:numCache>
+                <c:formatCode>General</c:formatCode>
+                <c:ptCount val="5"/>
+                <c:pt idx="0">
+                  <c:v>4</c:v>
+                </c:pt>
+                <c:pt idx="1">
+                  <c:v>16</c:v>
+                </c:pt>
+                <c:pt idx="2">
+                  <c:v>64</c:v>
+                </c:pt>
+                <c:pt idx="3">
+                  <c:v>256</c:v>
+                </c:pt>
+                <c:pt idx="4">
+                  <c:v>1024</c:v>
+                </c:pt>
+              </c:numCache>
+            </c:numRef>
+          </c:cat>
+          <c:val>
+            <c:numRef>
+              <c:f>Sheet1!$D$27:$D$30</c:f>
+              <c:numCache>
+                <c:formatCode>General</c:formatCode>
+                <c:ptCount val="4"/>
+                <c:pt idx="0">
+                  <c:v>3652.7</c:v>
+                </c:pt>
+                <c:pt idx="1">
+                  <c:v>14532.8</c:v>
+                </c:pt>
+                <c:pt idx="2">
+                  <c:v>57514.1</c:v>
+                </c:pt>
+                <c:pt idx="3">
+                  <c:v>229915.2</c:v>
+                </c:pt>
+              </c:numCache>
+            </c:numRef>
+          </c:val>
+          <c:smooth val="0"/>
+          <c:extLst>
+            <c:ext xmlns:c16="http://schemas.microsoft.com/office/drawing/2014/chart" uri="{C3380CC4-5D6E-409C-BE32-E72D297353CC}">
+              <c16:uniqueId val="{00000001-C3D5-4E7A-AD06-992AFDD22071}"/>
+            </c:ext>
+          </c:extLst>
+        </c:ser>
+        <c:ser>
+          <c:idx val="2"/>
+          <c:order val="2"/>
+          <c:tx>
+            <c:v>Parallel For</c:v>
+          </c:tx>
+          <c:marker>
+            <c:symbol val="none"/>
+          </c:marker>
+          <c:val>
+            <c:numRef>
+              <c:f>Sheet1!$E$27:$E$30</c:f>
+              <c:numCache>
+                <c:formatCode>General</c:formatCode>
+                <c:ptCount val="4"/>
+                <c:pt idx="0">
+                  <c:v>3852</c:v>
+                </c:pt>
+                <c:pt idx="1">
+                  <c:v>14769</c:v>
+                </c:pt>
+                <c:pt idx="2">
+                  <c:v>59829</c:v>
+                </c:pt>
+                <c:pt idx="3">
+                  <c:v>236437</c:v>
+                </c:pt>
+              </c:numCache>
+            </c:numRef>
+          </c:val>
+          <c:smooth val="0"/>
+          <c:extLst>
+            <c:ext xmlns:c16="http://schemas.microsoft.com/office/drawing/2014/chart" uri="{C3380CC4-5D6E-409C-BE32-E72D297353CC}">
+              <c16:uniqueId val="{00000002-C3D5-4E7A-AD06-992AFDD22071}"/>
+            </c:ext>
+          </c:extLst>
+        </c:ser>
+        <c:dLbls>
+          <c:showLegendKey val="0"/>
+          <c:showVal val="0"/>
+          <c:showCatName val="0"/>
+          <c:showSerName val="0"/>
+          <c:showPercent val="0"/>
+          <c:showBubbleSize val="0"/>
+        </c:dLbls>
+        <c:smooth val="0"/>
+        <c:axId val="39597184"/>
+        <c:axId val="39599488"/>
+      </c:lineChart>
+      <c:catAx>
+        <c:axId val="39597184"/>
+        <c:scaling>
+          <c:orientation val="minMax"/>
+        </c:scaling>
+        <c:delete val="0"/>
+        <c:axPos val="b"/>
+        <c:title>
+          <c:tx>
+            <c:rich>
+              <a:bodyPr/>
+              <a:lstStyle/>
+              <a:p>
+                <a:pPr>
+                  <a:defRPr/>
+                </a:pPr>
+                <a:r>
+                  <a:rPr lang="en-GB"/>
+                  <a:t>Samples</a:t>
+                </a:r>
+                <a:r>
+                  <a:rPr lang="en-GB" baseline="0"/>
+                  <a:t> (per pixel)</a:t>
+                </a:r>
+                <a:endParaRPr lang="en-GB"/>
+              </a:p>
+            </c:rich>
+          </c:tx>
+          <c:overlay val="0"/>
+        </c:title>
+        <c:numFmt formatCode="General" sourceLinked="1"/>
+        <c:majorTickMark val="out"/>
+        <c:minorTickMark val="none"/>
+        <c:tickLblPos val="nextTo"/>
+        <c:crossAx val="39599488"/>
+        <c:crosses val="autoZero"/>
+        <c:auto val="1"/>
+        <c:lblAlgn val="ctr"/>
+        <c:lblOffset val="100"/>
+        <c:noMultiLvlLbl val="0"/>
+      </c:catAx>
+      <c:valAx>
+        <c:axId val="39599488"/>
+        <c:scaling>
+          <c:orientation val="minMax"/>
+        </c:scaling>
+        <c:delete val="0"/>
+        <c:axPos val="l"/>
+        <c:majorGridlines/>
+        <c:title>
+          <c:tx>
+            <c:rich>
+              <a:bodyPr rot="-5400000" vert="horz"/>
+              <a:lstStyle/>
+              <a:p>
+                <a:pPr>
+                  <a:defRPr/>
+                </a:pPr>
+                <a:r>
+                  <a:rPr lang="en-GB"/>
+                  <a:t>Time Taken (ms)</a:t>
+                </a:r>
+              </a:p>
+            </c:rich>
+          </c:tx>
+          <c:overlay val="0"/>
+        </c:title>
+        <c:numFmt formatCode="General" sourceLinked="1"/>
+        <c:majorTickMark val="out"/>
+        <c:minorTickMark val="none"/>
+        <c:tickLblPos val="nextTo"/>
+        <c:crossAx val="39597184"/>
+        <c:crosses val="autoZero"/>
+        <c:crossBetween val="between"/>
+      </c:valAx>
+    </c:plotArea>
+    <c:legend>
+      <c:legendPos val="r"/>
+      <c:overlay val="0"/>
+    </c:legend>
+    <c:plotVisOnly val="1"/>
+    <c:dispBlanksAs val="gap"/>
+    <c:showDLblsOverMax val="0"/>
+  </c:chart>
+  <c:externalData r:id="rId1">
+    <c:autoUpdate val="0"/>
+  </c:externalData>
+</c:chartSpace>
+</file>
+
+<file path=word/charts/chart6.xml><?xml version="1.0" encoding="utf-8"?>
+<c:chartSpace xmlns:c="http://schemas.openxmlformats.org/drawingml/2006/chart" xmlns:a="http://schemas.openxmlformats.org/drawingml/2006/main" xmlns:r="http://schemas.openxmlformats.org/officeDocument/2006/relationships" xmlns:c16r2="http://schemas.microsoft.com/office/drawing/2015/06/chart">
+  <c:date1904 val="0"/>
+  <c:lang val="en-US"/>
+  <c:roundedCorners val="0"/>
+  <mc:AlternateContent xmlns:mc="http://schemas.openxmlformats.org/markup-compatibility/2006">
+    <mc:Choice xmlns:c14="http://schemas.microsoft.com/office/drawing/2007/8/2/chart" Requires="c14">
+      <c14:style val="102"/>
+    </mc:Choice>
+    <mc:Fallback>
+      <c:style val="2"/>
+    </mc:Fallback>
+  </mc:AlternateContent>
+  <c:chart>
+    <c:title>
+      <c:tx>
+        <c:rich>
+          <a:bodyPr/>
+          <a:lstStyle/>
+          <a:p>
+            <a:pPr>
+              <a:defRPr/>
+            </a:pPr>
+            <a:r>
+              <a:rPr lang="en-GB"/>
+              <a:t>Games Lab</a:t>
+            </a:r>
+          </a:p>
+          <a:p>
+            <a:pPr>
+              <a:defRPr/>
+            </a:pPr>
+            <a:r>
+              <a:rPr lang="en-GB" sz="1200" baseline="0"/>
+              <a:t>12 Spheres</a:t>
+            </a:r>
+            <a:endParaRPr lang="en-GB" sz="1200"/>
+          </a:p>
+          <a:p>
+            <a:pPr>
+              <a:defRPr/>
+            </a:pPr>
+            <a:r>
+              <a:rPr lang="en-GB" sz="1000"/>
+              <a:t>1024 x 1024</a:t>
+            </a:r>
+          </a:p>
+        </c:rich>
+      </c:tx>
+      <c:overlay val="0"/>
+    </c:title>
+    <c:autoTitleDeleted val="0"/>
+    <c:plotArea>
+      <c:layout/>
+      <c:lineChart>
+        <c:grouping val="standard"/>
+        <c:varyColors val="0"/>
+        <c:ser>
+          <c:idx val="0"/>
+          <c:order val="0"/>
+          <c:tx>
+            <c:v>Sequential</c:v>
+          </c:tx>
+          <c:marker>
+            <c:symbol val="none"/>
+          </c:marker>
+          <c:cat>
+            <c:numRef>
+              <c:f>'\Users\40168766\Documents\GitHub\ConcurrentAndParallelSystems\CW1\Tests\Default\Comparison\[DefaultHomeVsGamesLab.xlsx]DefaultHomeVsGamesLab'!$B$12:$B$16</c:f>
+              <c:numCache>
+                <c:formatCode>General</c:formatCode>
+                <c:ptCount val="5"/>
+                <c:pt idx="0">
+                  <c:v>4</c:v>
+                </c:pt>
+                <c:pt idx="1">
+                  <c:v>16</c:v>
+                </c:pt>
+                <c:pt idx="2">
+                  <c:v>64</c:v>
+                </c:pt>
+                <c:pt idx="3">
+                  <c:v>256</c:v>
+                </c:pt>
+                <c:pt idx="4">
+                  <c:v>1024</c:v>
+                </c:pt>
+              </c:numCache>
+            </c:numRef>
+          </c:cat>
+          <c:val>
+            <c:numRef>
+              <c:f>Sheet1!$H$27:$H$30</c:f>
+              <c:numCache>
+                <c:formatCode>General</c:formatCode>
+                <c:ptCount val="4"/>
+                <c:pt idx="0">
+                  <c:v>12657.2</c:v>
+                </c:pt>
+                <c:pt idx="1">
+                  <c:v>50197.7</c:v>
+                </c:pt>
+                <c:pt idx="2">
+                  <c:v>200329.1</c:v>
+                </c:pt>
+                <c:pt idx="3">
+                  <c:v>799601</c:v>
+                </c:pt>
+              </c:numCache>
+            </c:numRef>
+          </c:val>
+          <c:smooth val="0"/>
+          <c:extLst>
+            <c:ext xmlns:c16="http://schemas.microsoft.com/office/drawing/2014/chart" uri="{C3380CC4-5D6E-409C-BE32-E72D297353CC}">
+              <c16:uniqueId val="{00000000-882C-4E74-8285-812D84482CBB}"/>
+            </c:ext>
+          </c:extLst>
+        </c:ser>
+        <c:ser>
+          <c:idx val="1"/>
+          <c:order val="1"/>
+          <c:tx>
+            <c:v>Threads w/Mutex</c:v>
+          </c:tx>
+          <c:marker>
+            <c:symbol val="none"/>
+          </c:marker>
+          <c:cat>
+            <c:numRef>
+              <c:f>'\Users\40168766\Documents\GitHub\ConcurrentAndParallelSystems\CW1\Tests\Default\Comparison\[DefaultHomeVsGamesLab.xlsx]DefaultHomeVsGamesLab'!$B$12:$B$16</c:f>
+              <c:numCache>
+                <c:formatCode>General</c:formatCode>
+                <c:ptCount val="5"/>
+                <c:pt idx="0">
+                  <c:v>4</c:v>
+                </c:pt>
+                <c:pt idx="1">
+                  <c:v>16</c:v>
+                </c:pt>
+                <c:pt idx="2">
+                  <c:v>64</c:v>
+                </c:pt>
+                <c:pt idx="3">
+                  <c:v>256</c:v>
+                </c:pt>
+                <c:pt idx="4">
+                  <c:v>1024</c:v>
+                </c:pt>
+              </c:numCache>
+            </c:numRef>
+          </c:cat>
+          <c:val>
+            <c:numRef>
+              <c:f>Sheet1!$I$27:$I$30</c:f>
+              <c:numCache>
+                <c:formatCode>General</c:formatCode>
+                <c:ptCount val="4"/>
+                <c:pt idx="0">
+                  <c:v>3557.4</c:v>
+                </c:pt>
+                <c:pt idx="1">
+                  <c:v>14356.7</c:v>
+                </c:pt>
+                <c:pt idx="2">
+                  <c:v>56290.5</c:v>
+                </c:pt>
+                <c:pt idx="3">
+                  <c:v>224946.6</c:v>
+                </c:pt>
+              </c:numCache>
+            </c:numRef>
+          </c:val>
+          <c:smooth val="0"/>
+          <c:extLst>
+            <c:ext xmlns:c16="http://schemas.microsoft.com/office/drawing/2014/chart" uri="{C3380CC4-5D6E-409C-BE32-E72D297353CC}">
+              <c16:uniqueId val="{00000001-882C-4E74-8285-812D84482CBB}"/>
+            </c:ext>
+          </c:extLst>
+        </c:ser>
+        <c:ser>
+          <c:idx val="2"/>
+          <c:order val="2"/>
+          <c:tx>
+            <c:v>Parallel For</c:v>
+          </c:tx>
+          <c:marker>
+            <c:symbol val="none"/>
+          </c:marker>
+          <c:val>
+            <c:numRef>
+              <c:f>Sheet1!$J$27:$J$30</c:f>
+              <c:numCache>
+                <c:formatCode>General</c:formatCode>
+                <c:ptCount val="4"/>
+                <c:pt idx="0">
+                  <c:v>3696</c:v>
+                </c:pt>
+                <c:pt idx="1">
+                  <c:v>14317</c:v>
+                </c:pt>
+                <c:pt idx="2">
+                  <c:v>58186</c:v>
+                </c:pt>
+                <c:pt idx="3">
+                  <c:v>231035</c:v>
+                </c:pt>
+              </c:numCache>
+            </c:numRef>
+          </c:val>
+          <c:smooth val="0"/>
+          <c:extLst>
+            <c:ext xmlns:c16="http://schemas.microsoft.com/office/drawing/2014/chart" uri="{C3380CC4-5D6E-409C-BE32-E72D297353CC}">
+              <c16:uniqueId val="{00000002-882C-4E74-8285-812D84482CBB}"/>
+            </c:ext>
+          </c:extLst>
+        </c:ser>
+        <c:dLbls>
+          <c:showLegendKey val="0"/>
+          <c:showVal val="0"/>
+          <c:showCatName val="0"/>
+          <c:showSerName val="0"/>
+          <c:showPercent val="0"/>
+          <c:showBubbleSize val="0"/>
+        </c:dLbls>
+        <c:smooth val="0"/>
+        <c:axId val="39597184"/>
+        <c:axId val="39599488"/>
+      </c:lineChart>
+      <c:catAx>
+        <c:axId val="39597184"/>
+        <c:scaling>
+          <c:orientation val="minMax"/>
+        </c:scaling>
+        <c:delete val="0"/>
+        <c:axPos val="b"/>
+        <c:title>
+          <c:tx>
+            <c:rich>
+              <a:bodyPr/>
+              <a:lstStyle/>
+              <a:p>
+                <a:pPr>
+                  <a:defRPr/>
+                </a:pPr>
+                <a:r>
+                  <a:rPr lang="en-GB"/>
+                  <a:t>Samples</a:t>
+                </a:r>
+                <a:r>
+                  <a:rPr lang="en-GB" baseline="0"/>
+                  <a:t> (per pixel)</a:t>
+                </a:r>
+                <a:endParaRPr lang="en-GB"/>
+              </a:p>
+            </c:rich>
+          </c:tx>
+          <c:overlay val="0"/>
+        </c:title>
+        <c:numFmt formatCode="General" sourceLinked="1"/>
+        <c:majorTickMark val="out"/>
+        <c:minorTickMark val="none"/>
+        <c:tickLblPos val="nextTo"/>
+        <c:crossAx val="39599488"/>
+        <c:crosses val="autoZero"/>
+        <c:auto val="1"/>
+        <c:lblAlgn val="ctr"/>
+        <c:lblOffset val="100"/>
+        <c:noMultiLvlLbl val="0"/>
+      </c:catAx>
+      <c:valAx>
+        <c:axId val="39599488"/>
+        <c:scaling>
+          <c:orientation val="minMax"/>
+        </c:scaling>
+        <c:delete val="0"/>
+        <c:axPos val="l"/>
+        <c:majorGridlines/>
+        <c:title>
+          <c:tx>
+            <c:rich>
+              <a:bodyPr rot="-5400000" vert="horz"/>
+              <a:lstStyle/>
+              <a:p>
+                <a:pPr>
+                  <a:defRPr/>
+                </a:pPr>
+                <a:r>
+                  <a:rPr lang="en-GB"/>
+                  <a:t>Time Taken (ms)</a:t>
+                </a:r>
+              </a:p>
+            </c:rich>
+          </c:tx>
+          <c:overlay val="0"/>
+        </c:title>
+        <c:numFmt formatCode="General" sourceLinked="1"/>
+        <c:majorTickMark val="out"/>
+        <c:minorTickMark val="none"/>
+        <c:tickLblPos val="nextTo"/>
+        <c:crossAx val="39597184"/>
+        <c:crosses val="autoZero"/>
+        <c:crossBetween val="between"/>
+      </c:valAx>
+    </c:plotArea>
+    <c:legend>
+      <c:legendPos val="r"/>
+      <c:overlay val="0"/>
+    </c:legend>
+    <c:plotVisOnly val="1"/>
+    <c:dispBlanksAs val="gap"/>
+    <c:showDLblsOverMax val="0"/>
+  </c:chart>
+  <c:externalData r:id="rId1">
+    <c:autoUpdate val="0"/>
+  </c:externalData>
+</c:chartSpace>
+</file>
+
+<file path=word/charts/chart7.xml><?xml version="1.0" encoding="utf-8"?>
+<c:chartSpace xmlns:c="http://schemas.openxmlformats.org/drawingml/2006/chart" xmlns:a="http://schemas.openxmlformats.org/drawingml/2006/main" xmlns:r="http://schemas.openxmlformats.org/officeDocument/2006/relationships" xmlns:c16r2="http://schemas.microsoft.com/office/drawing/2015/06/chart">
+  <c:date1904 val="0"/>
+  <c:lang val="en-US"/>
+  <c:roundedCorners val="0"/>
+  <mc:AlternateContent xmlns:mc="http://schemas.openxmlformats.org/markup-compatibility/2006">
+    <mc:Choice xmlns:c14="http://schemas.microsoft.com/office/drawing/2007/8/2/chart" Requires="c14">
+      <c14:style val="102"/>
+    </mc:Choice>
+    <mc:Fallback>
+      <c:style val="2"/>
+    </mc:Fallback>
+  </mc:AlternateContent>
+  <c:chart>
+    <c:title>
+      <c:tx>
+        <c:rich>
+          <a:bodyPr/>
+          <a:lstStyle/>
+          <a:p>
+            <a:pPr>
+              <a:defRPr/>
+            </a:pPr>
+            <a:r>
+              <a:rPr lang="en-GB"/>
+              <a:t>Games Lab</a:t>
+            </a:r>
+          </a:p>
+          <a:p>
+            <a:pPr>
+              <a:defRPr/>
+            </a:pPr>
+            <a:r>
+              <a:rPr lang="en-GB" sz="1200" baseline="0"/>
+              <a:t>15 Spheres</a:t>
+            </a:r>
+            <a:endParaRPr lang="en-GB" sz="1200"/>
+          </a:p>
+          <a:p>
+            <a:pPr>
+              <a:defRPr/>
+            </a:pPr>
+            <a:r>
+              <a:rPr lang="en-GB" sz="1000"/>
+              <a:t>1024 x 1024</a:t>
+            </a:r>
+          </a:p>
+        </c:rich>
+      </c:tx>
+      <c:overlay val="0"/>
+    </c:title>
+    <c:autoTitleDeleted val="0"/>
+    <c:plotArea>
+      <c:layout/>
+      <c:lineChart>
+        <c:grouping val="standard"/>
+        <c:varyColors val="0"/>
+        <c:ser>
+          <c:idx val="0"/>
+          <c:order val="0"/>
+          <c:tx>
+            <c:v>Sequential</c:v>
+          </c:tx>
+          <c:marker>
+            <c:symbol val="none"/>
+          </c:marker>
+          <c:cat>
+            <c:numRef>
+              <c:f>'\Users\40168766\Documents\GitHub\ConcurrentAndParallelSystems\CW1\Tests\Default\Comparison\[DefaultHomeVsGamesLab.xlsx]DefaultHomeVsGamesLab'!$B$12:$B$16</c:f>
+              <c:numCache>
+                <c:formatCode>General</c:formatCode>
+                <c:ptCount val="5"/>
+                <c:pt idx="0">
+                  <c:v>4</c:v>
+                </c:pt>
+                <c:pt idx="1">
+                  <c:v>16</c:v>
+                </c:pt>
+                <c:pt idx="2">
+                  <c:v>64</c:v>
+                </c:pt>
+                <c:pt idx="3">
+                  <c:v>256</c:v>
+                </c:pt>
+                <c:pt idx="4">
+                  <c:v>1024</c:v>
+                </c:pt>
+              </c:numCache>
+            </c:numRef>
+          </c:cat>
+          <c:val>
+            <c:numRef>
+              <c:f>Sheet1!$M$27:$M$30</c:f>
+              <c:numCache>
+                <c:formatCode>General</c:formatCode>
+                <c:ptCount val="4"/>
+                <c:pt idx="0">
+                  <c:v>16331.7</c:v>
+                </c:pt>
+                <c:pt idx="1">
+                  <c:v>64152.6</c:v>
+                </c:pt>
+                <c:pt idx="2">
+                  <c:v>255877.8</c:v>
+                </c:pt>
+                <c:pt idx="3">
+                  <c:v>999672</c:v>
+                </c:pt>
+              </c:numCache>
+            </c:numRef>
+          </c:val>
+          <c:smooth val="0"/>
+          <c:extLst>
+            <c:ext xmlns:c16="http://schemas.microsoft.com/office/drawing/2014/chart" uri="{C3380CC4-5D6E-409C-BE32-E72D297353CC}">
+              <c16:uniqueId val="{00000000-2928-4943-95E5-0D1DD7CF4291}"/>
+            </c:ext>
+          </c:extLst>
+        </c:ser>
+        <c:ser>
+          <c:idx val="1"/>
+          <c:order val="1"/>
+          <c:tx>
+            <c:v>Threads w/Mutex</c:v>
+          </c:tx>
+          <c:marker>
+            <c:symbol val="none"/>
+          </c:marker>
+          <c:cat>
+            <c:numRef>
+              <c:f>'\Users\40168766\Documents\GitHub\ConcurrentAndParallelSystems\CW1\Tests\Default\Comparison\[DefaultHomeVsGamesLab.xlsx]DefaultHomeVsGamesLab'!$B$12:$B$16</c:f>
+              <c:numCache>
+                <c:formatCode>General</c:formatCode>
+                <c:ptCount val="5"/>
+                <c:pt idx="0">
+                  <c:v>4</c:v>
+                </c:pt>
+                <c:pt idx="1">
+                  <c:v>16</c:v>
+                </c:pt>
+                <c:pt idx="2">
+                  <c:v>64</c:v>
+                </c:pt>
+                <c:pt idx="3">
+                  <c:v>256</c:v>
+                </c:pt>
+                <c:pt idx="4">
+                  <c:v>1024</c:v>
+                </c:pt>
+              </c:numCache>
+            </c:numRef>
+          </c:cat>
+          <c:val>
+            <c:numRef>
+              <c:f>Sheet1!$N$27:$N$30</c:f>
+              <c:numCache>
+                <c:formatCode>General</c:formatCode>
+                <c:ptCount val="4"/>
+                <c:pt idx="0">
+                  <c:v>4279.7</c:v>
+                </c:pt>
+                <c:pt idx="1">
+                  <c:v>17189.7</c:v>
+                </c:pt>
+                <c:pt idx="2">
+                  <c:v>67790.2</c:v>
+                </c:pt>
+                <c:pt idx="3">
+                  <c:v>271312.3</c:v>
+                </c:pt>
+              </c:numCache>
+            </c:numRef>
+          </c:val>
+          <c:smooth val="0"/>
+          <c:extLst>
+            <c:ext xmlns:c16="http://schemas.microsoft.com/office/drawing/2014/chart" uri="{C3380CC4-5D6E-409C-BE32-E72D297353CC}">
+              <c16:uniqueId val="{00000001-2928-4943-95E5-0D1DD7CF4291}"/>
+            </c:ext>
+          </c:extLst>
+        </c:ser>
+        <c:ser>
+          <c:idx val="2"/>
+          <c:order val="2"/>
+          <c:tx>
+            <c:v>Parallel For</c:v>
+          </c:tx>
+          <c:marker>
+            <c:symbol val="none"/>
+          </c:marker>
+          <c:val>
+            <c:numRef>
+              <c:f>Sheet1!$O$27:$O$30</c:f>
+              <c:numCache>
+                <c:formatCode>General</c:formatCode>
+                <c:ptCount val="4"/>
+                <c:pt idx="0">
+                  <c:v>4353</c:v>
+                </c:pt>
+                <c:pt idx="1">
+                  <c:v>17302</c:v>
+                </c:pt>
+                <c:pt idx="2">
+                  <c:v>69409</c:v>
+                </c:pt>
+                <c:pt idx="3">
+                  <c:v>275993</c:v>
+                </c:pt>
+              </c:numCache>
+            </c:numRef>
+          </c:val>
+          <c:smooth val="0"/>
+          <c:extLst>
+            <c:ext xmlns:c16="http://schemas.microsoft.com/office/drawing/2014/chart" uri="{C3380CC4-5D6E-409C-BE32-E72D297353CC}">
+              <c16:uniqueId val="{00000002-2928-4943-95E5-0D1DD7CF4291}"/>
+            </c:ext>
+          </c:extLst>
+        </c:ser>
+        <c:dLbls>
+          <c:showLegendKey val="0"/>
+          <c:showVal val="0"/>
+          <c:showCatName val="0"/>
+          <c:showSerName val="0"/>
+          <c:showPercent val="0"/>
+          <c:showBubbleSize val="0"/>
+        </c:dLbls>
+        <c:smooth val="0"/>
+        <c:axId val="39597184"/>
+        <c:axId val="39599488"/>
+      </c:lineChart>
+      <c:catAx>
+        <c:axId val="39597184"/>
+        <c:scaling>
+          <c:orientation val="minMax"/>
+        </c:scaling>
+        <c:delete val="0"/>
+        <c:axPos val="b"/>
+        <c:title>
+          <c:tx>
+            <c:rich>
+              <a:bodyPr/>
+              <a:lstStyle/>
+              <a:p>
+                <a:pPr>
+                  <a:defRPr/>
+                </a:pPr>
+                <a:r>
+                  <a:rPr lang="en-GB"/>
+                  <a:t>Samples</a:t>
+                </a:r>
+                <a:r>
+                  <a:rPr lang="en-GB" baseline="0"/>
+                  <a:t> (per pixel)</a:t>
+                </a:r>
+                <a:endParaRPr lang="en-GB"/>
+              </a:p>
+            </c:rich>
+          </c:tx>
+          <c:overlay val="0"/>
+        </c:title>
+        <c:numFmt formatCode="General" sourceLinked="1"/>
+        <c:majorTickMark val="out"/>
+        <c:minorTickMark val="none"/>
+        <c:tickLblPos val="nextTo"/>
+        <c:crossAx val="39599488"/>
+        <c:crosses val="autoZero"/>
+        <c:auto val="1"/>
+        <c:lblAlgn val="ctr"/>
+        <c:lblOffset val="100"/>
+        <c:noMultiLvlLbl val="0"/>
+      </c:catAx>
+      <c:valAx>
+        <c:axId val="39599488"/>
+        <c:scaling>
+          <c:orientation val="minMax"/>
+        </c:scaling>
+        <c:delete val="0"/>
+        <c:axPos val="l"/>
+        <c:majorGridlines/>
+        <c:title>
+          <c:tx>
+            <c:rich>
+              <a:bodyPr rot="-5400000" vert="horz"/>
+              <a:lstStyle/>
+              <a:p>
+                <a:pPr>
+                  <a:defRPr/>
+                </a:pPr>
+                <a:r>
+                  <a:rPr lang="en-GB"/>
+                  <a:t>Time Taken (ms)</a:t>
+                </a:r>
+              </a:p>
+            </c:rich>
+          </c:tx>
+          <c:overlay val="0"/>
+        </c:title>
+        <c:numFmt formatCode="General" sourceLinked="1"/>
+        <c:majorTickMark val="out"/>
+        <c:minorTickMark val="none"/>
+        <c:tickLblPos val="nextTo"/>
+        <c:crossAx val="39597184"/>
+        <c:crosses val="autoZero"/>
+        <c:crossBetween val="between"/>
+      </c:valAx>
+    </c:plotArea>
+    <c:legend>
+      <c:legendPos val="r"/>
+      <c:overlay val="0"/>
+    </c:legend>
+    <c:plotVisOnly val="1"/>
+    <c:dispBlanksAs val="gap"/>
+    <c:showDLblsOverMax val="0"/>
+  </c:chart>
+  <c:externalData r:id="rId1">
+    <c:autoUpdate val="0"/>
+  </c:externalData>
+</c:chartSpace>
+</file>
+
+<file path=word/charts/chart8.xml><?xml version="1.0" encoding="utf-8"?>
+<c:chartSpace xmlns:c="http://schemas.openxmlformats.org/drawingml/2006/chart" xmlns:a="http://schemas.openxmlformats.org/drawingml/2006/main" xmlns:r="http://schemas.openxmlformats.org/officeDocument/2006/relationships" xmlns:c16r2="http://schemas.microsoft.com/office/drawing/2015/06/chart">
+  <c:date1904 val="0"/>
+  <c:lang val="en-US"/>
+  <c:roundedCorners val="0"/>
+  <mc:AlternateContent xmlns:mc="http://schemas.openxmlformats.org/markup-compatibility/2006">
+    <mc:Choice xmlns:c14="http://schemas.microsoft.com/office/drawing/2007/8/2/chart" Requires="c14">
+      <c14:style val="102"/>
+    </mc:Choice>
+    <mc:Fallback>
+      <c:style val="2"/>
+    </mc:Fallback>
+  </mc:AlternateContent>
+  <c:chart>
+    <c:title>
+      <c:tx>
+        <c:rich>
+          <a:bodyPr/>
+          <a:lstStyle/>
+          <a:p>
+            <a:pPr>
+              <a:defRPr/>
+            </a:pPr>
+            <a:r>
+              <a:rPr lang="en-GB"/>
+              <a:t>Home</a:t>
+            </a:r>
+          </a:p>
+          <a:p>
+            <a:pPr>
+              <a:defRPr/>
+            </a:pPr>
+            <a:r>
+              <a:rPr lang="en-GB" sz="1200" baseline="0"/>
+              <a:t>9 Spheres</a:t>
+            </a:r>
+            <a:endParaRPr lang="en-GB" sz="1200"/>
+          </a:p>
+          <a:p>
+            <a:pPr>
+              <a:defRPr/>
+            </a:pPr>
+            <a:r>
+              <a:rPr lang="en-GB" sz="1000"/>
+              <a:t>400 x 400</a:t>
+            </a:r>
+          </a:p>
+        </c:rich>
+      </c:tx>
+      <c:overlay val="0"/>
+    </c:title>
+    <c:autoTitleDeleted val="0"/>
+    <c:plotArea>
+      <c:layout/>
+      <c:lineChart>
+        <c:grouping val="standard"/>
+        <c:varyColors val="0"/>
+        <c:ser>
+          <c:idx val="0"/>
+          <c:order val="0"/>
+          <c:tx>
+            <c:v>Sequential</c:v>
+          </c:tx>
+          <c:marker>
+            <c:symbol val="none"/>
+          </c:marker>
+          <c:cat>
+            <c:numRef>
+              <c:f>'\Users\40168766\Documents\GitHub\ConcurrentAndParallelSystems\CW1\Tests\Default\Comparison\[DefaultHomeVsGamesLab.xlsx]DefaultHomeVsGamesLab'!$B$12:$B$16</c:f>
+              <c:numCache>
+                <c:formatCode>General</c:formatCode>
+                <c:ptCount val="5"/>
+                <c:pt idx="0">
+                  <c:v>4</c:v>
+                </c:pt>
+                <c:pt idx="1">
+                  <c:v>16</c:v>
+                </c:pt>
+                <c:pt idx="2">
+                  <c:v>64</c:v>
+                </c:pt>
+                <c:pt idx="3">
+                  <c:v>256</c:v>
+                </c:pt>
+                <c:pt idx="4">
+                  <c:v>1024</c:v>
+                </c:pt>
+              </c:numCache>
+            </c:numRef>
+          </c:cat>
+          <c:val>
+            <c:numRef>
+              <c:f>Sheet1!$C$50:$C$53</c:f>
+              <c:numCache>
+                <c:formatCode>General</c:formatCode>
+                <c:ptCount val="4"/>
+                <c:pt idx="0">
+                  <c:v>3772.3</c:v>
+                </c:pt>
+                <c:pt idx="1">
+                  <c:v>15083.6</c:v>
+                </c:pt>
+                <c:pt idx="2">
+                  <c:v>60250.9</c:v>
+                </c:pt>
+                <c:pt idx="3">
+                  <c:v>242848.6</c:v>
+                </c:pt>
+              </c:numCache>
+            </c:numRef>
+          </c:val>
+          <c:smooth val="0"/>
+          <c:extLst>
+            <c:ext xmlns:c16="http://schemas.microsoft.com/office/drawing/2014/chart" uri="{C3380CC4-5D6E-409C-BE32-E72D297353CC}">
+              <c16:uniqueId val="{00000000-379E-4487-BD6D-1507D7B53C2D}"/>
+            </c:ext>
+          </c:extLst>
+        </c:ser>
+        <c:ser>
+          <c:idx val="1"/>
+          <c:order val="1"/>
+          <c:tx>
+            <c:v>Threads w/Mutex</c:v>
+          </c:tx>
+          <c:marker>
+            <c:symbol val="none"/>
+          </c:marker>
+          <c:cat>
+            <c:numRef>
+              <c:f>'\Users\40168766\Documents\GitHub\ConcurrentAndParallelSystems\CW1\Tests\Default\Comparison\[DefaultHomeVsGamesLab.xlsx]DefaultHomeVsGamesLab'!$B$12:$B$16</c:f>
+              <c:numCache>
+                <c:formatCode>General</c:formatCode>
+                <c:ptCount val="5"/>
+                <c:pt idx="0">
+                  <c:v>4</c:v>
+                </c:pt>
+                <c:pt idx="1">
+                  <c:v>16</c:v>
+                </c:pt>
+                <c:pt idx="2">
+                  <c:v>64</c:v>
+                </c:pt>
+                <c:pt idx="3">
+                  <c:v>256</c:v>
+                </c:pt>
+                <c:pt idx="4">
+                  <c:v>1024</c:v>
+                </c:pt>
+              </c:numCache>
+            </c:numRef>
+          </c:cat>
+          <c:val>
+            <c:numRef>
+              <c:f>Sheet1!$D$50:$D$53</c:f>
+              <c:numCache>
+                <c:formatCode>General</c:formatCode>
+                <c:ptCount val="4"/>
+                <c:pt idx="0">
+                  <c:v>1567.8</c:v>
+                </c:pt>
+                <c:pt idx="1">
+                  <c:v>8175.8</c:v>
+                </c:pt>
+                <c:pt idx="2">
+                  <c:v>32501.5</c:v>
+                </c:pt>
+                <c:pt idx="3">
+                  <c:v>125720.2</c:v>
+                </c:pt>
+              </c:numCache>
+            </c:numRef>
+          </c:val>
+          <c:smooth val="0"/>
+          <c:extLst>
+            <c:ext xmlns:c16="http://schemas.microsoft.com/office/drawing/2014/chart" uri="{C3380CC4-5D6E-409C-BE32-E72D297353CC}">
+              <c16:uniqueId val="{00000001-379E-4487-BD6D-1507D7B53C2D}"/>
+            </c:ext>
+          </c:extLst>
+        </c:ser>
+        <c:ser>
+          <c:idx val="2"/>
+          <c:order val="2"/>
+          <c:tx>
+            <c:v>Parallel For</c:v>
+          </c:tx>
+          <c:marker>
+            <c:symbol val="none"/>
+          </c:marker>
+          <c:val>
+            <c:numRef>
+              <c:f>Sheet1!$E$50:$E$53</c:f>
+              <c:numCache>
+                <c:formatCode>General</c:formatCode>
+                <c:ptCount val="4"/>
+                <c:pt idx="0">
+                  <c:v>1680</c:v>
+                </c:pt>
+                <c:pt idx="1">
+                  <c:v>8607.7000000000007</c:v>
+                </c:pt>
+                <c:pt idx="2">
+                  <c:v>34919.699999999997</c:v>
+                </c:pt>
+                <c:pt idx="3">
+                  <c:v>135913</c:v>
+                </c:pt>
+              </c:numCache>
+            </c:numRef>
+          </c:val>
+          <c:smooth val="0"/>
+          <c:extLst>
+            <c:ext xmlns:c16="http://schemas.microsoft.com/office/drawing/2014/chart" uri="{C3380CC4-5D6E-409C-BE32-E72D297353CC}">
+              <c16:uniqueId val="{00000002-379E-4487-BD6D-1507D7B53C2D}"/>
+            </c:ext>
+          </c:extLst>
+        </c:ser>
+        <c:dLbls>
+          <c:showLegendKey val="0"/>
+          <c:showVal val="0"/>
+          <c:showCatName val="0"/>
+          <c:showSerName val="0"/>
+          <c:showPercent val="0"/>
+          <c:showBubbleSize val="0"/>
+        </c:dLbls>
+        <c:smooth val="0"/>
+        <c:axId val="39597184"/>
+        <c:axId val="39599488"/>
+      </c:lineChart>
+      <c:catAx>
+        <c:axId val="39597184"/>
+        <c:scaling>
+          <c:orientation val="minMax"/>
+        </c:scaling>
+        <c:delete val="0"/>
+        <c:axPos val="b"/>
+        <c:title>
+          <c:tx>
+            <c:rich>
+              <a:bodyPr/>
+              <a:lstStyle/>
+              <a:p>
+                <a:pPr>
+                  <a:defRPr/>
+                </a:pPr>
+                <a:r>
+                  <a:rPr lang="en-GB"/>
+                  <a:t>Samples</a:t>
+                </a:r>
+                <a:r>
+                  <a:rPr lang="en-GB" baseline="0"/>
+                  <a:t> (per pixel)</a:t>
+                </a:r>
+                <a:endParaRPr lang="en-GB"/>
+              </a:p>
+            </c:rich>
+          </c:tx>
+          <c:overlay val="0"/>
+        </c:title>
+        <c:numFmt formatCode="General" sourceLinked="1"/>
+        <c:majorTickMark val="out"/>
+        <c:minorTickMark val="none"/>
+        <c:tickLblPos val="nextTo"/>
+        <c:crossAx val="39599488"/>
+        <c:crosses val="autoZero"/>
+        <c:auto val="1"/>
+        <c:lblAlgn val="ctr"/>
+        <c:lblOffset val="100"/>
+        <c:noMultiLvlLbl val="0"/>
+      </c:catAx>
+      <c:valAx>
+        <c:axId val="39599488"/>
+        <c:scaling>
+          <c:orientation val="minMax"/>
+        </c:scaling>
+        <c:delete val="0"/>
+        <c:axPos val="l"/>
+        <c:majorGridlines/>
+        <c:title>
+          <c:tx>
+            <c:rich>
+              <a:bodyPr rot="-5400000" vert="horz"/>
+              <a:lstStyle/>
+              <a:p>
+                <a:pPr>
+                  <a:defRPr/>
+                </a:pPr>
+                <a:r>
+                  <a:rPr lang="en-GB"/>
+                  <a:t>Time Taken (ms)</a:t>
+                </a:r>
+              </a:p>
+            </c:rich>
+          </c:tx>
+          <c:overlay val="0"/>
+        </c:title>
+        <c:numFmt formatCode="General" sourceLinked="1"/>
+        <c:majorTickMark val="out"/>
+        <c:minorTickMark val="none"/>
+        <c:tickLblPos val="nextTo"/>
+        <c:crossAx val="39597184"/>
+        <c:crosses val="autoZero"/>
+        <c:crossBetween val="between"/>
+      </c:valAx>
+    </c:plotArea>
+    <c:legend>
+      <c:legendPos val="r"/>
+      <c:overlay val="0"/>
+    </c:legend>
+    <c:plotVisOnly val="1"/>
+    <c:dispBlanksAs val="gap"/>
+    <c:showDLblsOverMax val="0"/>
+  </c:chart>
+  <c:externalData r:id="rId1">
+    <c:autoUpdate val="0"/>
+  </c:externalData>
+</c:chartSpace>
+</file>
+
+<file path=word/charts/chart9.xml><?xml version="1.0" encoding="utf-8"?>
+<c:chartSpace xmlns:c="http://schemas.openxmlformats.org/drawingml/2006/chart" xmlns:a="http://schemas.openxmlformats.org/drawingml/2006/main" xmlns:r="http://schemas.openxmlformats.org/officeDocument/2006/relationships" xmlns:c16r2="http://schemas.microsoft.com/office/drawing/2015/06/chart">
+  <c:date1904 val="0"/>
+  <c:lang val="en-US"/>
+  <c:roundedCorners val="0"/>
+  <mc:AlternateContent xmlns:mc="http://schemas.openxmlformats.org/markup-compatibility/2006">
+    <mc:Choice xmlns:c14="http://schemas.microsoft.com/office/drawing/2007/8/2/chart" Requires="c14">
+      <c14:style val="102"/>
+    </mc:Choice>
+    <mc:Fallback>
+      <c:style val="2"/>
+    </mc:Fallback>
+  </mc:AlternateContent>
+  <c:chart>
+    <c:title>
+      <c:tx>
+        <c:rich>
+          <a:bodyPr/>
+          <a:lstStyle/>
+          <a:p>
+            <a:pPr>
+              <a:defRPr/>
+            </a:pPr>
+            <a:r>
+              <a:rPr lang="en-GB"/>
+              <a:t>Home</a:t>
+            </a:r>
+          </a:p>
+          <a:p>
+            <a:pPr>
+              <a:defRPr/>
+            </a:pPr>
+            <a:r>
+              <a:rPr lang="en-GB" sz="1200" baseline="0"/>
+              <a:t>12 Spheres</a:t>
+            </a:r>
+            <a:endParaRPr lang="en-GB" sz="1200"/>
+          </a:p>
+          <a:p>
+            <a:pPr>
+              <a:defRPr/>
+            </a:pPr>
+            <a:r>
+              <a:rPr lang="en-GB" sz="1000"/>
+              <a:t>400 x 400</a:t>
+            </a:r>
+          </a:p>
+        </c:rich>
+      </c:tx>
+      <c:overlay val="0"/>
+    </c:title>
+    <c:autoTitleDeleted val="0"/>
+    <c:plotArea>
+      <c:layout/>
+      <c:lineChart>
+        <c:grouping val="standard"/>
+        <c:varyColors val="0"/>
+        <c:ser>
+          <c:idx val="0"/>
+          <c:order val="0"/>
+          <c:tx>
+            <c:v>Sequential</c:v>
+          </c:tx>
+          <c:marker>
+            <c:symbol val="none"/>
+          </c:marker>
+          <c:cat>
+            <c:numRef>
+              <c:f>'\Users\40168766\Documents\GitHub\ConcurrentAndParallelSystems\CW1\Tests\Default\Comparison\[DefaultHomeVsGamesLab.xlsx]DefaultHomeVsGamesLab'!$B$12:$B$16</c:f>
+              <c:numCache>
+                <c:formatCode>General</c:formatCode>
+                <c:ptCount val="5"/>
+                <c:pt idx="0">
+                  <c:v>4</c:v>
+                </c:pt>
+                <c:pt idx="1">
+                  <c:v>16</c:v>
+                </c:pt>
+                <c:pt idx="2">
+                  <c:v>64</c:v>
+                </c:pt>
+                <c:pt idx="3">
+                  <c:v>256</c:v>
+                </c:pt>
+                <c:pt idx="4">
+                  <c:v>1024</c:v>
+                </c:pt>
+              </c:numCache>
+            </c:numRef>
+          </c:cat>
+          <c:val>
+            <c:numRef>
+              <c:f>Sheet1!$H$50:$H$53</c:f>
+              <c:numCache>
+                <c:formatCode>General</c:formatCode>
+                <c:ptCount val="4"/>
+                <c:pt idx="0">
+                  <c:v>3849.7</c:v>
+                </c:pt>
+                <c:pt idx="1">
+                  <c:v>15581.9</c:v>
+                </c:pt>
+                <c:pt idx="2">
+                  <c:v>61686.3</c:v>
+                </c:pt>
+                <c:pt idx="3">
+                  <c:v>255410.6</c:v>
+                </c:pt>
+              </c:numCache>
+            </c:numRef>
+          </c:val>
+          <c:smooth val="0"/>
+          <c:extLst>
+            <c:ext xmlns:c16="http://schemas.microsoft.com/office/drawing/2014/chart" uri="{C3380CC4-5D6E-409C-BE32-E72D297353CC}">
+              <c16:uniqueId val="{00000000-1671-42D9-9FC1-64A1776EBA1C}"/>
+            </c:ext>
+          </c:extLst>
+        </c:ser>
+        <c:ser>
+          <c:idx val="1"/>
+          <c:order val="1"/>
+          <c:tx>
+            <c:v>Threads w/Mutex</c:v>
+          </c:tx>
+          <c:marker>
+            <c:symbol val="none"/>
+          </c:marker>
+          <c:cat>
+            <c:numRef>
+              <c:f>'\Users\40168766\Documents\GitHub\ConcurrentAndParallelSystems\CW1\Tests\Default\Comparison\[DefaultHomeVsGamesLab.xlsx]DefaultHomeVsGamesLab'!$B$12:$B$16</c:f>
+              <c:numCache>
+                <c:formatCode>General</c:formatCode>
+                <c:ptCount val="5"/>
+                <c:pt idx="0">
+                  <c:v>4</c:v>
+                </c:pt>
+                <c:pt idx="1">
+                  <c:v>16</c:v>
+                </c:pt>
+                <c:pt idx="2">
+                  <c:v>64</c:v>
+                </c:pt>
+                <c:pt idx="3">
+                  <c:v>256</c:v>
+                </c:pt>
+                <c:pt idx="4">
+                  <c:v>1024</c:v>
+                </c:pt>
+              </c:numCache>
+            </c:numRef>
+          </c:cat>
+          <c:val>
+            <c:numRef>
+              <c:f>Sheet1!$I$50:$I$53</c:f>
+              <c:numCache>
+                <c:formatCode>General</c:formatCode>
+                <c:ptCount val="4"/>
+                <c:pt idx="0">
+                  <c:v>1570.7</c:v>
+                </c:pt>
+                <c:pt idx="1">
+                  <c:v>7754.2</c:v>
+                </c:pt>
+                <c:pt idx="2">
+                  <c:v>29593.5</c:v>
+                </c:pt>
+                <c:pt idx="3">
+                  <c:v>118001.5</c:v>
+                </c:pt>
+              </c:numCache>
+            </c:numRef>
+          </c:val>
+          <c:smooth val="0"/>
+          <c:extLst>
+            <c:ext xmlns:c16="http://schemas.microsoft.com/office/drawing/2014/chart" uri="{C3380CC4-5D6E-409C-BE32-E72D297353CC}">
+              <c16:uniqueId val="{00000001-1671-42D9-9FC1-64A1776EBA1C}"/>
+            </c:ext>
+          </c:extLst>
+        </c:ser>
+        <c:ser>
+          <c:idx val="2"/>
+          <c:order val="2"/>
+          <c:tx>
+            <c:v>Parallel For</c:v>
+          </c:tx>
+          <c:marker>
+            <c:symbol val="none"/>
+          </c:marker>
+          <c:val>
+            <c:numRef>
+              <c:f>Sheet1!$J$50:$J$53</c:f>
+              <c:numCache>
+                <c:formatCode>General</c:formatCode>
+                <c:ptCount val="4"/>
+                <c:pt idx="0">
+                  <c:v>1669.5</c:v>
+                </c:pt>
+                <c:pt idx="1">
+                  <c:v>8350.6</c:v>
+                </c:pt>
+                <c:pt idx="2">
+                  <c:v>32279.7</c:v>
+                </c:pt>
+                <c:pt idx="3">
+                  <c:v>126670.5</c:v>
+                </c:pt>
+              </c:numCache>
+            </c:numRef>
+          </c:val>
+          <c:smooth val="0"/>
+          <c:extLst>
+            <c:ext xmlns:c16="http://schemas.microsoft.com/office/drawing/2014/chart" uri="{C3380CC4-5D6E-409C-BE32-E72D297353CC}">
+              <c16:uniqueId val="{00000002-1671-42D9-9FC1-64A1776EBA1C}"/>
             </c:ext>
           </c:extLst>
         </c:ser>
@@ -2910,7 +6311,7 @@
 </file>
 
 <file path=customXml/itemProps1.xml><?xml version="1.0" encoding="utf-8"?>
-<ds:datastoreItem xmlns:ds="http://schemas.openxmlformats.org/officeDocument/2006/customXml" ds:itemID="{D4DC24B1-20FA-45E6-98FF-E0B059772A95}">
+<ds:datastoreItem xmlns:ds="http://schemas.openxmlformats.org/officeDocument/2006/customXml" ds:itemID="{2C08F25A-17BF-4BE7-A4EE-E29E973DCCDC}">
   <ds:schemaRefs>
     <ds:schemaRef ds:uri="http://schemas.openxmlformats.org/officeDocument/2006/bibliography"/>
   </ds:schemaRefs>

</xml_diff>

<commit_message>
Gonna have to do the report on the macbook, PC's fucked
</commit_message>
<xml_diff>
--- a/CW1/Report.docx
+++ b/CW1/Report.docx
@@ -1,6 +1,6 @@
 
 <file path=word/document.xml><?xml version="1.0" encoding="utf-8"?>
-<w:document xmlns:wpc="http://schemas.microsoft.com/office/word/2010/wordprocessingCanvas" xmlns:cx="http://schemas.microsoft.com/office/drawing/2014/chartex" xmlns:cx1="http://schemas.microsoft.com/office/drawing/2015/9/8/chartex" xmlns:mc="http://schemas.openxmlformats.org/markup-compatibility/2006" xmlns:o="urn:schemas-microsoft-com:office:office" xmlns:r="http://schemas.openxmlformats.org/officeDocument/2006/relationships" xmlns:m="http://schemas.openxmlformats.org/officeDocument/2006/math" xmlns:v="urn:schemas-microsoft-com:vml" xmlns:wp14="http://schemas.microsoft.com/office/word/2010/wordprocessingDrawing" xmlns:wp="http://schemas.openxmlformats.org/drawingml/2006/wordprocessingDrawing" xmlns:w10="urn:schemas-microsoft-com:office:word" xmlns:w="http://schemas.openxmlformats.org/wordprocessingml/2006/main" xmlns:w14="http://schemas.microsoft.com/office/word/2010/wordml" xmlns:w15="http://schemas.microsoft.com/office/word/2012/wordml" xmlns:w16se="http://schemas.microsoft.com/office/word/2015/wordml/symex" xmlns:wpg="http://schemas.microsoft.com/office/word/2010/wordprocessingGroup" xmlns:wpi="http://schemas.microsoft.com/office/word/2010/wordprocessingInk" xmlns:wne="http://schemas.microsoft.com/office/word/2006/wordml" xmlns:wps="http://schemas.microsoft.com/office/word/2010/wordprocessingShape" mc:Ignorable="w14 w15 w16se wp14">
+<w:document xmlns:wpc="http://schemas.microsoft.com/office/word/2010/wordprocessingCanvas" xmlns:mc="http://schemas.openxmlformats.org/markup-compatibility/2006" xmlns:o="urn:schemas-microsoft-com:office:office" xmlns:r="http://schemas.openxmlformats.org/officeDocument/2006/relationships" xmlns:m="http://schemas.openxmlformats.org/officeDocument/2006/math" xmlns:v="urn:schemas-microsoft-com:vml" xmlns:wp14="http://schemas.microsoft.com/office/word/2010/wordprocessingDrawing" xmlns:wp="http://schemas.openxmlformats.org/drawingml/2006/wordprocessingDrawing" xmlns:w10="urn:schemas-microsoft-com:office:word" xmlns:w="http://schemas.openxmlformats.org/wordprocessingml/2006/main" xmlns:w14="http://schemas.microsoft.com/office/word/2010/wordml" xmlns:wpg="http://schemas.microsoft.com/office/word/2010/wordprocessingGroup" xmlns:wpi="http://schemas.microsoft.com/office/word/2010/wordprocessingInk" xmlns:wne="http://schemas.microsoft.com/office/word/2006/wordml" xmlns:wps="http://schemas.microsoft.com/office/word/2010/wordprocessingShape" mc:Ignorable="w14 wp14">
   <w:body>
     <w:p>
       <w:pPr>
@@ -279,7 +279,7 @@
             <wp:cNvGraphicFramePr/>
             <a:graphic xmlns:a="http://schemas.openxmlformats.org/drawingml/2006/main">
               <a:graphicData uri="http://schemas.openxmlformats.org/drawingml/2006/chart">
-                <c:chart xmlns:c="http://schemas.openxmlformats.org/drawingml/2006/chart" xmlns:r="http://schemas.openxmlformats.org/officeDocument/2006/relationships" r:id="rId8"/>
+                <c:chart xmlns:c="http://schemas.openxmlformats.org/drawingml/2006/chart" xmlns:r="http://schemas.openxmlformats.org/officeDocument/2006/relationships" r:id="rId9"/>
               </a:graphicData>
             </a:graphic>
             <wp14:sizeRelH relativeFrom="page">
@@ -362,7 +362,7 @@
             <wp:cNvGraphicFramePr/>
             <a:graphic xmlns:a="http://schemas.openxmlformats.org/drawingml/2006/main">
               <a:graphicData uri="http://schemas.openxmlformats.org/drawingml/2006/chart">
-                <c:chart xmlns:c="http://schemas.openxmlformats.org/drawingml/2006/chart" xmlns:r="http://schemas.openxmlformats.org/officeDocument/2006/relationships" r:id="rId9"/>
+                <c:chart xmlns:c="http://schemas.openxmlformats.org/drawingml/2006/chart" xmlns:r="http://schemas.openxmlformats.org/officeDocument/2006/relationships" r:id="rId10"/>
               </a:graphicData>
             </a:graphic>
             <wp14:sizeRelH relativeFrom="page">
@@ -552,7 +552,7 @@
             <wp:cNvGraphicFramePr/>
             <a:graphic xmlns:a="http://schemas.openxmlformats.org/drawingml/2006/main">
               <a:graphicData uri="http://schemas.openxmlformats.org/drawingml/2006/chart">
-                <c:chart xmlns:c="http://schemas.openxmlformats.org/drawingml/2006/chart" xmlns:r="http://schemas.openxmlformats.org/officeDocument/2006/relationships" r:id="rId10"/>
+                <c:chart xmlns:c="http://schemas.openxmlformats.org/drawingml/2006/chart" xmlns:r="http://schemas.openxmlformats.org/officeDocument/2006/relationships" r:id="rId11"/>
               </a:graphicData>
             </a:graphic>
             <wp14:sizeRelH relativeFrom="page">
@@ -763,7 +763,7 @@
             <wp:cNvGraphicFramePr/>
             <a:graphic xmlns:a="http://schemas.openxmlformats.org/drawingml/2006/main">
               <a:graphicData uri="http://schemas.openxmlformats.org/drawingml/2006/chart">
-                <c:chart xmlns:c="http://schemas.openxmlformats.org/drawingml/2006/chart" xmlns:r="http://schemas.openxmlformats.org/officeDocument/2006/relationships" r:id="rId11"/>
+                <c:chart xmlns:c="http://schemas.openxmlformats.org/drawingml/2006/chart" xmlns:r="http://schemas.openxmlformats.org/officeDocument/2006/relationships" r:id="rId12"/>
               </a:graphicData>
             </a:graphic>
             <wp14:sizeRelH relativeFrom="page">
@@ -894,7 +894,7 @@
             <wp:cNvGraphicFramePr/>
             <a:graphic xmlns:a="http://schemas.openxmlformats.org/drawingml/2006/main">
               <a:graphicData uri="http://schemas.openxmlformats.org/drawingml/2006/chart">
-                <c:chart xmlns:c="http://schemas.openxmlformats.org/drawingml/2006/chart" xmlns:r="http://schemas.openxmlformats.org/officeDocument/2006/relationships" r:id="rId12"/>
+                <c:chart xmlns:c="http://schemas.openxmlformats.org/drawingml/2006/chart" xmlns:r="http://schemas.openxmlformats.org/officeDocument/2006/relationships" r:id="rId13"/>
               </a:graphicData>
             </a:graphic>
             <wp14:sizeRelH relativeFrom="page">
@@ -985,7 +985,7 @@
             <wp:cNvGraphicFramePr/>
             <a:graphic xmlns:a="http://schemas.openxmlformats.org/drawingml/2006/main">
               <a:graphicData uri="http://schemas.openxmlformats.org/drawingml/2006/chart">
-                <c:chart xmlns:c="http://schemas.openxmlformats.org/drawingml/2006/chart" xmlns:r="http://schemas.openxmlformats.org/officeDocument/2006/relationships" r:id="rId13"/>
+                <c:chart xmlns:c="http://schemas.openxmlformats.org/drawingml/2006/chart" xmlns:r="http://schemas.openxmlformats.org/officeDocument/2006/relationships" r:id="rId14"/>
               </a:graphicData>
             </a:graphic>
             <wp14:sizeRelH relativeFrom="page">
@@ -1226,7 +1226,7 @@
             <wp:cNvGraphicFramePr/>
             <a:graphic xmlns:a="http://schemas.openxmlformats.org/drawingml/2006/main">
               <a:graphicData uri="http://schemas.openxmlformats.org/drawingml/2006/chart">
-                <c:chart xmlns:c="http://schemas.openxmlformats.org/drawingml/2006/chart" xmlns:r="http://schemas.openxmlformats.org/officeDocument/2006/relationships" r:id="rId14"/>
+                <c:chart xmlns:c="http://schemas.openxmlformats.org/drawingml/2006/chart" xmlns:r="http://schemas.openxmlformats.org/officeDocument/2006/relationships" r:id="rId15"/>
               </a:graphicData>
             </a:graphic>
             <wp14:sizeRelH relativeFrom="page">
@@ -1348,7 +1348,7 @@
             <wp:cNvGraphicFramePr/>
             <a:graphic xmlns:a="http://schemas.openxmlformats.org/drawingml/2006/main">
               <a:graphicData uri="http://schemas.openxmlformats.org/drawingml/2006/chart">
-                <c:chart xmlns:c="http://schemas.openxmlformats.org/drawingml/2006/chart" xmlns:r="http://schemas.openxmlformats.org/officeDocument/2006/relationships" r:id="rId15"/>
+                <c:chart xmlns:c="http://schemas.openxmlformats.org/drawingml/2006/chart" xmlns:r="http://schemas.openxmlformats.org/officeDocument/2006/relationships" r:id="rId16"/>
               </a:graphicData>
             </a:graphic>
             <wp14:sizeRelH relativeFrom="page">
@@ -1469,7 +1469,6 @@
           <w:noProof/>
           <w:lang w:eastAsia="en-GB"/>
         </w:rPr>
-        <w:lastRenderedPageBreak/>
         <w:drawing>
           <wp:anchor distT="0" distB="0" distL="114300" distR="114300" simplePos="0" relativeHeight="251667456" behindDoc="0" locked="0" layoutInCell="1" allowOverlap="1">
             <wp:simplePos x="0" y="0"/>
@@ -1494,7 +1493,7 @@
             <wp:cNvGraphicFramePr/>
             <a:graphic xmlns:a="http://schemas.openxmlformats.org/drawingml/2006/main">
               <a:graphicData uri="http://schemas.openxmlformats.org/drawingml/2006/chart">
-                <c:chart xmlns:c="http://schemas.openxmlformats.org/drawingml/2006/chart" xmlns:r="http://schemas.openxmlformats.org/officeDocument/2006/relationships" r:id="rId16"/>
+                <c:chart xmlns:c="http://schemas.openxmlformats.org/drawingml/2006/chart" xmlns:r="http://schemas.openxmlformats.org/officeDocument/2006/relationships" r:id="rId17"/>
               </a:graphicData>
             </a:graphic>
             <wp14:sizeRelH relativeFrom="page">
@@ -1655,7 +1654,7 @@
             <wp:cNvGraphicFramePr/>
             <a:graphic xmlns:a="http://schemas.openxmlformats.org/drawingml/2006/main">
               <a:graphicData uri="http://schemas.openxmlformats.org/drawingml/2006/chart">
-                <c:chart xmlns:c="http://schemas.openxmlformats.org/drawingml/2006/chart" xmlns:r="http://schemas.openxmlformats.org/officeDocument/2006/relationships" r:id="rId17"/>
+                <c:chart xmlns:c="http://schemas.openxmlformats.org/drawingml/2006/chart" xmlns:r="http://schemas.openxmlformats.org/officeDocument/2006/relationships" r:id="rId18"/>
               </a:graphicData>
             </a:graphic>
             <wp14:sizeRelH relativeFrom="page">
@@ -1777,16 +1776,511 @@
           <w:b/>
         </w:rPr>
       </w:pPr>
-    </w:p>
-    <w:p>
-      <w:pPr>
-        <w:spacing w:after="30" w:line="360" w:lineRule="auto"/>
-        <w:ind w:left="426" w:hanging="426"/>
-        <w:rPr>
-          <w:rFonts w:ascii="Arial" w:hAnsi="Arial" w:cs="Arial"/>
-          <w:b/>
-        </w:rPr>
-      </w:pPr>
+      <w:r>
+        <w:rPr>
+          <w:noProof/>
+          <w:lang w:eastAsia="en-GB"/>
+        </w:rPr>
+        <w:drawing>
+          <wp:anchor distT="0" distB="0" distL="114300" distR="114300" simplePos="0" relativeHeight="251669504" behindDoc="1" locked="0" layoutInCell="1" allowOverlap="1">
+            <wp:simplePos x="0" y="0"/>
+            <wp:positionH relativeFrom="column">
+              <wp:posOffset>0</wp:posOffset>
+            </wp:positionH>
+            <wp:positionV relativeFrom="paragraph">
+              <wp:posOffset>-1905</wp:posOffset>
+            </wp:positionV>
+            <wp:extent cx="3629025" cy="2381250"/>
+            <wp:effectExtent l="0" t="0" r="9525" b="19050"/>
+            <wp:wrapThrough wrapText="bothSides">
+              <wp:wrapPolygon edited="0">
+                <wp:start x="0" y="0"/>
+                <wp:lineTo x="0" y="21600"/>
+                <wp:lineTo x="21543" y="21600"/>
+                <wp:lineTo x="21543" y="0"/>
+                <wp:lineTo x="0" y="0"/>
+              </wp:wrapPolygon>
+            </wp:wrapThrough>
+            <wp:docPr id="2" name="Chart 2"/>
+            <wp:cNvGraphicFramePr/>
+            <a:graphic xmlns:a="http://schemas.openxmlformats.org/drawingml/2006/main">
+              <a:graphicData uri="http://schemas.openxmlformats.org/drawingml/2006/chart">
+                <c:chart xmlns:c="http://schemas.openxmlformats.org/drawingml/2006/chart" xmlns:r="http://schemas.openxmlformats.org/officeDocument/2006/relationships" r:id="rId19"/>
+              </a:graphicData>
+            </a:graphic>
+            <wp14:sizeRelH relativeFrom="page">
+              <wp14:pctWidth>0</wp14:pctWidth>
+            </wp14:sizeRelH>
+            <wp14:sizeRelV relativeFrom="page">
+              <wp14:pctHeight>0</wp14:pctHeight>
+            </wp14:sizeRelV>
+          </wp:anchor>
+        </w:drawing>
+      </w:r>
+    </w:p>
+    <w:p>
+      <w:pPr>
+        <w:spacing w:after="30" w:line="360" w:lineRule="auto"/>
+        <w:ind w:left="426" w:hanging="426"/>
+        <w:rPr>
+          <w:rFonts w:ascii="Arial" w:hAnsi="Arial" w:cs="Arial"/>
+          <w:b/>
+        </w:rPr>
+      </w:pPr>
+    </w:p>
+    <w:p>
+      <w:pPr>
+        <w:spacing w:after="30" w:line="360" w:lineRule="auto"/>
+        <w:ind w:left="426" w:hanging="426"/>
+        <w:rPr>
+          <w:rFonts w:ascii="Arial" w:hAnsi="Arial" w:cs="Arial"/>
+          <w:b/>
+        </w:rPr>
+      </w:pPr>
+    </w:p>
+    <w:p>
+      <w:pPr>
+        <w:spacing w:after="30" w:line="360" w:lineRule="auto"/>
+        <w:ind w:left="426" w:hanging="426"/>
+        <w:rPr>
+          <w:rFonts w:ascii="Arial" w:hAnsi="Arial" w:cs="Arial"/>
+          <w:b/>
+        </w:rPr>
+      </w:pPr>
+    </w:p>
+    <w:p>
+      <w:pPr>
+        <w:spacing w:after="30" w:line="360" w:lineRule="auto"/>
+        <w:ind w:left="426" w:hanging="426"/>
+        <w:rPr>
+          <w:rFonts w:ascii="Arial" w:hAnsi="Arial" w:cs="Arial"/>
+          <w:b/>
+        </w:rPr>
+      </w:pPr>
+    </w:p>
+    <w:p>
+      <w:pPr>
+        <w:spacing w:after="30" w:line="360" w:lineRule="auto"/>
+        <w:ind w:left="426" w:hanging="426"/>
+        <w:rPr>
+          <w:rFonts w:ascii="Arial" w:hAnsi="Arial" w:cs="Arial"/>
+          <w:b/>
+        </w:rPr>
+      </w:pPr>
+    </w:p>
+    <w:p>
+      <w:pPr>
+        <w:spacing w:after="30" w:line="360" w:lineRule="auto"/>
+        <w:ind w:left="426" w:hanging="426"/>
+        <w:rPr>
+          <w:rFonts w:ascii="Arial" w:hAnsi="Arial" w:cs="Arial"/>
+          <w:b/>
+        </w:rPr>
+      </w:pPr>
+    </w:p>
+    <w:p>
+      <w:pPr>
+        <w:spacing w:after="30" w:line="360" w:lineRule="auto"/>
+        <w:ind w:left="426" w:hanging="426"/>
+        <w:rPr>
+          <w:rFonts w:ascii="Arial" w:hAnsi="Arial" w:cs="Arial"/>
+          <w:b/>
+        </w:rPr>
+      </w:pPr>
+    </w:p>
+    <w:p>
+      <w:pPr>
+        <w:spacing w:after="30" w:line="360" w:lineRule="auto"/>
+        <w:ind w:left="426" w:hanging="426"/>
+        <w:rPr>
+          <w:rFonts w:ascii="Arial" w:hAnsi="Arial" w:cs="Arial"/>
+          <w:b/>
+        </w:rPr>
+      </w:pPr>
+    </w:p>
+    <w:p>
+      <w:pPr>
+        <w:spacing w:after="30" w:line="360" w:lineRule="auto"/>
+        <w:ind w:left="426" w:hanging="426"/>
+        <w:rPr>
+          <w:rFonts w:ascii="Arial" w:hAnsi="Arial" w:cs="Arial"/>
+          <w:b/>
+        </w:rPr>
+      </w:pPr>
+    </w:p>
+    <w:p>
+      <w:pPr>
+        <w:spacing w:after="30" w:line="360" w:lineRule="auto"/>
+        <w:ind w:left="426" w:hanging="426"/>
+        <w:rPr>
+          <w:rFonts w:ascii="Arial" w:hAnsi="Arial" w:cs="Arial"/>
+          <w:b/>
+        </w:rPr>
+      </w:pPr>
+    </w:p>
+    <w:p>
+      <w:pPr>
+        <w:spacing w:after="30" w:line="360" w:lineRule="auto"/>
+        <w:ind w:left="426" w:hanging="426"/>
+        <w:rPr>
+          <w:rFonts w:ascii="Arial" w:hAnsi="Arial" w:cs="Arial"/>
+          <w:b/>
+        </w:rPr>
+      </w:pPr>
+    </w:p>
+    <w:p>
+      <w:pPr>
+        <w:spacing w:after="30" w:line="360" w:lineRule="auto"/>
+        <w:ind w:left="426" w:hanging="426"/>
+        <w:rPr>
+          <w:rFonts w:ascii="Arial" w:hAnsi="Arial" w:cs="Arial"/>
+          <w:b/>
+        </w:rPr>
+      </w:pPr>
+    </w:p>
+    <w:p>
+      <w:pPr>
+        <w:spacing w:after="30" w:line="360" w:lineRule="auto"/>
+        <w:ind w:left="426" w:hanging="426"/>
+        <w:rPr>
+          <w:rFonts w:ascii="Arial" w:hAnsi="Arial" w:cs="Arial"/>
+          <w:b/>
+        </w:rPr>
+      </w:pPr>
+    </w:p>
+    <w:p>
+      <w:pPr>
+        <w:spacing w:after="30" w:line="360" w:lineRule="auto"/>
+        <w:ind w:left="426" w:hanging="426"/>
+        <w:rPr>
+          <w:rFonts w:ascii="Arial" w:hAnsi="Arial" w:cs="Arial"/>
+          <w:b/>
+        </w:rPr>
+      </w:pPr>
+      <w:r>
+        <w:rPr>
+          <w:noProof/>
+          <w:lang w:eastAsia="en-GB"/>
+        </w:rPr>
+        <w:drawing>
+          <wp:anchor distT="0" distB="0" distL="114300" distR="114300" simplePos="0" relativeHeight="251670528" behindDoc="1" locked="0" layoutInCell="1" allowOverlap="1">
+            <wp:simplePos x="0" y="0"/>
+            <wp:positionH relativeFrom="column">
+              <wp:posOffset>0</wp:posOffset>
+            </wp:positionH>
+            <wp:positionV relativeFrom="paragraph">
+              <wp:posOffset>-3810</wp:posOffset>
+            </wp:positionV>
+            <wp:extent cx="3629025" cy="2381250"/>
+            <wp:effectExtent l="0" t="0" r="9525" b="19050"/>
+            <wp:wrapThrough wrapText="bothSides">
+              <wp:wrapPolygon edited="0">
+                <wp:start x="0" y="0"/>
+                <wp:lineTo x="0" y="21600"/>
+                <wp:lineTo x="21543" y="21600"/>
+                <wp:lineTo x="21543" y="0"/>
+                <wp:lineTo x="0" y="0"/>
+              </wp:wrapPolygon>
+            </wp:wrapThrough>
+            <wp:docPr id="3" name="Chart 3"/>
+            <wp:cNvGraphicFramePr/>
+            <a:graphic xmlns:a="http://schemas.openxmlformats.org/drawingml/2006/main">
+              <a:graphicData uri="http://schemas.openxmlformats.org/drawingml/2006/chart">
+                <c:chart xmlns:c="http://schemas.openxmlformats.org/drawingml/2006/chart" xmlns:r="http://schemas.openxmlformats.org/officeDocument/2006/relationships" r:id="rId20"/>
+              </a:graphicData>
+            </a:graphic>
+            <wp14:sizeRelH relativeFrom="page">
+              <wp14:pctWidth>0</wp14:pctWidth>
+            </wp14:sizeRelH>
+            <wp14:sizeRelV relativeFrom="page">
+              <wp14:pctHeight>0</wp14:pctHeight>
+            </wp14:sizeRelV>
+          </wp:anchor>
+        </w:drawing>
+      </w:r>
+    </w:p>
+    <w:p>
+      <w:pPr>
+        <w:spacing w:after="30" w:line="360" w:lineRule="auto"/>
+        <w:ind w:left="426" w:hanging="426"/>
+        <w:rPr>
+          <w:rFonts w:ascii="Arial" w:hAnsi="Arial" w:cs="Arial"/>
+          <w:b/>
+        </w:rPr>
+      </w:pPr>
+    </w:p>
+    <w:p>
+      <w:pPr>
+        <w:spacing w:after="30" w:line="360" w:lineRule="auto"/>
+        <w:ind w:left="426" w:hanging="426"/>
+        <w:rPr>
+          <w:rFonts w:ascii="Arial" w:hAnsi="Arial" w:cs="Arial"/>
+          <w:b/>
+        </w:rPr>
+      </w:pPr>
+    </w:p>
+    <w:p>
+      <w:pPr>
+        <w:spacing w:after="30" w:line="360" w:lineRule="auto"/>
+        <w:ind w:left="426" w:hanging="426"/>
+        <w:rPr>
+          <w:rFonts w:ascii="Arial" w:hAnsi="Arial" w:cs="Arial"/>
+          <w:b/>
+        </w:rPr>
+      </w:pPr>
+    </w:p>
+    <w:p>
+      <w:pPr>
+        <w:spacing w:after="30" w:line="360" w:lineRule="auto"/>
+        <w:ind w:left="426" w:hanging="426"/>
+        <w:rPr>
+          <w:rFonts w:ascii="Arial" w:hAnsi="Arial" w:cs="Arial"/>
+          <w:b/>
+        </w:rPr>
+      </w:pPr>
+    </w:p>
+    <w:p>
+      <w:pPr>
+        <w:spacing w:after="30" w:line="360" w:lineRule="auto"/>
+        <w:ind w:left="426" w:hanging="426"/>
+        <w:rPr>
+          <w:rFonts w:ascii="Arial" w:hAnsi="Arial" w:cs="Arial"/>
+          <w:b/>
+        </w:rPr>
+      </w:pPr>
+    </w:p>
+    <w:p>
+      <w:pPr>
+        <w:spacing w:after="30" w:line="360" w:lineRule="auto"/>
+        <w:ind w:left="426" w:hanging="426"/>
+        <w:rPr>
+          <w:rFonts w:ascii="Arial" w:hAnsi="Arial" w:cs="Arial"/>
+          <w:b/>
+        </w:rPr>
+      </w:pPr>
+    </w:p>
+    <w:p>
+      <w:pPr>
+        <w:spacing w:after="30" w:line="360" w:lineRule="auto"/>
+        <w:ind w:left="426" w:hanging="426"/>
+        <w:rPr>
+          <w:rFonts w:ascii="Arial" w:hAnsi="Arial" w:cs="Arial"/>
+          <w:b/>
+        </w:rPr>
+      </w:pPr>
+    </w:p>
+    <w:p>
+      <w:pPr>
+        <w:spacing w:after="30" w:line="360" w:lineRule="auto"/>
+        <w:ind w:left="426" w:hanging="426"/>
+        <w:rPr>
+          <w:rFonts w:ascii="Arial" w:hAnsi="Arial" w:cs="Arial"/>
+          <w:b/>
+        </w:rPr>
+      </w:pPr>
+    </w:p>
+    <w:p>
+      <w:pPr>
+        <w:spacing w:after="30" w:line="360" w:lineRule="auto"/>
+        <w:ind w:left="426" w:hanging="426"/>
+        <w:rPr>
+          <w:rFonts w:ascii="Arial" w:hAnsi="Arial" w:cs="Arial"/>
+          <w:b/>
+        </w:rPr>
+      </w:pPr>
+    </w:p>
+    <w:p>
+      <w:pPr>
+        <w:spacing w:after="30" w:line="360" w:lineRule="auto"/>
+        <w:ind w:left="426" w:hanging="426"/>
+        <w:rPr>
+          <w:rFonts w:ascii="Arial" w:hAnsi="Arial" w:cs="Arial"/>
+          <w:b/>
+        </w:rPr>
+      </w:pPr>
+    </w:p>
+    <w:p>
+      <w:pPr>
+        <w:spacing w:after="30" w:line="360" w:lineRule="auto"/>
+        <w:ind w:left="426" w:hanging="426"/>
+        <w:rPr>
+          <w:rFonts w:ascii="Arial" w:hAnsi="Arial" w:cs="Arial"/>
+          <w:b/>
+        </w:rPr>
+      </w:pPr>
+      <w:r>
+        <w:rPr>
+          <w:noProof/>
+          <w:lang w:eastAsia="en-GB"/>
+        </w:rPr>
+        <w:drawing>
+          <wp:anchor distT="0" distB="0" distL="114300" distR="114300" simplePos="0" relativeHeight="251671552" behindDoc="1" locked="0" layoutInCell="1" allowOverlap="1">
+            <wp:simplePos x="0" y="0"/>
+            <wp:positionH relativeFrom="column">
+              <wp:posOffset>0</wp:posOffset>
+            </wp:positionH>
+            <wp:positionV relativeFrom="paragraph">
+              <wp:posOffset>-4445</wp:posOffset>
+            </wp:positionV>
+            <wp:extent cx="3629025" cy="2381250"/>
+            <wp:effectExtent l="0" t="0" r="9525" b="19050"/>
+            <wp:wrapThrough wrapText="bothSides">
+              <wp:wrapPolygon edited="0">
+                <wp:start x="0" y="0"/>
+                <wp:lineTo x="0" y="21600"/>
+                <wp:lineTo x="21543" y="21600"/>
+                <wp:lineTo x="21543" y="0"/>
+                <wp:lineTo x="0" y="0"/>
+              </wp:wrapPolygon>
+            </wp:wrapThrough>
+            <wp:docPr id="4" name="Chart 4"/>
+            <wp:cNvGraphicFramePr/>
+            <a:graphic xmlns:a="http://schemas.openxmlformats.org/drawingml/2006/main">
+              <a:graphicData uri="http://schemas.openxmlformats.org/drawingml/2006/chart">
+                <c:chart xmlns:c="http://schemas.openxmlformats.org/drawingml/2006/chart" xmlns:r="http://schemas.openxmlformats.org/officeDocument/2006/relationships" r:id="rId21"/>
+              </a:graphicData>
+            </a:graphic>
+            <wp14:sizeRelH relativeFrom="page">
+              <wp14:pctWidth>0</wp14:pctWidth>
+            </wp14:sizeRelH>
+            <wp14:sizeRelV relativeFrom="page">
+              <wp14:pctHeight>0</wp14:pctHeight>
+            </wp14:sizeRelV>
+          </wp:anchor>
+        </w:drawing>
+      </w:r>
+    </w:p>
+    <w:p>
+      <w:pPr>
+        <w:spacing w:after="30" w:line="360" w:lineRule="auto"/>
+        <w:ind w:left="426" w:hanging="426"/>
+        <w:rPr>
+          <w:rFonts w:ascii="Arial" w:hAnsi="Arial" w:cs="Arial"/>
+          <w:b/>
+        </w:rPr>
+      </w:pPr>
+    </w:p>
+    <w:p>
+      <w:pPr>
+        <w:spacing w:after="30" w:line="360" w:lineRule="auto"/>
+        <w:ind w:left="426" w:hanging="426"/>
+        <w:rPr>
+          <w:rFonts w:ascii="Arial" w:hAnsi="Arial" w:cs="Arial"/>
+          <w:b/>
+        </w:rPr>
+      </w:pPr>
+    </w:p>
+    <w:p>
+      <w:pPr>
+        <w:spacing w:after="30" w:line="360" w:lineRule="auto"/>
+        <w:ind w:left="426" w:hanging="426"/>
+        <w:rPr>
+          <w:rFonts w:ascii="Arial" w:hAnsi="Arial" w:cs="Arial"/>
+          <w:b/>
+        </w:rPr>
+      </w:pPr>
+    </w:p>
+    <w:p>
+      <w:pPr>
+        <w:spacing w:after="30" w:line="360" w:lineRule="auto"/>
+        <w:ind w:left="426" w:hanging="426"/>
+        <w:rPr>
+          <w:rFonts w:ascii="Arial" w:hAnsi="Arial" w:cs="Arial"/>
+          <w:b/>
+        </w:rPr>
+      </w:pPr>
+    </w:p>
+    <w:p>
+      <w:pPr>
+        <w:spacing w:after="30" w:line="360" w:lineRule="auto"/>
+        <w:ind w:left="426" w:hanging="426"/>
+        <w:rPr>
+          <w:rFonts w:ascii="Arial" w:hAnsi="Arial" w:cs="Arial"/>
+          <w:b/>
+        </w:rPr>
+      </w:pPr>
+    </w:p>
+    <w:p>
+      <w:pPr>
+        <w:spacing w:after="30" w:line="360" w:lineRule="auto"/>
+        <w:ind w:left="426" w:hanging="426"/>
+        <w:rPr>
+          <w:rFonts w:ascii="Arial" w:hAnsi="Arial" w:cs="Arial"/>
+          <w:b/>
+        </w:rPr>
+      </w:pPr>
+    </w:p>
+    <w:p>
+      <w:pPr>
+        <w:spacing w:after="30" w:line="360" w:lineRule="auto"/>
+        <w:ind w:left="426" w:hanging="426"/>
+        <w:rPr>
+          <w:rFonts w:ascii="Arial" w:hAnsi="Arial" w:cs="Arial"/>
+          <w:b/>
+        </w:rPr>
+      </w:pPr>
+    </w:p>
+    <w:p>
+      <w:pPr>
+        <w:spacing w:after="30" w:line="360" w:lineRule="auto"/>
+        <w:ind w:left="426" w:hanging="426"/>
+        <w:rPr>
+          <w:rFonts w:ascii="Arial" w:hAnsi="Arial" w:cs="Arial"/>
+          <w:b/>
+        </w:rPr>
+      </w:pPr>
+    </w:p>
+    <w:p>
+      <w:pPr>
+        <w:spacing w:after="30" w:line="360" w:lineRule="auto"/>
+        <w:ind w:left="426" w:hanging="426"/>
+        <w:rPr>
+          <w:rFonts w:ascii="Arial" w:hAnsi="Arial" w:cs="Arial"/>
+          <w:b/>
+        </w:rPr>
+      </w:pPr>
+    </w:p>
+    <w:p>
+      <w:pPr>
+        <w:spacing w:after="30" w:line="360" w:lineRule="auto"/>
+        <w:ind w:left="426" w:hanging="426"/>
+        <w:rPr>
+          <w:rFonts w:ascii="Arial" w:hAnsi="Arial" w:cs="Arial"/>
+          <w:b/>
+        </w:rPr>
+      </w:pPr>
+    </w:p>
+    <w:p>
+      <w:pPr>
+        <w:spacing w:after="30" w:line="360" w:lineRule="auto"/>
+        <w:ind w:left="426" w:hanging="426"/>
+        <w:rPr>
+          <w:rFonts w:ascii="Arial" w:hAnsi="Arial" w:cs="Arial"/>
+          <w:b/>
+        </w:rPr>
+      </w:pPr>
+    </w:p>
+    <w:p>
+      <w:pPr>
+        <w:spacing w:after="30" w:line="360" w:lineRule="auto"/>
+        <w:ind w:left="426" w:hanging="426"/>
+        <w:rPr>
+          <w:rFonts w:ascii="Arial" w:hAnsi="Arial" w:cs="Arial"/>
+          <w:b/>
+        </w:rPr>
+      </w:pPr>
+    </w:p>
+    <w:p>
+      <w:pPr>
+        <w:spacing w:after="30" w:line="360" w:lineRule="auto"/>
+        <w:ind w:left="426" w:hanging="426"/>
+        <w:rPr>
+          <w:rFonts w:ascii="Arial" w:hAnsi="Arial" w:cs="Arial"/>
+          <w:b/>
+        </w:rPr>
+      </w:pPr>
+      <w:bookmarkStart w:id="0" w:name="_GoBack"/>
+      <w:bookmarkEnd w:id="0"/>
     </w:p>
     <w:p>
       <w:pPr>
@@ -1837,6 +2331,7 @@
           <w:color w:val="auto"/>
           <w:sz w:val="28"/>
         </w:rPr>
+        <w:lastRenderedPageBreak/>
         <w:t>Conclusion</w:t>
       </w:r>
     </w:p>
@@ -1851,8 +2346,6 @@
       <w:r>
         <w:t>Level of discussion and appropriateness of the conclusions drawn based on the results gathered.</w:t>
       </w:r>
-      <w:bookmarkStart w:id="0" w:name="_GoBack"/>
-      <w:bookmarkEnd w:id="0"/>
     </w:p>
     <w:p>
       <w:pPr>
@@ -1872,7 +2365,6 @@
           <w:color w:val="auto"/>
           <w:sz w:val="28"/>
         </w:rPr>
-        <w:lastRenderedPageBreak/>
         <w:t>References</w:t>
       </w:r>
     </w:p>
@@ -1900,7 +2392,7 @@
       <w:r>
         <w:t xml:space="preserve"> from </w:t>
       </w:r>
-      <w:hyperlink r:id="rId18" w:history="1">
+      <w:hyperlink r:id="rId22" w:history="1">
         <w:r>
           <w:rPr>
             <w:rStyle w:val="Hyperlink"/>
@@ -1910,7 +2402,7 @@
       </w:hyperlink>
     </w:p>
     <w:sectPr>
-      <w:footerReference w:type="default" r:id="rId19"/>
+      <w:footerReference w:type="default" r:id="rId23"/>
       <w:pgSz w:w="11906" w:h="16838"/>
       <w:pgMar w:top="1440" w:right="1440" w:bottom="1440" w:left="1440" w:header="709" w:footer="709" w:gutter="0"/>
       <w:cols w:space="708"/>
@@ -1921,7 +2413,7 @@
 </file>
 
 <file path=word/endnotes.xml><?xml version="1.0" encoding="utf-8"?>
-<w:endnotes xmlns:wpc="http://schemas.microsoft.com/office/word/2010/wordprocessingCanvas" xmlns:cx="http://schemas.microsoft.com/office/drawing/2014/chartex" xmlns:cx1="http://schemas.microsoft.com/office/drawing/2015/9/8/chartex" xmlns:mc="http://schemas.openxmlformats.org/markup-compatibility/2006" xmlns:o="urn:schemas-microsoft-com:office:office" xmlns:r="http://schemas.openxmlformats.org/officeDocument/2006/relationships" xmlns:m="http://schemas.openxmlformats.org/officeDocument/2006/math" xmlns:v="urn:schemas-microsoft-com:vml" xmlns:wp14="http://schemas.microsoft.com/office/word/2010/wordprocessingDrawing" xmlns:wp="http://schemas.openxmlformats.org/drawingml/2006/wordprocessingDrawing" xmlns:w10="urn:schemas-microsoft-com:office:word" xmlns:w="http://schemas.openxmlformats.org/wordprocessingml/2006/main" xmlns:w14="http://schemas.microsoft.com/office/word/2010/wordml" xmlns:w15="http://schemas.microsoft.com/office/word/2012/wordml" xmlns:w16se="http://schemas.microsoft.com/office/word/2015/wordml/symex" xmlns:wpg="http://schemas.microsoft.com/office/word/2010/wordprocessingGroup" xmlns:wpi="http://schemas.microsoft.com/office/word/2010/wordprocessingInk" xmlns:wne="http://schemas.microsoft.com/office/word/2006/wordml" xmlns:wps="http://schemas.microsoft.com/office/word/2010/wordprocessingShape" mc:Ignorable="w14 w15 w16se wp14">
+<w:endnotes xmlns:wpc="http://schemas.microsoft.com/office/word/2010/wordprocessingCanvas" xmlns:mc="http://schemas.openxmlformats.org/markup-compatibility/2006" xmlns:o="urn:schemas-microsoft-com:office:office" xmlns:r="http://schemas.openxmlformats.org/officeDocument/2006/relationships" xmlns:m="http://schemas.openxmlformats.org/officeDocument/2006/math" xmlns:v="urn:schemas-microsoft-com:vml" xmlns:wp14="http://schemas.microsoft.com/office/word/2010/wordprocessingDrawing" xmlns:wp="http://schemas.openxmlformats.org/drawingml/2006/wordprocessingDrawing" xmlns:w10="urn:schemas-microsoft-com:office:word" xmlns:w="http://schemas.openxmlformats.org/wordprocessingml/2006/main" xmlns:w14="http://schemas.microsoft.com/office/word/2010/wordml" xmlns:wpg="http://schemas.microsoft.com/office/word/2010/wordprocessingGroup" xmlns:wpi="http://schemas.microsoft.com/office/word/2010/wordprocessingInk" xmlns:wne="http://schemas.microsoft.com/office/word/2006/wordml" xmlns:wps="http://schemas.microsoft.com/office/word/2010/wordprocessingShape" mc:Ignorable="w14 wp14">
   <w:endnote w:type="separator" w:id="-1">
     <w:p>
       <w:pPr>
@@ -1946,7 +2438,7 @@
 </file>
 
 <file path=word/footer1.xml><?xml version="1.0" encoding="utf-8"?>
-<w:ftr xmlns:wpc="http://schemas.microsoft.com/office/word/2010/wordprocessingCanvas" xmlns:cx="http://schemas.microsoft.com/office/drawing/2014/chartex" xmlns:cx1="http://schemas.microsoft.com/office/drawing/2015/9/8/chartex" xmlns:mc="http://schemas.openxmlformats.org/markup-compatibility/2006" xmlns:o="urn:schemas-microsoft-com:office:office" xmlns:r="http://schemas.openxmlformats.org/officeDocument/2006/relationships" xmlns:m="http://schemas.openxmlformats.org/officeDocument/2006/math" xmlns:v="urn:schemas-microsoft-com:vml" xmlns:wp14="http://schemas.microsoft.com/office/word/2010/wordprocessingDrawing" xmlns:wp="http://schemas.openxmlformats.org/drawingml/2006/wordprocessingDrawing" xmlns:w10="urn:schemas-microsoft-com:office:word" xmlns:w="http://schemas.openxmlformats.org/wordprocessingml/2006/main" xmlns:w14="http://schemas.microsoft.com/office/word/2010/wordml" xmlns:w15="http://schemas.microsoft.com/office/word/2012/wordml" xmlns:w16se="http://schemas.microsoft.com/office/word/2015/wordml/symex" xmlns:wpg="http://schemas.microsoft.com/office/word/2010/wordprocessingGroup" xmlns:wpi="http://schemas.microsoft.com/office/word/2010/wordprocessingInk" xmlns:wne="http://schemas.microsoft.com/office/word/2006/wordml" xmlns:wps="http://schemas.microsoft.com/office/word/2010/wordprocessingShape" mc:Ignorable="w14 w15 w16se wp14">
+<w:ftr xmlns:wpc="http://schemas.microsoft.com/office/word/2010/wordprocessingCanvas" xmlns:mc="http://schemas.openxmlformats.org/markup-compatibility/2006" xmlns:o="urn:schemas-microsoft-com:office:office" xmlns:r="http://schemas.openxmlformats.org/officeDocument/2006/relationships" xmlns:m="http://schemas.openxmlformats.org/officeDocument/2006/math" xmlns:v="urn:schemas-microsoft-com:vml" xmlns:wp14="http://schemas.microsoft.com/office/word/2010/wordprocessingDrawing" xmlns:wp="http://schemas.openxmlformats.org/drawingml/2006/wordprocessingDrawing" xmlns:w10="urn:schemas-microsoft-com:office:word" xmlns:w="http://schemas.openxmlformats.org/wordprocessingml/2006/main" xmlns:w14="http://schemas.microsoft.com/office/word/2010/wordml" xmlns:wpg="http://schemas.microsoft.com/office/word/2010/wordprocessingGroup" xmlns:wpi="http://schemas.microsoft.com/office/word/2010/wordprocessingInk" xmlns:wne="http://schemas.microsoft.com/office/word/2006/wordml" xmlns:wps="http://schemas.microsoft.com/office/word/2010/wordprocessingShape" mc:Ignorable="w14 wp14">
   <w:sdt>
     <w:sdtPr>
       <w:id w:val="885997860"/>
@@ -1989,7 +2481,7 @@
           <w:rPr>
             <w:noProof/>
           </w:rPr>
-          <w:t>6</w:t>
+          <w:t>7</w:t>
         </w:r>
         <w:r>
           <w:rPr>
@@ -2019,7 +2511,7 @@
 </file>
 
 <file path=word/footnotes.xml><?xml version="1.0" encoding="utf-8"?>
-<w:footnotes xmlns:wpc="http://schemas.microsoft.com/office/word/2010/wordprocessingCanvas" xmlns:cx="http://schemas.microsoft.com/office/drawing/2014/chartex" xmlns:cx1="http://schemas.microsoft.com/office/drawing/2015/9/8/chartex" xmlns:mc="http://schemas.openxmlformats.org/markup-compatibility/2006" xmlns:o="urn:schemas-microsoft-com:office:office" xmlns:r="http://schemas.openxmlformats.org/officeDocument/2006/relationships" xmlns:m="http://schemas.openxmlformats.org/officeDocument/2006/math" xmlns:v="urn:schemas-microsoft-com:vml" xmlns:wp14="http://schemas.microsoft.com/office/word/2010/wordprocessingDrawing" xmlns:wp="http://schemas.openxmlformats.org/drawingml/2006/wordprocessingDrawing" xmlns:w10="urn:schemas-microsoft-com:office:word" xmlns:w="http://schemas.openxmlformats.org/wordprocessingml/2006/main" xmlns:w14="http://schemas.microsoft.com/office/word/2010/wordml" xmlns:w15="http://schemas.microsoft.com/office/word/2012/wordml" xmlns:w16se="http://schemas.microsoft.com/office/word/2015/wordml/symex" xmlns:wpg="http://schemas.microsoft.com/office/word/2010/wordprocessingGroup" xmlns:wpi="http://schemas.microsoft.com/office/word/2010/wordprocessingInk" xmlns:wne="http://schemas.microsoft.com/office/word/2006/wordml" xmlns:wps="http://schemas.microsoft.com/office/word/2010/wordprocessingShape" mc:Ignorable="w14 w15 w16se wp14">
+<w:footnotes xmlns:wpc="http://schemas.microsoft.com/office/word/2010/wordprocessingCanvas" xmlns:mc="http://schemas.openxmlformats.org/markup-compatibility/2006" xmlns:o="urn:schemas-microsoft-com:office:office" xmlns:r="http://schemas.openxmlformats.org/officeDocument/2006/relationships" xmlns:m="http://schemas.openxmlformats.org/officeDocument/2006/math" xmlns:v="urn:schemas-microsoft-com:vml" xmlns:wp14="http://schemas.microsoft.com/office/word/2010/wordprocessingDrawing" xmlns:wp="http://schemas.openxmlformats.org/drawingml/2006/wordprocessingDrawing" xmlns:w10="urn:schemas-microsoft-com:office:word" xmlns:w="http://schemas.openxmlformats.org/wordprocessingml/2006/main" xmlns:w14="http://schemas.microsoft.com/office/word/2010/wordml" xmlns:wpg="http://schemas.microsoft.com/office/word/2010/wordprocessingGroup" xmlns:wpi="http://schemas.microsoft.com/office/word/2010/wordprocessingInk" xmlns:wne="http://schemas.microsoft.com/office/word/2006/wordml" xmlns:wps="http://schemas.microsoft.com/office/word/2010/wordprocessingShape" mc:Ignorable="w14 wp14">
   <w:footnote w:type="separator" w:id="-1">
     <w:p>
       <w:pPr>
@@ -2044,8 +2536,8 @@
 </file>
 
 <file path=word/numbering.xml><?xml version="1.0" encoding="utf-8"?>
-<w:numbering xmlns:wpc="http://schemas.microsoft.com/office/word/2010/wordprocessingCanvas" xmlns:cx="http://schemas.microsoft.com/office/drawing/2014/chartex" xmlns:cx1="http://schemas.microsoft.com/office/drawing/2015/9/8/chartex" xmlns:mc="http://schemas.openxmlformats.org/markup-compatibility/2006" xmlns:o="urn:schemas-microsoft-com:office:office" xmlns:r="http://schemas.openxmlformats.org/officeDocument/2006/relationships" xmlns:m="http://schemas.openxmlformats.org/officeDocument/2006/math" xmlns:v="urn:schemas-microsoft-com:vml" xmlns:wp14="http://schemas.microsoft.com/office/word/2010/wordprocessingDrawing" xmlns:wp="http://schemas.openxmlformats.org/drawingml/2006/wordprocessingDrawing" xmlns:w10="urn:schemas-microsoft-com:office:word" xmlns:w="http://schemas.openxmlformats.org/wordprocessingml/2006/main" xmlns:w14="http://schemas.microsoft.com/office/word/2010/wordml" xmlns:w15="http://schemas.microsoft.com/office/word/2012/wordml" xmlns:w16se="http://schemas.microsoft.com/office/word/2015/wordml/symex" xmlns:wpg="http://schemas.microsoft.com/office/word/2010/wordprocessingGroup" xmlns:wpi="http://schemas.microsoft.com/office/word/2010/wordprocessingInk" xmlns:wne="http://schemas.microsoft.com/office/word/2006/wordml" xmlns:wps="http://schemas.microsoft.com/office/word/2010/wordprocessingShape" mc:Ignorable="w14 w15 w16se wp14">
-  <w:abstractNum w:abstractNumId="0" w15:restartNumberingAfterBreak="0">
+<w:numbering xmlns:wpc="http://schemas.microsoft.com/office/word/2010/wordprocessingCanvas" xmlns:mc="http://schemas.openxmlformats.org/markup-compatibility/2006" xmlns:o="urn:schemas-microsoft-com:office:office" xmlns:r="http://schemas.openxmlformats.org/officeDocument/2006/relationships" xmlns:m="http://schemas.openxmlformats.org/officeDocument/2006/math" xmlns:v="urn:schemas-microsoft-com:vml" xmlns:wp14="http://schemas.microsoft.com/office/word/2010/wordprocessingDrawing" xmlns:wp="http://schemas.openxmlformats.org/drawingml/2006/wordprocessingDrawing" xmlns:w10="urn:schemas-microsoft-com:office:word" xmlns:w="http://schemas.openxmlformats.org/wordprocessingml/2006/main" xmlns:w14="http://schemas.microsoft.com/office/word/2010/wordml" xmlns:wpg="http://schemas.microsoft.com/office/word/2010/wordprocessingGroup" xmlns:wpi="http://schemas.microsoft.com/office/word/2010/wordprocessingInk" xmlns:wne="http://schemas.microsoft.com/office/word/2006/wordml" xmlns:wps="http://schemas.microsoft.com/office/word/2010/wordprocessingShape" mc:Ignorable="w14 wp14">
+  <w:abstractNum w:abstractNumId="0">
     <w:nsid w:val="3FDC1A2D"/>
     <w:multiLevelType w:val="hybridMultilevel"/>
     <w:tmpl w:val="A4AC0928"/>
@@ -2135,7 +2627,7 @@
       </w:pPr>
     </w:lvl>
   </w:abstractNum>
-  <w:abstractNum w:abstractNumId="1" w15:restartNumberingAfterBreak="0">
+  <w:abstractNum w:abstractNumId="1">
     <w:nsid w:val="4A3047B3"/>
     <w:multiLevelType w:val="hybridMultilevel"/>
     <w:tmpl w:val="569ACCD4"/>
@@ -2232,7 +2724,7 @@
 </file>
 
 <file path=word/styles.xml><?xml version="1.0" encoding="utf-8"?>
-<w:styles xmlns:mc="http://schemas.openxmlformats.org/markup-compatibility/2006" xmlns:r="http://schemas.openxmlformats.org/officeDocument/2006/relationships" xmlns:w="http://schemas.openxmlformats.org/wordprocessingml/2006/main" xmlns:w14="http://schemas.microsoft.com/office/word/2010/wordml" xmlns:w15="http://schemas.microsoft.com/office/word/2012/wordml" xmlns:w16se="http://schemas.microsoft.com/office/word/2015/wordml/symex" mc:Ignorable="w14 w15 w16se">
+<w:styles xmlns:mc="http://schemas.openxmlformats.org/markup-compatibility/2006" xmlns:r="http://schemas.openxmlformats.org/officeDocument/2006/relationships" xmlns:w="http://schemas.openxmlformats.org/wordprocessingml/2006/main" xmlns:w14="http://schemas.microsoft.com/office/word/2010/wordml" mc:Ignorable="w14">
   <w:docDefaults>
     <w:rPrDefault>
       <w:rPr>
@@ -2248,378 +2740,144 @@
       </w:pPr>
     </w:pPrDefault>
   </w:docDefaults>
-  <w:latentStyles w:defLockedState="0" w:defUIPriority="99" w:defSemiHidden="0" w:defUnhideWhenUsed="0" w:defQFormat="0" w:count="371">
-    <w:lsdException w:name="Normal" w:uiPriority="0" w:qFormat="1"/>
-    <w:lsdException w:name="heading 1" w:uiPriority="9" w:qFormat="1"/>
-    <w:lsdException w:name="heading 2" w:semiHidden="1" w:uiPriority="9" w:unhideWhenUsed="1" w:qFormat="1"/>
-    <w:lsdException w:name="heading 3" w:semiHidden="1" w:uiPriority="9" w:unhideWhenUsed="1" w:qFormat="1"/>
-    <w:lsdException w:name="heading 4" w:semiHidden="1" w:uiPriority="9" w:unhideWhenUsed="1" w:qFormat="1"/>
-    <w:lsdException w:name="heading 5" w:semiHidden="1" w:uiPriority="9" w:unhideWhenUsed="1" w:qFormat="1"/>
-    <w:lsdException w:name="heading 6" w:semiHidden="1" w:uiPriority="9" w:unhideWhenUsed="1" w:qFormat="1"/>
-    <w:lsdException w:name="heading 7" w:semiHidden="1" w:uiPriority="9" w:unhideWhenUsed="1" w:qFormat="1"/>
-    <w:lsdException w:name="heading 8" w:semiHidden="1" w:uiPriority="9" w:unhideWhenUsed="1" w:qFormat="1"/>
-    <w:lsdException w:name="heading 9" w:semiHidden="1" w:uiPriority="9" w:unhideWhenUsed="1" w:qFormat="1"/>
-    <w:lsdException w:name="index 1" w:semiHidden="1" w:unhideWhenUsed="1"/>
-    <w:lsdException w:name="index 2" w:semiHidden="1" w:unhideWhenUsed="1"/>
-    <w:lsdException w:name="index 3" w:semiHidden="1" w:unhideWhenUsed="1"/>
-    <w:lsdException w:name="index 4" w:semiHidden="1" w:unhideWhenUsed="1"/>
-    <w:lsdException w:name="index 5" w:semiHidden="1" w:unhideWhenUsed="1"/>
-    <w:lsdException w:name="index 6" w:semiHidden="1" w:unhideWhenUsed="1"/>
-    <w:lsdException w:name="index 7" w:semiHidden="1" w:unhideWhenUsed="1"/>
-    <w:lsdException w:name="index 8" w:semiHidden="1" w:unhideWhenUsed="1"/>
-    <w:lsdException w:name="index 9" w:semiHidden="1" w:unhideWhenUsed="1"/>
-    <w:lsdException w:name="toc 1" w:semiHidden="1" w:uiPriority="39" w:unhideWhenUsed="1"/>
-    <w:lsdException w:name="toc 2" w:semiHidden="1" w:uiPriority="39" w:unhideWhenUsed="1"/>
-    <w:lsdException w:name="toc 3" w:semiHidden="1" w:uiPriority="39" w:unhideWhenUsed="1"/>
-    <w:lsdException w:name="toc 4" w:semiHidden="1" w:uiPriority="39" w:unhideWhenUsed="1"/>
-    <w:lsdException w:name="toc 5" w:semiHidden="1" w:uiPriority="39" w:unhideWhenUsed="1"/>
-    <w:lsdException w:name="toc 6" w:semiHidden="1" w:uiPriority="39" w:unhideWhenUsed="1"/>
-    <w:lsdException w:name="toc 7" w:semiHidden="1" w:uiPriority="39" w:unhideWhenUsed="1"/>
-    <w:lsdException w:name="toc 8" w:semiHidden="1" w:uiPriority="39" w:unhideWhenUsed="1"/>
-    <w:lsdException w:name="toc 9" w:semiHidden="1" w:uiPriority="39" w:unhideWhenUsed="1"/>
-    <w:lsdException w:name="Normal Indent" w:semiHidden="1" w:unhideWhenUsed="1"/>
-    <w:lsdException w:name="footnote text" w:semiHidden="1" w:unhideWhenUsed="1"/>
-    <w:lsdException w:name="annotation text" w:semiHidden="1" w:unhideWhenUsed="1"/>
-    <w:lsdException w:name="header" w:semiHidden="1" w:unhideWhenUsed="1"/>
-    <w:lsdException w:name="footer" w:semiHidden="1" w:unhideWhenUsed="1"/>
-    <w:lsdException w:name="index heading" w:semiHidden="1" w:unhideWhenUsed="1"/>
-    <w:lsdException w:name="caption" w:semiHidden="1" w:uiPriority="35" w:unhideWhenUsed="1" w:qFormat="1"/>
-    <w:lsdException w:name="table of figures" w:semiHidden="1" w:unhideWhenUsed="1"/>
-    <w:lsdException w:name="envelope address" w:semiHidden="1" w:unhideWhenUsed="1"/>
-    <w:lsdException w:name="envelope return" w:semiHidden="1" w:unhideWhenUsed="1"/>
-    <w:lsdException w:name="footnote reference" w:semiHidden="1" w:unhideWhenUsed="1"/>
-    <w:lsdException w:name="annotation reference" w:semiHidden="1" w:unhideWhenUsed="1"/>
-    <w:lsdException w:name="line number" w:semiHidden="1" w:unhideWhenUsed="1"/>
-    <w:lsdException w:name="page number" w:semiHidden="1" w:unhideWhenUsed="1"/>
-    <w:lsdException w:name="endnote reference" w:semiHidden="1" w:unhideWhenUsed="1"/>
-    <w:lsdException w:name="endnote text" w:semiHidden="1" w:unhideWhenUsed="1"/>
-    <w:lsdException w:name="table of authorities" w:semiHidden="1" w:unhideWhenUsed="1"/>
-    <w:lsdException w:name="macro" w:semiHidden="1" w:unhideWhenUsed="1"/>
-    <w:lsdException w:name="toa heading" w:semiHidden="1" w:unhideWhenUsed="1"/>
-    <w:lsdException w:name="List" w:semiHidden="1" w:unhideWhenUsed="1"/>
-    <w:lsdException w:name="List Bullet" w:semiHidden="1" w:unhideWhenUsed="1"/>
-    <w:lsdException w:name="List Number" w:semiHidden="1" w:unhideWhenUsed="1"/>
-    <w:lsdException w:name="List 2" w:semiHidden="1" w:unhideWhenUsed="1"/>
-    <w:lsdException w:name="List 3" w:semiHidden="1" w:unhideWhenUsed="1"/>
-    <w:lsdException w:name="List 4" w:semiHidden="1" w:unhideWhenUsed="1"/>
-    <w:lsdException w:name="List 5" w:semiHidden="1" w:unhideWhenUsed="1"/>
-    <w:lsdException w:name="List Bullet 2" w:semiHidden="1" w:unhideWhenUsed="1"/>
-    <w:lsdException w:name="List Bullet 3" w:semiHidden="1" w:unhideWhenUsed="1"/>
-    <w:lsdException w:name="List Bullet 4" w:semiHidden="1" w:unhideWhenUsed="1"/>
-    <w:lsdException w:name="List Bullet 5" w:semiHidden="1" w:unhideWhenUsed="1"/>
-    <w:lsdException w:name="List Number 2" w:semiHidden="1" w:unhideWhenUsed="1"/>
-    <w:lsdException w:name="List Number 3" w:semiHidden="1" w:unhideWhenUsed="1"/>
-    <w:lsdException w:name="List Number 4" w:semiHidden="1" w:unhideWhenUsed="1"/>
-    <w:lsdException w:name="List Number 5" w:semiHidden="1" w:unhideWhenUsed="1"/>
-    <w:lsdException w:name="Title" w:uiPriority="10" w:qFormat="1"/>
-    <w:lsdException w:name="Closing" w:semiHidden="1" w:unhideWhenUsed="1"/>
-    <w:lsdException w:name="Signature" w:semiHidden="1" w:unhideWhenUsed="1"/>
-    <w:lsdException w:name="Default Paragraph Font" w:semiHidden="1" w:uiPriority="1" w:unhideWhenUsed="1"/>
-    <w:lsdException w:name="Body Text" w:semiHidden="1" w:unhideWhenUsed="1"/>
-    <w:lsdException w:name="Body Text Indent" w:semiHidden="1" w:unhideWhenUsed="1"/>
-    <w:lsdException w:name="List Continue" w:semiHidden="1" w:unhideWhenUsed="1"/>
-    <w:lsdException w:name="List Continue 2" w:semiHidden="1" w:unhideWhenUsed="1"/>
-    <w:lsdException w:name="List Continue 3" w:semiHidden="1" w:unhideWhenUsed="1"/>
-    <w:lsdException w:name="List Continue 4" w:semiHidden="1" w:unhideWhenUsed="1"/>
-    <w:lsdException w:name="List Continue 5" w:semiHidden="1" w:unhideWhenUsed="1"/>
-    <w:lsdException w:name="Message Header" w:semiHidden="1" w:unhideWhenUsed="1"/>
-    <w:lsdException w:name="Subtitle" w:uiPriority="11" w:qFormat="1"/>
-    <w:lsdException w:name="Salutation" w:semiHidden="1" w:unhideWhenUsed="1"/>
-    <w:lsdException w:name="Date" w:semiHidden="1" w:unhideWhenUsed="1"/>
-    <w:lsdException w:name="Body Text First Indent" w:semiHidden="1" w:unhideWhenUsed="1"/>
-    <w:lsdException w:name="Body Text First Indent 2" w:semiHidden="1" w:unhideWhenUsed="1"/>
-    <w:lsdException w:name="Note Heading" w:semiHidden="1" w:unhideWhenUsed="1"/>
-    <w:lsdException w:name="Body Text 2" w:semiHidden="1" w:unhideWhenUsed="1"/>
-    <w:lsdException w:name="Body Text 3" w:semiHidden="1" w:unhideWhenUsed="1"/>
-    <w:lsdException w:name="Body Text Indent 2" w:semiHidden="1" w:unhideWhenUsed="1"/>
-    <w:lsdException w:name="Body Text Indent 3" w:semiHidden="1" w:unhideWhenUsed="1"/>
-    <w:lsdException w:name="Block Text" w:semiHidden="1" w:unhideWhenUsed="1"/>
-    <w:lsdException w:name="Hyperlink" w:semiHidden="1" w:unhideWhenUsed="1"/>
-    <w:lsdException w:name="FollowedHyperlink" w:semiHidden="1" w:unhideWhenUsed="1"/>
-    <w:lsdException w:name="Strong" w:uiPriority="22" w:qFormat="1"/>
-    <w:lsdException w:name="Emphasis" w:uiPriority="20" w:qFormat="1"/>
-    <w:lsdException w:name="Document Map" w:semiHidden="1" w:unhideWhenUsed="1"/>
-    <w:lsdException w:name="Plain Text" w:semiHidden="1" w:unhideWhenUsed="1"/>
-    <w:lsdException w:name="E-mail Signature" w:semiHidden="1" w:unhideWhenUsed="1"/>
-    <w:lsdException w:name="HTML Top of Form" w:semiHidden="1" w:unhideWhenUsed="1"/>
-    <w:lsdException w:name="HTML Bottom of Form" w:semiHidden="1" w:unhideWhenUsed="1"/>
-    <w:lsdException w:name="Normal (Web)" w:semiHidden="1" w:unhideWhenUsed="1"/>
-    <w:lsdException w:name="HTML Acronym" w:semiHidden="1" w:unhideWhenUsed="1"/>
-    <w:lsdException w:name="HTML Address" w:semiHidden="1" w:unhideWhenUsed="1"/>
-    <w:lsdException w:name="HTML Cite" w:semiHidden="1" w:unhideWhenUsed="1"/>
-    <w:lsdException w:name="HTML Code" w:semiHidden="1" w:unhideWhenUsed="1"/>
-    <w:lsdException w:name="HTML Definition" w:semiHidden="1" w:unhideWhenUsed="1"/>
-    <w:lsdException w:name="HTML Keyboard" w:semiHidden="1" w:unhideWhenUsed="1"/>
-    <w:lsdException w:name="HTML Preformatted" w:semiHidden="1" w:unhideWhenUsed="1"/>
-    <w:lsdException w:name="HTML Sample" w:semiHidden="1" w:unhideWhenUsed="1"/>
-    <w:lsdException w:name="HTML Typewriter" w:semiHidden="1" w:unhideWhenUsed="1"/>
-    <w:lsdException w:name="HTML Variable" w:semiHidden="1" w:unhideWhenUsed="1"/>
-    <w:lsdException w:name="Normal Table" w:semiHidden="1" w:unhideWhenUsed="1"/>
-    <w:lsdException w:name="annotation subject" w:semiHidden="1" w:unhideWhenUsed="1"/>
-    <w:lsdException w:name="No List" w:semiHidden="1" w:unhideWhenUsed="1"/>
-    <w:lsdException w:name="Outline List 1" w:semiHidden="1" w:unhideWhenUsed="1"/>
-    <w:lsdException w:name="Outline List 2" w:semiHidden="1" w:unhideWhenUsed="1"/>
-    <w:lsdException w:name="Outline List 3" w:semiHidden="1" w:unhideWhenUsed="1"/>
-    <w:lsdException w:name="Table Simple 1" w:semiHidden="1" w:unhideWhenUsed="1"/>
-    <w:lsdException w:name="Table Simple 2" w:semiHidden="1" w:unhideWhenUsed="1"/>
-    <w:lsdException w:name="Table Simple 3" w:semiHidden="1" w:unhideWhenUsed="1"/>
-    <w:lsdException w:name="Table Classic 1" w:semiHidden="1" w:unhideWhenUsed="1"/>
-    <w:lsdException w:name="Table Classic 2" w:semiHidden="1" w:unhideWhenUsed="1"/>
-    <w:lsdException w:name="Table Classic 3" w:semiHidden="1" w:unhideWhenUsed="1"/>
-    <w:lsdException w:name="Table Classic 4" w:semiHidden="1" w:unhideWhenUsed="1"/>
-    <w:lsdException w:name="Table Colorful 1" w:semiHidden="1" w:unhideWhenUsed="1"/>
-    <w:lsdException w:name="Table Colorful 2" w:semiHidden="1" w:unhideWhenUsed="1"/>
-    <w:lsdException w:name="Table Colorful 3" w:semiHidden="1" w:unhideWhenUsed="1"/>
-    <w:lsdException w:name="Table Columns 1" w:semiHidden="1" w:unhideWhenUsed="1"/>
-    <w:lsdException w:name="Table Columns 2" w:semiHidden="1" w:unhideWhenUsed="1"/>
-    <w:lsdException w:name="Table Columns 3" w:semiHidden="1" w:unhideWhenUsed="1"/>
-    <w:lsdException w:name="Table Columns 4" w:semiHidden="1" w:unhideWhenUsed="1"/>
-    <w:lsdException w:name="Table Columns 5" w:semiHidden="1" w:unhideWhenUsed="1"/>
-    <w:lsdException w:name="Table Grid 1" w:semiHidden="1" w:unhideWhenUsed="1"/>
-    <w:lsdException w:name="Table Grid 2" w:semiHidden="1" w:unhideWhenUsed="1"/>
-    <w:lsdException w:name="Table Grid 3" w:semiHidden="1" w:unhideWhenUsed="1"/>
-    <w:lsdException w:name="Table Grid 4" w:semiHidden="1" w:unhideWhenUsed="1"/>
-    <w:lsdException w:name="Table Grid 5" w:semiHidden="1" w:unhideWhenUsed="1"/>
-    <w:lsdException w:name="Table Grid 6" w:semiHidden="1" w:unhideWhenUsed="1"/>
-    <w:lsdException w:name="Table Grid 7" w:semiHidden="1" w:unhideWhenUsed="1"/>
-    <w:lsdException w:name="Table Grid 8" w:semiHidden="1" w:unhideWhenUsed="1"/>
-    <w:lsdException w:name="Table List 1" w:semiHidden="1" w:unhideWhenUsed="1"/>
-    <w:lsdException w:name="Table List 2" w:semiHidden="1" w:unhideWhenUsed="1"/>
-    <w:lsdException w:name="Table List 3" w:semiHidden="1" w:unhideWhenUsed="1"/>
-    <w:lsdException w:name="Table List 4" w:semiHidden="1" w:unhideWhenUsed="1"/>
-    <w:lsdException w:name="Table List 5" w:semiHidden="1" w:unhideWhenUsed="1"/>
-    <w:lsdException w:name="Table List 6" w:semiHidden="1" w:unhideWhenUsed="1"/>
-    <w:lsdException w:name="Table List 7" w:semiHidden="1" w:unhideWhenUsed="1"/>
-    <w:lsdException w:name="Table List 8" w:semiHidden="1" w:unhideWhenUsed="1"/>
-    <w:lsdException w:name="Table 3D effects 1" w:semiHidden="1" w:unhideWhenUsed="1"/>
-    <w:lsdException w:name="Table 3D effects 2" w:semiHidden="1" w:unhideWhenUsed="1"/>
-    <w:lsdException w:name="Table 3D effects 3" w:semiHidden="1" w:unhideWhenUsed="1"/>
-    <w:lsdException w:name="Table Contemporary" w:semiHidden="1" w:unhideWhenUsed="1"/>
-    <w:lsdException w:name="Table Elegant" w:semiHidden="1" w:unhideWhenUsed="1"/>
-    <w:lsdException w:name="Table Professional" w:semiHidden="1" w:unhideWhenUsed="1"/>
-    <w:lsdException w:name="Table Subtle 1" w:semiHidden="1" w:unhideWhenUsed="1"/>
-    <w:lsdException w:name="Table Subtle 2" w:semiHidden="1" w:unhideWhenUsed="1"/>
-    <w:lsdException w:name="Table Web 1" w:semiHidden="1" w:unhideWhenUsed="1"/>
-    <w:lsdException w:name="Table Web 2" w:semiHidden="1" w:unhideWhenUsed="1"/>
-    <w:lsdException w:name="Table Web 3" w:semiHidden="1" w:unhideWhenUsed="1"/>
-    <w:lsdException w:name="Balloon Text" w:semiHidden="1" w:unhideWhenUsed="1"/>
-    <w:lsdException w:name="Table Grid" w:uiPriority="39"/>
-    <w:lsdException w:name="Table Theme" w:semiHidden="1" w:unhideWhenUsed="1"/>
-    <w:lsdException w:name="Placeholder Text" w:semiHidden="1"/>
-    <w:lsdException w:name="No Spacing" w:uiPriority="1" w:qFormat="1"/>
-    <w:lsdException w:name="Light Shading" w:uiPriority="60"/>
-    <w:lsdException w:name="Light List" w:uiPriority="61"/>
-    <w:lsdException w:name="Light Grid" w:uiPriority="62"/>
-    <w:lsdException w:name="Medium Shading 1" w:uiPriority="63"/>
-    <w:lsdException w:name="Medium Shading 2" w:uiPriority="64"/>
-    <w:lsdException w:name="Medium List 1" w:uiPriority="65"/>
-    <w:lsdException w:name="Medium List 2" w:uiPriority="66"/>
-    <w:lsdException w:name="Medium Grid 1" w:uiPriority="67"/>
-    <w:lsdException w:name="Medium Grid 2" w:uiPriority="68"/>
-    <w:lsdException w:name="Medium Grid 3" w:uiPriority="69"/>
-    <w:lsdException w:name="Dark List" w:uiPriority="70"/>
-    <w:lsdException w:name="Colorful Shading" w:uiPriority="71"/>
-    <w:lsdException w:name="Colorful List" w:uiPriority="72"/>
-    <w:lsdException w:name="Colorful Grid" w:uiPriority="73"/>
-    <w:lsdException w:name="Light Shading Accent 1" w:uiPriority="60"/>
-    <w:lsdException w:name="Light List Accent 1" w:uiPriority="61"/>
-    <w:lsdException w:name="Light Grid Accent 1" w:uiPriority="62"/>
-    <w:lsdException w:name="Medium Shading 1 Accent 1" w:uiPriority="63"/>
-    <w:lsdException w:name="Medium Shading 2 Accent 1" w:uiPriority="64"/>
-    <w:lsdException w:name="Medium List 1 Accent 1" w:uiPriority="65"/>
-    <w:lsdException w:name="Revision" w:semiHidden="1"/>
-    <w:lsdException w:name="List Paragraph" w:uiPriority="34" w:qFormat="1"/>
-    <w:lsdException w:name="Quote" w:uiPriority="29" w:qFormat="1"/>
-    <w:lsdException w:name="Intense Quote" w:uiPriority="30" w:qFormat="1"/>
-    <w:lsdException w:name="Medium List 2 Accent 1" w:uiPriority="66"/>
-    <w:lsdException w:name="Medium Grid 1 Accent 1" w:uiPriority="67"/>
-    <w:lsdException w:name="Medium Grid 2 Accent 1" w:uiPriority="68"/>
-    <w:lsdException w:name="Medium Grid 3 Accent 1" w:uiPriority="69"/>
-    <w:lsdException w:name="Dark List Accent 1" w:uiPriority="70"/>
-    <w:lsdException w:name="Colorful Shading Accent 1" w:uiPriority="71"/>
-    <w:lsdException w:name="Colorful List Accent 1" w:uiPriority="72"/>
-    <w:lsdException w:name="Colorful Grid Accent 1" w:uiPriority="73"/>
-    <w:lsdException w:name="Light Shading Accent 2" w:uiPriority="60"/>
-    <w:lsdException w:name="Light List Accent 2" w:uiPriority="61"/>
-    <w:lsdException w:name="Light Grid Accent 2" w:uiPriority="62"/>
-    <w:lsdException w:name="Medium Shading 1 Accent 2" w:uiPriority="63"/>
-    <w:lsdException w:name="Medium Shading 2 Accent 2" w:uiPriority="64"/>
-    <w:lsdException w:name="Medium List 1 Accent 2" w:uiPriority="65"/>
-    <w:lsdException w:name="Medium List 2 Accent 2" w:uiPriority="66"/>
-    <w:lsdException w:name="Medium Grid 1 Accent 2" w:uiPriority="67"/>
-    <w:lsdException w:name="Medium Grid 2 Accent 2" w:uiPriority="68"/>
-    <w:lsdException w:name="Medium Grid 3 Accent 2" w:uiPriority="69"/>
-    <w:lsdException w:name="Dark List Accent 2" w:uiPriority="70"/>
-    <w:lsdException w:name="Colorful Shading Accent 2" w:uiPriority="71"/>
-    <w:lsdException w:name="Colorful List Accent 2" w:uiPriority="72"/>
-    <w:lsdException w:name="Colorful Grid Accent 2" w:uiPriority="73"/>
-    <w:lsdException w:name="Light Shading Accent 3" w:uiPriority="60"/>
-    <w:lsdException w:name="Light List Accent 3" w:uiPriority="61"/>
-    <w:lsdException w:name="Light Grid Accent 3" w:uiPriority="62"/>
-    <w:lsdException w:name="Medium Shading 1 Accent 3" w:uiPriority="63"/>
-    <w:lsdException w:name="Medium Shading 2 Accent 3" w:uiPriority="64"/>
-    <w:lsdException w:name="Medium List 1 Accent 3" w:uiPriority="65"/>
-    <w:lsdException w:name="Medium List 2 Accent 3" w:uiPriority="66"/>
-    <w:lsdException w:name="Medium Grid 1 Accent 3" w:uiPriority="67"/>
-    <w:lsdException w:name="Medium Grid 2 Accent 3" w:uiPriority="68"/>
-    <w:lsdException w:name="Medium Grid 3 Accent 3" w:uiPriority="69"/>
-    <w:lsdException w:name="Dark List Accent 3" w:uiPriority="70"/>
-    <w:lsdException w:name="Colorful Shading Accent 3" w:uiPriority="71"/>
-    <w:lsdException w:name="Colorful List Accent 3" w:uiPriority="72"/>
-    <w:lsdException w:name="Colorful Grid Accent 3" w:uiPriority="73"/>
-    <w:lsdException w:name="Light Shading Accent 4" w:uiPriority="60"/>
-    <w:lsdException w:name="Light List Accent 4" w:uiPriority="61"/>
-    <w:lsdException w:name="Light Grid Accent 4" w:uiPriority="62"/>
-    <w:lsdException w:name="Medium Shading 1 Accent 4" w:uiPriority="63"/>
-    <w:lsdException w:name="Medium Shading 2 Accent 4" w:uiPriority="64"/>
-    <w:lsdException w:name="Medium List 1 Accent 4" w:uiPriority="65"/>
-    <w:lsdException w:name="Medium List 2 Accent 4" w:uiPriority="66"/>
-    <w:lsdException w:name="Medium Grid 1 Accent 4" w:uiPriority="67"/>
-    <w:lsdException w:name="Medium Grid 2 Accent 4" w:uiPriority="68"/>
-    <w:lsdException w:name="Medium Grid 3 Accent 4" w:uiPriority="69"/>
-    <w:lsdException w:name="Dark List Accent 4" w:uiPriority="70"/>
-    <w:lsdException w:name="Colorful Shading Accent 4" w:uiPriority="71"/>
-    <w:lsdException w:name="Colorful List Accent 4" w:uiPriority="72"/>
-    <w:lsdException w:name="Colorful Grid Accent 4" w:uiPriority="73"/>
-    <w:lsdException w:name="Light Shading Accent 5" w:uiPriority="60"/>
-    <w:lsdException w:name="Light List Accent 5" w:uiPriority="61"/>
-    <w:lsdException w:name="Light Grid Accent 5" w:uiPriority="62"/>
-    <w:lsdException w:name="Medium Shading 1 Accent 5" w:uiPriority="63"/>
-    <w:lsdException w:name="Medium Shading 2 Accent 5" w:uiPriority="64"/>
-    <w:lsdException w:name="Medium List 1 Accent 5" w:uiPriority="65"/>
-    <w:lsdException w:name="Medium List 2 Accent 5" w:uiPriority="66"/>
-    <w:lsdException w:name="Medium Grid 1 Accent 5" w:uiPriority="67"/>
-    <w:lsdException w:name="Medium Grid 2 Accent 5" w:uiPriority="68"/>
-    <w:lsdException w:name="Medium Grid 3 Accent 5" w:uiPriority="69"/>
-    <w:lsdException w:name="Dark List Accent 5" w:uiPriority="70"/>
-    <w:lsdException w:name="Colorful Shading Accent 5" w:uiPriority="71"/>
-    <w:lsdException w:name="Colorful List Accent 5" w:uiPriority="72"/>
-    <w:lsdException w:name="Colorful Grid Accent 5" w:uiPriority="73"/>
-    <w:lsdException w:name="Light Shading Accent 6" w:uiPriority="60"/>
-    <w:lsdException w:name="Light List Accent 6" w:uiPriority="61"/>
-    <w:lsdException w:name="Light Grid Accent 6" w:uiPriority="62"/>
-    <w:lsdException w:name="Medium Shading 1 Accent 6" w:uiPriority="63"/>
-    <w:lsdException w:name="Medium Shading 2 Accent 6" w:uiPriority="64"/>
-    <w:lsdException w:name="Medium List 1 Accent 6" w:uiPriority="65"/>
-    <w:lsdException w:name="Medium List 2 Accent 6" w:uiPriority="66"/>
-    <w:lsdException w:name="Medium Grid 1 Accent 6" w:uiPriority="67"/>
-    <w:lsdException w:name="Medium Grid 2 Accent 6" w:uiPriority="68"/>
-    <w:lsdException w:name="Medium Grid 3 Accent 6" w:uiPriority="69"/>
-    <w:lsdException w:name="Dark List Accent 6" w:uiPriority="70"/>
-    <w:lsdException w:name="Colorful Shading Accent 6" w:uiPriority="71"/>
-    <w:lsdException w:name="Colorful List Accent 6" w:uiPriority="72"/>
-    <w:lsdException w:name="Colorful Grid Accent 6" w:uiPriority="73"/>
-    <w:lsdException w:name="Subtle Emphasis" w:uiPriority="19" w:qFormat="1"/>
-    <w:lsdException w:name="Intense Emphasis" w:uiPriority="21" w:qFormat="1"/>
-    <w:lsdException w:name="Subtle Reference" w:uiPriority="31" w:qFormat="1"/>
-    <w:lsdException w:name="Intense Reference" w:uiPriority="32" w:qFormat="1"/>
-    <w:lsdException w:name="Book Title" w:uiPriority="33" w:qFormat="1"/>
-    <w:lsdException w:name="Bibliography" w:semiHidden="1" w:uiPriority="37" w:unhideWhenUsed="1"/>
-    <w:lsdException w:name="TOC Heading" w:semiHidden="1" w:uiPriority="39" w:unhideWhenUsed="1" w:qFormat="1"/>
-    <w:lsdException w:name="Plain Table 1" w:uiPriority="41"/>
-    <w:lsdException w:name="Plain Table 2" w:uiPriority="42"/>
-    <w:lsdException w:name="Plain Table 3" w:uiPriority="43"/>
-    <w:lsdException w:name="Plain Table 4" w:uiPriority="44"/>
-    <w:lsdException w:name="Plain Table 5" w:uiPriority="45"/>
-    <w:lsdException w:name="Grid Table Light" w:uiPriority="40"/>
-    <w:lsdException w:name="Grid Table 1 Light" w:uiPriority="46"/>
-    <w:lsdException w:name="Grid Table 2" w:uiPriority="47"/>
-    <w:lsdException w:name="Grid Table 3" w:uiPriority="48"/>
-    <w:lsdException w:name="Grid Table 4" w:uiPriority="49"/>
-    <w:lsdException w:name="Grid Table 5 Dark" w:uiPriority="50"/>
-    <w:lsdException w:name="Grid Table 6 Colorful" w:uiPriority="51"/>
-    <w:lsdException w:name="Grid Table 7 Colorful" w:uiPriority="52"/>
-    <w:lsdException w:name="Grid Table 1 Light Accent 1" w:uiPriority="46"/>
-    <w:lsdException w:name="Grid Table 2 Accent 1" w:uiPriority="47"/>
-    <w:lsdException w:name="Grid Table 3 Accent 1" w:uiPriority="48"/>
-    <w:lsdException w:name="Grid Table 4 Accent 1" w:uiPriority="49"/>
-    <w:lsdException w:name="Grid Table 5 Dark Accent 1" w:uiPriority="50"/>
-    <w:lsdException w:name="Grid Table 6 Colorful Accent 1" w:uiPriority="51"/>
-    <w:lsdException w:name="Grid Table 7 Colorful Accent 1" w:uiPriority="52"/>
-    <w:lsdException w:name="Grid Table 1 Light Accent 2" w:uiPriority="46"/>
-    <w:lsdException w:name="Grid Table 2 Accent 2" w:uiPriority="47"/>
-    <w:lsdException w:name="Grid Table 3 Accent 2" w:uiPriority="48"/>
-    <w:lsdException w:name="Grid Table 4 Accent 2" w:uiPriority="49"/>
-    <w:lsdException w:name="Grid Table 5 Dark Accent 2" w:uiPriority="50"/>
-    <w:lsdException w:name="Grid Table 6 Colorful Accent 2" w:uiPriority="51"/>
-    <w:lsdException w:name="Grid Table 7 Colorful Accent 2" w:uiPriority="52"/>
-    <w:lsdException w:name="Grid Table 1 Light Accent 3" w:uiPriority="46"/>
-    <w:lsdException w:name="Grid Table 2 Accent 3" w:uiPriority="47"/>
-    <w:lsdException w:name="Grid Table 3 Accent 3" w:uiPriority="48"/>
-    <w:lsdException w:name="Grid Table 4 Accent 3" w:uiPriority="49"/>
-    <w:lsdException w:name="Grid Table 5 Dark Accent 3" w:uiPriority="50"/>
-    <w:lsdException w:name="Grid Table 6 Colorful Accent 3" w:uiPriority="51"/>
-    <w:lsdException w:name="Grid Table 7 Colorful Accent 3" w:uiPriority="52"/>
-    <w:lsdException w:name="Grid Table 1 Light Accent 4" w:uiPriority="46"/>
-    <w:lsdException w:name="Grid Table 2 Accent 4" w:uiPriority="47"/>
-    <w:lsdException w:name="Grid Table 3 Accent 4" w:uiPriority="48"/>
-    <w:lsdException w:name="Grid Table 4 Accent 4" w:uiPriority="49"/>
-    <w:lsdException w:name="Grid Table 5 Dark Accent 4" w:uiPriority="50"/>
-    <w:lsdException w:name="Grid Table 6 Colorful Accent 4" w:uiPriority="51"/>
-    <w:lsdException w:name="Grid Table 7 Colorful Accent 4" w:uiPriority="52"/>
-    <w:lsdException w:name="Grid Table 1 Light Accent 5" w:uiPriority="46"/>
-    <w:lsdException w:name="Grid Table 2 Accent 5" w:uiPriority="47"/>
-    <w:lsdException w:name="Grid Table 3 Accent 5" w:uiPriority="48"/>
-    <w:lsdException w:name="Grid Table 4 Accent 5" w:uiPriority="49"/>
-    <w:lsdException w:name="Grid Table 5 Dark Accent 5" w:uiPriority="50"/>
-    <w:lsdException w:name="Grid Table 6 Colorful Accent 5" w:uiPriority="51"/>
-    <w:lsdException w:name="Grid Table 7 Colorful Accent 5" w:uiPriority="52"/>
-    <w:lsdException w:name="Grid Table 1 Light Accent 6" w:uiPriority="46"/>
-    <w:lsdException w:name="Grid Table 2 Accent 6" w:uiPriority="47"/>
-    <w:lsdException w:name="Grid Table 3 Accent 6" w:uiPriority="48"/>
-    <w:lsdException w:name="Grid Table 4 Accent 6" w:uiPriority="49"/>
-    <w:lsdException w:name="Grid Table 5 Dark Accent 6" w:uiPriority="50"/>
-    <w:lsdException w:name="Grid Table 6 Colorful Accent 6" w:uiPriority="51"/>
-    <w:lsdException w:name="Grid Table 7 Colorful Accent 6" w:uiPriority="52"/>
-    <w:lsdException w:name="List Table 1 Light" w:uiPriority="46"/>
-    <w:lsdException w:name="List Table 2" w:uiPriority="47"/>
-    <w:lsdException w:name="List Table 3" w:uiPriority="48"/>
-    <w:lsdException w:name="List Table 4" w:uiPriority="49"/>
-    <w:lsdException w:name="List Table 5 Dark" w:uiPriority="50"/>
-    <w:lsdException w:name="List Table 6 Colorful" w:uiPriority="51"/>
-    <w:lsdException w:name="List Table 7 Colorful" w:uiPriority="52"/>
-    <w:lsdException w:name="List Table 1 Light Accent 1" w:uiPriority="46"/>
-    <w:lsdException w:name="List Table 2 Accent 1" w:uiPriority="47"/>
-    <w:lsdException w:name="List Table 3 Accent 1" w:uiPriority="48"/>
-    <w:lsdException w:name="List Table 4 Accent 1" w:uiPriority="49"/>
-    <w:lsdException w:name="List Table 5 Dark Accent 1" w:uiPriority="50"/>
-    <w:lsdException w:name="List Table 6 Colorful Accent 1" w:uiPriority="51"/>
-    <w:lsdException w:name="List Table 7 Colorful Accent 1" w:uiPriority="52"/>
-    <w:lsdException w:name="List Table 1 Light Accent 2" w:uiPriority="46"/>
-    <w:lsdException w:name="List Table 2 Accent 2" w:uiPriority="47"/>
-    <w:lsdException w:name="List Table 3 Accent 2" w:uiPriority="48"/>
-    <w:lsdException w:name="List Table 4 Accent 2" w:uiPriority="49"/>
-    <w:lsdException w:name="List Table 5 Dark Accent 2" w:uiPriority="50"/>
-    <w:lsdException w:name="List Table 6 Colorful Accent 2" w:uiPriority="51"/>
-    <w:lsdException w:name="List Table 7 Colorful Accent 2" w:uiPriority="52"/>
-    <w:lsdException w:name="List Table 1 Light Accent 3" w:uiPriority="46"/>
-    <w:lsdException w:name="List Table 2 Accent 3" w:uiPriority="47"/>
-    <w:lsdException w:name="List Table 3 Accent 3" w:uiPriority="48"/>
-    <w:lsdException w:name="List Table 4 Accent 3" w:uiPriority="49"/>
-    <w:lsdException w:name="List Table 5 Dark Accent 3" w:uiPriority="50"/>
-    <w:lsdException w:name="List Table 6 Colorful Accent 3" w:uiPriority="51"/>
-    <w:lsdException w:name="List Table 7 Colorful Accent 3" w:uiPriority="52"/>
-    <w:lsdException w:name="List Table 1 Light Accent 4" w:uiPriority="46"/>
-    <w:lsdException w:name="List Table 2 Accent 4" w:uiPriority="47"/>
-    <w:lsdException w:name="List Table 3 Accent 4" w:uiPriority="48"/>
-    <w:lsdException w:name="List Table 4 Accent 4" w:uiPriority="49"/>
-    <w:lsdException w:name="List Table 5 Dark Accent 4" w:uiPriority="50"/>
-    <w:lsdException w:name="List Table 6 Colorful Accent 4" w:uiPriority="51"/>
-    <w:lsdException w:name="List Table 7 Colorful Accent 4" w:uiPriority="52"/>
-    <w:lsdException w:name="List Table 1 Light Accent 5" w:uiPriority="46"/>
-    <w:lsdException w:name="List Table 2 Accent 5" w:uiPriority="47"/>
-    <w:lsdException w:name="List Table 3 Accent 5" w:uiPriority="48"/>
-    <w:lsdException w:name="List Table 4 Accent 5" w:uiPriority="49"/>
-    <w:lsdException w:name="List Table 5 Dark Accent 5" w:uiPriority="50"/>
-    <w:lsdException w:name="List Table 6 Colorful Accent 5" w:uiPriority="51"/>
-    <w:lsdException w:name="List Table 7 Colorful Accent 5" w:uiPriority="52"/>
-    <w:lsdException w:name="List Table 1 Light Accent 6" w:uiPriority="46"/>
-    <w:lsdException w:name="List Table 2 Accent 6" w:uiPriority="47"/>
-    <w:lsdException w:name="List Table 3 Accent 6" w:uiPriority="48"/>
-    <w:lsdException w:name="List Table 4 Accent 6" w:uiPriority="49"/>
-    <w:lsdException w:name="List Table 5 Dark Accent 6" w:uiPriority="50"/>
-    <w:lsdException w:name="List Table 6 Colorful Accent 6" w:uiPriority="51"/>
-    <w:lsdException w:name="List Table 7 Colorful Accent 6" w:uiPriority="52"/>
+  <w:latentStyles w:defLockedState="0" w:defUIPriority="99" w:defSemiHidden="1" w:defUnhideWhenUsed="1" w:defQFormat="0" w:count="267">
+    <w:lsdException w:name="Normal" w:semiHidden="0" w:uiPriority="0" w:unhideWhenUsed="0" w:qFormat="1"/>
+    <w:lsdException w:name="heading 1" w:semiHidden="0" w:uiPriority="9" w:unhideWhenUsed="0" w:qFormat="1"/>
+    <w:lsdException w:name="heading 2" w:uiPriority="9" w:qFormat="1"/>
+    <w:lsdException w:name="heading 3" w:uiPriority="9" w:qFormat="1"/>
+    <w:lsdException w:name="heading 4" w:uiPriority="9" w:qFormat="1"/>
+    <w:lsdException w:name="heading 5" w:uiPriority="9" w:qFormat="1"/>
+    <w:lsdException w:name="heading 6" w:uiPriority="9" w:qFormat="1"/>
+    <w:lsdException w:name="heading 7" w:uiPriority="9" w:qFormat="1"/>
+    <w:lsdException w:name="heading 8" w:uiPriority="9" w:qFormat="1"/>
+    <w:lsdException w:name="heading 9" w:uiPriority="9" w:qFormat="1"/>
+    <w:lsdException w:name="toc 1" w:uiPriority="39"/>
+    <w:lsdException w:name="toc 2" w:uiPriority="39"/>
+    <w:lsdException w:name="toc 3" w:uiPriority="39"/>
+    <w:lsdException w:name="toc 4" w:uiPriority="39"/>
+    <w:lsdException w:name="toc 5" w:uiPriority="39"/>
+    <w:lsdException w:name="toc 6" w:uiPriority="39"/>
+    <w:lsdException w:name="toc 7" w:uiPriority="39"/>
+    <w:lsdException w:name="toc 8" w:uiPriority="39"/>
+    <w:lsdException w:name="toc 9" w:uiPriority="39"/>
+    <w:lsdException w:name="caption" w:uiPriority="35" w:qFormat="1"/>
+    <w:lsdException w:name="Title" w:semiHidden="0" w:uiPriority="10" w:unhideWhenUsed="0" w:qFormat="1"/>
+    <w:lsdException w:name="Default Paragraph Font" w:uiPriority="1"/>
+    <w:lsdException w:name="Subtitle" w:semiHidden="0" w:uiPriority="11" w:unhideWhenUsed="0" w:qFormat="1"/>
+    <w:lsdException w:name="Strong" w:semiHidden="0" w:uiPriority="22" w:unhideWhenUsed="0" w:qFormat="1"/>
+    <w:lsdException w:name="Emphasis" w:semiHidden="0" w:uiPriority="20" w:unhideWhenUsed="0" w:qFormat="1"/>
+    <w:lsdException w:name="Table Grid" w:semiHidden="0" w:uiPriority="39" w:unhideWhenUsed="0"/>
+    <w:lsdException w:name="Placeholder Text" w:unhideWhenUsed="0"/>
+    <w:lsdException w:name="No Spacing" w:semiHidden="0" w:uiPriority="1" w:unhideWhenUsed="0" w:qFormat="1"/>
+    <w:lsdException w:name="Light Shading" w:semiHidden="0" w:uiPriority="60" w:unhideWhenUsed="0"/>
+    <w:lsdException w:name="Light List" w:semiHidden="0" w:uiPriority="61" w:unhideWhenUsed="0"/>
+    <w:lsdException w:name="Light Grid" w:semiHidden="0" w:uiPriority="62" w:unhideWhenUsed="0"/>
+    <w:lsdException w:name="Medium Shading 1" w:semiHidden="0" w:uiPriority="63" w:unhideWhenUsed="0"/>
+    <w:lsdException w:name="Medium Shading 2" w:semiHidden="0" w:uiPriority="64" w:unhideWhenUsed="0"/>
+    <w:lsdException w:name="Medium List 1" w:semiHidden="0" w:uiPriority="65" w:unhideWhenUsed="0"/>
+    <w:lsdException w:name="Medium List 2" w:semiHidden="0" w:uiPriority="66" w:unhideWhenUsed="0"/>
+    <w:lsdException w:name="Medium Grid 1" w:semiHidden="0" w:uiPriority="67" w:unhideWhenUsed="0"/>
+    <w:lsdException w:name="Medium Grid 2" w:semiHidden="0" w:uiPriority="68" w:unhideWhenUsed="0"/>
+    <w:lsdException w:name="Medium Grid 3" w:semiHidden="0" w:uiPriority="69" w:unhideWhenUsed="0"/>
+    <w:lsdException w:name="Dark List" w:semiHidden="0" w:uiPriority="70" w:unhideWhenUsed="0"/>
+    <w:lsdException w:name="Colorful Shading" w:semiHidden="0" w:uiPriority="71" w:unhideWhenUsed="0"/>
+    <w:lsdException w:name="Colorful List" w:semiHidden="0" w:uiPriority="72" w:unhideWhenUsed="0"/>
+    <w:lsdException w:name="Colorful Grid" w:semiHidden="0" w:uiPriority="73" w:unhideWhenUsed="0"/>
+    <w:lsdException w:name="Light Shading Accent 1" w:semiHidden="0" w:uiPriority="60" w:unhideWhenUsed="0"/>
+    <w:lsdException w:name="Light List Accent 1" w:semiHidden="0" w:uiPriority="61" w:unhideWhenUsed="0"/>
+    <w:lsdException w:name="Light Grid Accent 1" w:semiHidden="0" w:uiPriority="62" w:unhideWhenUsed="0"/>
+    <w:lsdException w:name="Medium Shading 1 Accent 1" w:semiHidden="0" w:uiPriority="63" w:unhideWhenUsed="0"/>
+    <w:lsdException w:name="Medium Shading 2 Accent 1" w:semiHidden="0" w:uiPriority="64" w:unhideWhenUsed="0"/>
+    <w:lsdException w:name="Medium List 1 Accent 1" w:semiHidden="0" w:uiPriority="65" w:unhideWhenUsed="0"/>
+    <w:lsdException w:name="Revision" w:unhideWhenUsed="0"/>
+    <w:lsdException w:name="List Paragraph" w:semiHidden="0" w:uiPriority="34" w:unhideWhenUsed="0" w:qFormat="1"/>
+    <w:lsdException w:name="Quote" w:semiHidden="0" w:uiPriority="29" w:unhideWhenUsed="0" w:qFormat="1"/>
+    <w:lsdException w:name="Intense Quote" w:semiHidden="0" w:uiPriority="30" w:unhideWhenUsed="0" w:qFormat="1"/>
+    <w:lsdException w:name="Medium List 2 Accent 1" w:semiHidden="0" w:uiPriority="66" w:unhideWhenUsed="0"/>
+    <w:lsdException w:name="Medium Grid 1 Accent 1" w:semiHidden="0" w:uiPriority="67" w:unhideWhenUsed="0"/>
+    <w:lsdException w:name="Medium Grid 2 Accent 1" w:semiHidden="0" w:uiPriority="68" w:unhideWhenUsed="0"/>
+    <w:lsdException w:name="Medium Grid 3 Accent 1" w:semiHidden="0" w:uiPriority="69" w:unhideWhenUsed="0"/>
+    <w:lsdException w:name="Dark List Accent 1" w:semiHidden="0" w:uiPriority="70" w:unhideWhenUsed="0"/>
+    <w:lsdException w:name="Colorful Shading Accent 1" w:semiHidden="0" w:uiPriority="71" w:unhideWhenUsed="0"/>
+    <w:lsdException w:name="Colorful List Accent 1" w:semiHidden="0" w:uiPriority="72" w:unhideWhenUsed="0"/>
+    <w:lsdException w:name="Colorful Grid Accent 1" w:semiHidden="0" w:uiPriority="73" w:unhideWhenUsed="0"/>
+    <w:lsdException w:name="Light Shading Accent 2" w:semiHidden="0" w:uiPriority="60" w:unhideWhenUsed="0"/>
+    <w:lsdException w:name="Light List Accent 2" w:semiHidden="0" w:uiPriority="61" w:unhideWhenUsed="0"/>
+    <w:lsdException w:name="Light Grid Accent 2" w:semiHidden="0" w:uiPriority="62" w:unhideWhenUsed="0"/>
+    <w:lsdException w:name="Medium Shading 1 Accent 2" w:semiHidden="0" w:uiPriority="63" w:unhideWhenUsed="0"/>
+    <w:lsdException w:name="Medium Shading 2 Accent 2" w:semiHidden="0" w:uiPriority="64" w:unhideWhenUsed="0"/>
+    <w:lsdException w:name="Medium List 1 Accent 2" w:semiHidden="0" w:uiPriority="65" w:unhideWhenUsed="0"/>
+    <w:lsdException w:name="Medium List 2 Accent 2" w:semiHidden="0" w:uiPriority="66" w:unhideWhenUsed="0"/>
+    <w:lsdException w:name="Medium Grid 1 Accent 2" w:semiHidden="0" w:uiPriority="67" w:unhideWhenUsed="0"/>
+    <w:lsdException w:name="Medium Grid 2 Accent 2" w:semiHidden="0" w:uiPriority="68" w:unhideWhenUsed="0"/>
+    <w:lsdException w:name="Medium Grid 3 Accent 2" w:semiHidden="0" w:uiPriority="69" w:unhideWhenUsed="0"/>
+    <w:lsdException w:name="Dark List Accent 2" w:semiHidden="0" w:uiPriority="70" w:unhideWhenUsed="0"/>
+    <w:lsdException w:name="Colorful Shading Accent 2" w:semiHidden="0" w:uiPriority="71" w:unhideWhenUsed="0"/>
+    <w:lsdException w:name="Colorful List Accent 2" w:semiHidden="0" w:uiPriority="72" w:unhideWhenUsed="0"/>
+    <w:lsdException w:name="Colorful Grid Accent 2" w:semiHidden="0" w:uiPriority="73" w:unhideWhenUsed="0"/>
+    <w:lsdException w:name="Light Shading Accent 3" w:semiHidden="0" w:uiPriority="60" w:unhideWhenUsed="0"/>
+    <w:lsdException w:name="Light List Accent 3" w:semiHidden="0" w:uiPriority="61" w:unhideWhenUsed="0"/>
+    <w:lsdException w:name="Light Grid Accent 3" w:semiHidden="0" w:uiPriority="62" w:unhideWhenUsed="0"/>
+    <w:lsdException w:name="Medium Shading 1 Accent 3" w:semiHidden="0" w:uiPriority="63" w:unhideWhenUsed="0"/>
+    <w:lsdException w:name="Medium Shading 2 Accent 3" w:semiHidden="0" w:uiPriority="64" w:unhideWhenUsed="0"/>
+    <w:lsdException w:name="Medium List 1 Accent 3" w:semiHidden="0" w:uiPriority="65" w:unhideWhenUsed="0"/>
+    <w:lsdException w:name="Medium List 2 Accent 3" w:semiHidden="0" w:uiPriority="66" w:unhideWhenUsed="0"/>
+    <w:lsdException w:name="Medium Grid 1 Accent 3" w:semiHidden="0" w:uiPriority="67" w:unhideWhenUsed="0"/>
+    <w:lsdException w:name="Medium Grid 2 Accent 3" w:semiHidden="0" w:uiPriority="68" w:unhideWhenUsed="0"/>
+    <w:lsdException w:name="Medium Grid 3 Accent 3" w:semiHidden="0" w:uiPriority="69" w:unhideWhenUsed="0"/>
+    <w:lsdException w:name="Dark List Accent 3" w:semiHidden="0" w:uiPriority="70" w:unhideWhenUsed="0"/>
+    <w:lsdException w:name="Colorful Shading Accent 3" w:semiHidden="0" w:uiPriority="71" w:unhideWhenUsed="0"/>
+    <w:lsdException w:name="Colorful List Accent 3" w:semiHidden="0" w:uiPriority="72" w:unhideWhenUsed="0"/>
+    <w:lsdException w:name="Colorful Grid Accent 3" w:semiHidden="0" w:uiPriority="73" w:unhideWhenUsed="0"/>
+    <w:lsdException w:name="Light Shading Accent 4" w:semiHidden="0" w:uiPriority="60" w:unhideWhenUsed="0"/>
+    <w:lsdException w:name="Light List Accent 4" w:semiHidden="0" w:uiPriority="61" w:unhideWhenUsed="0"/>
+    <w:lsdException w:name="Light Grid Accent 4" w:semiHidden="0" w:uiPriority="62" w:unhideWhenUsed="0"/>
+    <w:lsdException w:name="Medium Shading 1 Accent 4" w:semiHidden="0" w:uiPriority="63" w:unhideWhenUsed="0"/>
+    <w:lsdException w:name="Medium Shading 2 Accent 4" w:semiHidden="0" w:uiPriority="64" w:unhideWhenUsed="0"/>
+    <w:lsdException w:name="Medium List 1 Accent 4" w:semiHidden="0" w:uiPriority="65" w:unhideWhenUsed="0"/>
+    <w:lsdException w:name="Medium List 2 Accent 4" w:semiHidden="0" w:uiPriority="66" w:unhideWhenUsed="0"/>
+    <w:lsdException w:name="Medium Grid 1 Accent 4" w:semiHidden="0" w:uiPriority="67" w:unhideWhenUsed="0"/>
+    <w:lsdException w:name="Medium Grid 2 Accent 4" w:semiHidden="0" w:uiPriority="68" w:unhideWhenUsed="0"/>
+    <w:lsdException w:name="Medium Grid 3 Accent 4" w:semiHidden="0" w:uiPriority="69" w:unhideWhenUsed="0"/>
+    <w:lsdException w:name="Dark List Accent 4" w:semiHidden="0" w:uiPriority="70" w:unhideWhenUsed="0"/>
+    <w:lsdException w:name="Colorful Shading Accent 4" w:semiHidden="0" w:uiPriority="71" w:unhideWhenUsed="0"/>
+    <w:lsdException w:name="Colorful List Accent 4" w:semiHidden="0" w:uiPriority="72" w:unhideWhenUsed="0"/>
+    <w:lsdException w:name="Colorful Grid Accent 4" w:semiHidden="0" w:uiPriority="73" w:unhideWhenUsed="0"/>
+    <w:lsdException w:name="Light Shading Accent 5" w:semiHidden="0" w:uiPriority="60" w:unhideWhenUsed="0"/>
+    <w:lsdException w:name="Light List Accent 5" w:semiHidden="0" w:uiPriority="61" w:unhideWhenUsed="0"/>
+    <w:lsdException w:name="Light Grid Accent 5" w:semiHidden="0" w:uiPriority="62" w:unhideWhenUsed="0"/>
+    <w:lsdException w:name="Medium Shading 1 Accent 5" w:semiHidden="0" w:uiPriority="63" w:unhideWhenUsed="0"/>
+    <w:lsdException w:name="Medium Shading 2 Accent 5" w:semiHidden="0" w:uiPriority="64" w:unhideWhenUsed="0"/>
+    <w:lsdException w:name="Medium List 1 Accent 5" w:semiHidden="0" w:uiPriority="65" w:unhideWhenUsed="0"/>
+    <w:lsdException w:name="Medium List 2 Accent 5" w:semiHidden="0" w:uiPriority="66" w:unhideWhenUsed="0"/>
+    <w:lsdException w:name="Medium Grid 1 Accent 5" w:semiHidden="0" w:uiPriority="67" w:unhideWhenUsed="0"/>
+    <w:lsdException w:name="Medium Grid 2 Accent 5" w:semiHidden="0" w:uiPriority="68" w:unhideWhenUsed="0"/>
+    <w:lsdException w:name="Medium Grid 3 Accent 5" w:semiHidden="0" w:uiPriority="69" w:unhideWhenUsed="0"/>
+    <w:lsdException w:name="Dark List Accent 5" w:semiHidden="0" w:uiPriority="70" w:unhideWhenUsed="0"/>
+    <w:lsdException w:name="Colorful Shading Accent 5" w:semiHidden="0" w:uiPriority="71" w:unhideWhenUsed="0"/>
+    <w:lsdException w:name="Colorful List Accent 5" w:semiHidden="0" w:uiPriority="72" w:unhideWhenUsed="0"/>
+    <w:lsdException w:name="Colorful Grid Accent 5" w:semiHidden="0" w:uiPriority="73" w:unhideWhenUsed="0"/>
+    <w:lsdException w:name="Light Shading Accent 6" w:semiHidden="0" w:uiPriority="60" w:unhideWhenUsed="0"/>
+    <w:lsdException w:name="Light List Accent 6" w:semiHidden="0" w:uiPriority="61" w:unhideWhenUsed="0"/>
+    <w:lsdException w:name="Light Grid Accent 6" w:semiHidden="0" w:uiPriority="62" w:unhideWhenUsed="0"/>
+    <w:lsdException w:name="Medium Shading 1 Accent 6" w:semiHidden="0" w:uiPriority="63" w:unhideWhenUsed="0"/>
+    <w:lsdException w:name="Medium Shading 2 Accent 6" w:semiHidden="0" w:uiPriority="64" w:unhideWhenUsed="0"/>
+    <w:lsdException w:name="Medium List 1 Accent 6" w:semiHidden="0" w:uiPriority="65" w:unhideWhenUsed="0"/>
+    <w:lsdException w:name="Medium List 2 Accent 6" w:semiHidden="0" w:uiPriority="66" w:unhideWhenUsed="0"/>
+    <w:lsdException w:name="Medium Grid 1 Accent 6" w:semiHidden="0" w:uiPriority="67" w:unhideWhenUsed="0"/>
+    <w:lsdException w:name="Medium Grid 2 Accent 6" w:semiHidden="0" w:uiPriority="68" w:unhideWhenUsed="0"/>
+    <w:lsdException w:name="Medium Grid 3 Accent 6" w:semiHidden="0" w:uiPriority="69" w:unhideWhenUsed="0"/>
+    <w:lsdException w:name="Dark List Accent 6" w:semiHidden="0" w:uiPriority="70" w:unhideWhenUsed="0"/>
+    <w:lsdException w:name="Colorful Shading Accent 6" w:semiHidden="0" w:uiPriority="71" w:unhideWhenUsed="0"/>
+    <w:lsdException w:name="Colorful List Accent 6" w:semiHidden="0" w:uiPriority="72" w:unhideWhenUsed="0"/>
+    <w:lsdException w:name="Colorful Grid Accent 6" w:semiHidden="0" w:uiPriority="73" w:unhideWhenUsed="0"/>
+    <w:lsdException w:name="Subtle Emphasis" w:semiHidden="0" w:uiPriority="19" w:unhideWhenUsed="0" w:qFormat="1"/>
+    <w:lsdException w:name="Intense Emphasis" w:semiHidden="0" w:uiPriority="21" w:unhideWhenUsed="0" w:qFormat="1"/>
+    <w:lsdException w:name="Subtle Reference" w:semiHidden="0" w:uiPriority="31" w:unhideWhenUsed="0" w:qFormat="1"/>
+    <w:lsdException w:name="Intense Reference" w:semiHidden="0" w:uiPriority="32" w:unhideWhenUsed="0" w:qFormat="1"/>
+    <w:lsdException w:name="Book Title" w:semiHidden="0" w:uiPriority="33" w:unhideWhenUsed="0" w:qFormat="1"/>
+    <w:lsdException w:name="Bibliography" w:uiPriority="37"/>
+    <w:lsdException w:name="TOC Heading" w:uiPriority="39" w:qFormat="1"/>
   </w:latentStyles>
   <w:style w:type="paragraph" w:default="1" w:styleId="Normal">
     <w:name w:val="Normal"/>
@@ -2856,7 +3114,7 @@
     <w:rPr>
       <w:rFonts w:ascii="Arial" w:eastAsia="Arial" w:hAnsi="Arial" w:cs="Arial"/>
       <w:color w:val="000000"/>
-      <w:lang w:val="it" w:eastAsia="en-GB"/>
+      <w:lang w:eastAsia="en-GB"/>
     </w:rPr>
   </w:style>
   <w:style w:type="character" w:customStyle="1" w:styleId="NormalBigChar">
@@ -2868,16 +3126,485 @@
       <w:rFonts w:ascii="Arial" w:eastAsia="Arial" w:hAnsi="Arial" w:cs="Arial"/>
       <w:color w:val="000000"/>
       <w:sz w:val="24"/>
-      <w:lang w:val="it" w:eastAsia="en-GB"/>
+      <w:lang w:eastAsia="en-GB"/>
+    </w:rPr>
+  </w:style>
+  <w:style w:type="paragraph" w:styleId="BalloonText">
+    <w:name w:val="Balloon Text"/>
+    <w:basedOn w:val="Normal"/>
+    <w:link w:val="BalloonTextChar"/>
+    <w:uiPriority w:val="99"/>
+    <w:semiHidden/>
+    <w:unhideWhenUsed/>
+    <w:rsid w:val="00993995"/>
+    <w:pPr>
+      <w:spacing w:after="0" w:line="240" w:lineRule="auto"/>
+    </w:pPr>
+    <w:rPr>
+      <w:rFonts w:ascii="Tahoma" w:hAnsi="Tahoma" w:cs="Tahoma"/>
+      <w:sz w:val="16"/>
+      <w:szCs w:val="16"/>
+    </w:rPr>
+  </w:style>
+  <w:style w:type="character" w:customStyle="1" w:styleId="BalloonTextChar">
+    <w:name w:val="Balloon Text Char"/>
+    <w:basedOn w:val="DefaultParagraphFont"/>
+    <w:link w:val="BalloonText"/>
+    <w:uiPriority w:val="99"/>
+    <w:semiHidden/>
+    <w:rsid w:val="00993995"/>
+    <w:rPr>
+      <w:rFonts w:ascii="Tahoma" w:hAnsi="Tahoma" w:cs="Tahoma"/>
+      <w:sz w:val="16"/>
+      <w:szCs w:val="16"/>
+    </w:rPr>
+  </w:style>
+</w:styles>
+</file>
+
+<file path=word/stylesWithEffects.xml><?xml version="1.0" encoding="utf-8"?>
+<w:styles xmlns:wpc="http://schemas.microsoft.com/office/word/2010/wordprocessingCanvas" xmlns:mc="http://schemas.openxmlformats.org/markup-compatibility/2006" xmlns:o="urn:schemas-microsoft-com:office:office" xmlns:r="http://schemas.openxmlformats.org/officeDocument/2006/relationships" xmlns:m="http://schemas.openxmlformats.org/officeDocument/2006/math" xmlns:v="urn:schemas-microsoft-com:vml" xmlns:wp14="http://schemas.microsoft.com/office/word/2010/wordprocessingDrawing" xmlns:wp="http://schemas.openxmlformats.org/drawingml/2006/wordprocessingDrawing" xmlns:w10="urn:schemas-microsoft-com:office:word" xmlns:w="http://schemas.openxmlformats.org/wordprocessingml/2006/main" xmlns:w14="http://schemas.microsoft.com/office/word/2010/wordml" xmlns:wpg="http://schemas.microsoft.com/office/word/2010/wordprocessingGroup" xmlns:wpi="http://schemas.microsoft.com/office/word/2010/wordprocessingInk" xmlns:wne="http://schemas.microsoft.com/office/word/2006/wordml" xmlns:wps="http://schemas.microsoft.com/office/word/2010/wordprocessingShape" mc:Ignorable="w14 wp14">
+  <w:docDefaults>
+    <w:rPrDefault>
+      <w:rPr>
+        <w:rFonts w:asciiTheme="minorHAnsi" w:eastAsiaTheme="minorHAnsi" w:hAnsiTheme="minorHAnsi" w:cstheme="minorBidi"/>
+        <w:sz w:val="22"/>
+        <w:szCs w:val="22"/>
+        <w:lang w:val="en-GB" w:eastAsia="en-US" w:bidi="ar-SA"/>
+      </w:rPr>
+    </w:rPrDefault>
+    <w:pPrDefault>
+      <w:pPr>
+        <w:spacing w:after="160" w:line="259" w:lineRule="auto"/>
+      </w:pPr>
+    </w:pPrDefault>
+  </w:docDefaults>
+  <w:latentStyles w:defLockedState="0" w:defUIPriority="99" w:defSemiHidden="1" w:defUnhideWhenUsed="1" w:defQFormat="0" w:count="267">
+    <w:lsdException w:name="Normal" w:semiHidden="0" w:uiPriority="0" w:unhideWhenUsed="0" w:qFormat="1"/>
+    <w:lsdException w:name="heading 1" w:semiHidden="0" w:uiPriority="9" w:unhideWhenUsed="0" w:qFormat="1"/>
+    <w:lsdException w:name="heading 2" w:uiPriority="9" w:qFormat="1"/>
+    <w:lsdException w:name="heading 3" w:uiPriority="9" w:qFormat="1"/>
+    <w:lsdException w:name="heading 4" w:uiPriority="9" w:qFormat="1"/>
+    <w:lsdException w:name="heading 5" w:uiPriority="9" w:qFormat="1"/>
+    <w:lsdException w:name="heading 6" w:uiPriority="9" w:qFormat="1"/>
+    <w:lsdException w:name="heading 7" w:uiPriority="9" w:qFormat="1"/>
+    <w:lsdException w:name="heading 8" w:uiPriority="9" w:qFormat="1"/>
+    <w:lsdException w:name="heading 9" w:uiPriority="9" w:qFormat="1"/>
+    <w:lsdException w:name="toc 1" w:uiPriority="39"/>
+    <w:lsdException w:name="toc 2" w:uiPriority="39"/>
+    <w:lsdException w:name="toc 3" w:uiPriority="39"/>
+    <w:lsdException w:name="toc 4" w:uiPriority="39"/>
+    <w:lsdException w:name="toc 5" w:uiPriority="39"/>
+    <w:lsdException w:name="toc 6" w:uiPriority="39"/>
+    <w:lsdException w:name="toc 7" w:uiPriority="39"/>
+    <w:lsdException w:name="toc 8" w:uiPriority="39"/>
+    <w:lsdException w:name="toc 9" w:uiPriority="39"/>
+    <w:lsdException w:name="caption" w:uiPriority="35" w:qFormat="1"/>
+    <w:lsdException w:name="Title" w:semiHidden="0" w:uiPriority="10" w:unhideWhenUsed="0" w:qFormat="1"/>
+    <w:lsdException w:name="Default Paragraph Font" w:uiPriority="1"/>
+    <w:lsdException w:name="Subtitle" w:semiHidden="0" w:uiPriority="11" w:unhideWhenUsed="0" w:qFormat="1"/>
+    <w:lsdException w:name="Strong" w:semiHidden="0" w:uiPriority="22" w:unhideWhenUsed="0" w:qFormat="1"/>
+    <w:lsdException w:name="Emphasis" w:semiHidden="0" w:uiPriority="20" w:unhideWhenUsed="0" w:qFormat="1"/>
+    <w:lsdException w:name="Table Grid" w:semiHidden="0" w:uiPriority="39" w:unhideWhenUsed="0"/>
+    <w:lsdException w:name="Placeholder Text" w:unhideWhenUsed="0"/>
+    <w:lsdException w:name="No Spacing" w:semiHidden="0" w:uiPriority="1" w:unhideWhenUsed="0" w:qFormat="1"/>
+    <w:lsdException w:name="Light Shading" w:semiHidden="0" w:uiPriority="60" w:unhideWhenUsed="0"/>
+    <w:lsdException w:name="Light List" w:semiHidden="0" w:uiPriority="61" w:unhideWhenUsed="0"/>
+    <w:lsdException w:name="Light Grid" w:semiHidden="0" w:uiPriority="62" w:unhideWhenUsed="0"/>
+    <w:lsdException w:name="Medium Shading 1" w:semiHidden="0" w:uiPriority="63" w:unhideWhenUsed="0"/>
+    <w:lsdException w:name="Medium Shading 2" w:semiHidden="0" w:uiPriority="64" w:unhideWhenUsed="0"/>
+    <w:lsdException w:name="Medium List 1" w:semiHidden="0" w:uiPriority="65" w:unhideWhenUsed="0"/>
+    <w:lsdException w:name="Medium List 2" w:semiHidden="0" w:uiPriority="66" w:unhideWhenUsed="0"/>
+    <w:lsdException w:name="Medium Grid 1" w:semiHidden="0" w:uiPriority="67" w:unhideWhenUsed="0"/>
+    <w:lsdException w:name="Medium Grid 2" w:semiHidden="0" w:uiPriority="68" w:unhideWhenUsed="0"/>
+    <w:lsdException w:name="Medium Grid 3" w:semiHidden="0" w:uiPriority="69" w:unhideWhenUsed="0"/>
+    <w:lsdException w:name="Dark List" w:semiHidden="0" w:uiPriority="70" w:unhideWhenUsed="0"/>
+    <w:lsdException w:name="Colorful Shading" w:semiHidden="0" w:uiPriority="71" w:unhideWhenUsed="0"/>
+    <w:lsdException w:name="Colorful List" w:semiHidden="0" w:uiPriority="72" w:unhideWhenUsed="0"/>
+    <w:lsdException w:name="Colorful Grid" w:semiHidden="0" w:uiPriority="73" w:unhideWhenUsed="0"/>
+    <w:lsdException w:name="Light Shading Accent 1" w:semiHidden="0" w:uiPriority="60" w:unhideWhenUsed="0"/>
+    <w:lsdException w:name="Light List Accent 1" w:semiHidden="0" w:uiPriority="61" w:unhideWhenUsed="0"/>
+    <w:lsdException w:name="Light Grid Accent 1" w:semiHidden="0" w:uiPriority="62" w:unhideWhenUsed="0"/>
+    <w:lsdException w:name="Medium Shading 1 Accent 1" w:semiHidden="0" w:uiPriority="63" w:unhideWhenUsed="0"/>
+    <w:lsdException w:name="Medium Shading 2 Accent 1" w:semiHidden="0" w:uiPriority="64" w:unhideWhenUsed="0"/>
+    <w:lsdException w:name="Medium List 1 Accent 1" w:semiHidden="0" w:uiPriority="65" w:unhideWhenUsed="0"/>
+    <w:lsdException w:name="Revision" w:unhideWhenUsed="0"/>
+    <w:lsdException w:name="List Paragraph" w:semiHidden="0" w:uiPriority="34" w:unhideWhenUsed="0" w:qFormat="1"/>
+    <w:lsdException w:name="Quote" w:semiHidden="0" w:uiPriority="29" w:unhideWhenUsed="0" w:qFormat="1"/>
+    <w:lsdException w:name="Intense Quote" w:semiHidden="0" w:uiPriority="30" w:unhideWhenUsed="0" w:qFormat="1"/>
+    <w:lsdException w:name="Medium List 2 Accent 1" w:semiHidden="0" w:uiPriority="66" w:unhideWhenUsed="0"/>
+    <w:lsdException w:name="Medium Grid 1 Accent 1" w:semiHidden="0" w:uiPriority="67" w:unhideWhenUsed="0"/>
+    <w:lsdException w:name="Medium Grid 2 Accent 1" w:semiHidden="0" w:uiPriority="68" w:unhideWhenUsed="0"/>
+    <w:lsdException w:name="Medium Grid 3 Accent 1" w:semiHidden="0" w:uiPriority="69" w:unhideWhenUsed="0"/>
+    <w:lsdException w:name="Dark List Accent 1" w:semiHidden="0" w:uiPriority="70" w:unhideWhenUsed="0"/>
+    <w:lsdException w:name="Colorful Shading Accent 1" w:semiHidden="0" w:uiPriority="71" w:unhideWhenUsed="0"/>
+    <w:lsdException w:name="Colorful List Accent 1" w:semiHidden="0" w:uiPriority="72" w:unhideWhenUsed="0"/>
+    <w:lsdException w:name="Colorful Grid Accent 1" w:semiHidden="0" w:uiPriority="73" w:unhideWhenUsed="0"/>
+    <w:lsdException w:name="Light Shading Accent 2" w:semiHidden="0" w:uiPriority="60" w:unhideWhenUsed="0"/>
+    <w:lsdException w:name="Light List Accent 2" w:semiHidden="0" w:uiPriority="61" w:unhideWhenUsed="0"/>
+    <w:lsdException w:name="Light Grid Accent 2" w:semiHidden="0" w:uiPriority="62" w:unhideWhenUsed="0"/>
+    <w:lsdException w:name="Medium Shading 1 Accent 2" w:semiHidden="0" w:uiPriority="63" w:unhideWhenUsed="0"/>
+    <w:lsdException w:name="Medium Shading 2 Accent 2" w:semiHidden="0" w:uiPriority="64" w:unhideWhenUsed="0"/>
+    <w:lsdException w:name="Medium List 1 Accent 2" w:semiHidden="0" w:uiPriority="65" w:unhideWhenUsed="0"/>
+    <w:lsdException w:name="Medium List 2 Accent 2" w:semiHidden="0" w:uiPriority="66" w:unhideWhenUsed="0"/>
+    <w:lsdException w:name="Medium Grid 1 Accent 2" w:semiHidden="0" w:uiPriority="67" w:unhideWhenUsed="0"/>
+    <w:lsdException w:name="Medium Grid 2 Accent 2" w:semiHidden="0" w:uiPriority="68" w:unhideWhenUsed="0"/>
+    <w:lsdException w:name="Medium Grid 3 Accent 2" w:semiHidden="0" w:uiPriority="69" w:unhideWhenUsed="0"/>
+    <w:lsdException w:name="Dark List Accent 2" w:semiHidden="0" w:uiPriority="70" w:unhideWhenUsed="0"/>
+    <w:lsdException w:name="Colorful Shading Accent 2" w:semiHidden="0" w:uiPriority="71" w:unhideWhenUsed="0"/>
+    <w:lsdException w:name="Colorful List Accent 2" w:semiHidden="0" w:uiPriority="72" w:unhideWhenUsed="0"/>
+    <w:lsdException w:name="Colorful Grid Accent 2" w:semiHidden="0" w:uiPriority="73" w:unhideWhenUsed="0"/>
+    <w:lsdException w:name="Light Shading Accent 3" w:semiHidden="0" w:uiPriority="60" w:unhideWhenUsed="0"/>
+    <w:lsdException w:name="Light List Accent 3" w:semiHidden="0" w:uiPriority="61" w:unhideWhenUsed="0"/>
+    <w:lsdException w:name="Light Grid Accent 3" w:semiHidden="0" w:uiPriority="62" w:unhideWhenUsed="0"/>
+    <w:lsdException w:name="Medium Shading 1 Accent 3" w:semiHidden="0" w:uiPriority="63" w:unhideWhenUsed="0"/>
+    <w:lsdException w:name="Medium Shading 2 Accent 3" w:semiHidden="0" w:uiPriority="64" w:unhideWhenUsed="0"/>
+    <w:lsdException w:name="Medium List 1 Accent 3" w:semiHidden="0" w:uiPriority="65" w:unhideWhenUsed="0"/>
+    <w:lsdException w:name="Medium List 2 Accent 3" w:semiHidden="0" w:uiPriority="66" w:unhideWhenUsed="0"/>
+    <w:lsdException w:name="Medium Grid 1 Accent 3" w:semiHidden="0" w:uiPriority="67" w:unhideWhenUsed="0"/>
+    <w:lsdException w:name="Medium Grid 2 Accent 3" w:semiHidden="0" w:uiPriority="68" w:unhideWhenUsed="0"/>
+    <w:lsdException w:name="Medium Grid 3 Accent 3" w:semiHidden="0" w:uiPriority="69" w:unhideWhenUsed="0"/>
+    <w:lsdException w:name="Dark List Accent 3" w:semiHidden="0" w:uiPriority="70" w:unhideWhenUsed="0"/>
+    <w:lsdException w:name="Colorful Shading Accent 3" w:semiHidden="0" w:uiPriority="71" w:unhideWhenUsed="0"/>
+    <w:lsdException w:name="Colorful List Accent 3" w:semiHidden="0" w:uiPriority="72" w:unhideWhenUsed="0"/>
+    <w:lsdException w:name="Colorful Grid Accent 3" w:semiHidden="0" w:uiPriority="73" w:unhideWhenUsed="0"/>
+    <w:lsdException w:name="Light Shading Accent 4" w:semiHidden="0" w:uiPriority="60" w:unhideWhenUsed="0"/>
+    <w:lsdException w:name="Light List Accent 4" w:semiHidden="0" w:uiPriority="61" w:unhideWhenUsed="0"/>
+    <w:lsdException w:name="Light Grid Accent 4" w:semiHidden="0" w:uiPriority="62" w:unhideWhenUsed="0"/>
+    <w:lsdException w:name="Medium Shading 1 Accent 4" w:semiHidden="0" w:uiPriority="63" w:unhideWhenUsed="0"/>
+    <w:lsdException w:name="Medium Shading 2 Accent 4" w:semiHidden="0" w:uiPriority="64" w:unhideWhenUsed="0"/>
+    <w:lsdException w:name="Medium List 1 Accent 4" w:semiHidden="0" w:uiPriority="65" w:unhideWhenUsed="0"/>
+    <w:lsdException w:name="Medium List 2 Accent 4" w:semiHidden="0" w:uiPriority="66" w:unhideWhenUsed="0"/>
+    <w:lsdException w:name="Medium Grid 1 Accent 4" w:semiHidden="0" w:uiPriority="67" w:unhideWhenUsed="0"/>
+    <w:lsdException w:name="Medium Grid 2 Accent 4" w:semiHidden="0" w:uiPriority="68" w:unhideWhenUsed="0"/>
+    <w:lsdException w:name="Medium Grid 3 Accent 4" w:semiHidden="0" w:uiPriority="69" w:unhideWhenUsed="0"/>
+    <w:lsdException w:name="Dark List Accent 4" w:semiHidden="0" w:uiPriority="70" w:unhideWhenUsed="0"/>
+    <w:lsdException w:name="Colorful Shading Accent 4" w:semiHidden="0" w:uiPriority="71" w:unhideWhenUsed="0"/>
+    <w:lsdException w:name="Colorful List Accent 4" w:semiHidden="0" w:uiPriority="72" w:unhideWhenUsed="0"/>
+    <w:lsdException w:name="Colorful Grid Accent 4" w:semiHidden="0" w:uiPriority="73" w:unhideWhenUsed="0"/>
+    <w:lsdException w:name="Light Shading Accent 5" w:semiHidden="0" w:uiPriority="60" w:unhideWhenUsed="0"/>
+    <w:lsdException w:name="Light List Accent 5" w:semiHidden="0" w:uiPriority="61" w:unhideWhenUsed="0"/>
+    <w:lsdException w:name="Light Grid Accent 5" w:semiHidden="0" w:uiPriority="62" w:unhideWhenUsed="0"/>
+    <w:lsdException w:name="Medium Shading 1 Accent 5" w:semiHidden="0" w:uiPriority="63" w:unhideWhenUsed="0"/>
+    <w:lsdException w:name="Medium Shading 2 Accent 5" w:semiHidden="0" w:uiPriority="64" w:unhideWhenUsed="0"/>
+    <w:lsdException w:name="Medium List 1 Accent 5" w:semiHidden="0" w:uiPriority="65" w:unhideWhenUsed="0"/>
+    <w:lsdException w:name="Medium List 2 Accent 5" w:semiHidden="0" w:uiPriority="66" w:unhideWhenUsed="0"/>
+    <w:lsdException w:name="Medium Grid 1 Accent 5" w:semiHidden="0" w:uiPriority="67" w:unhideWhenUsed="0"/>
+    <w:lsdException w:name="Medium Grid 2 Accent 5" w:semiHidden="0" w:uiPriority="68" w:unhideWhenUsed="0"/>
+    <w:lsdException w:name="Medium Grid 3 Accent 5" w:semiHidden="0" w:uiPriority="69" w:unhideWhenUsed="0"/>
+    <w:lsdException w:name="Dark List Accent 5" w:semiHidden="0" w:uiPriority="70" w:unhideWhenUsed="0"/>
+    <w:lsdException w:name="Colorful Shading Accent 5" w:semiHidden="0" w:uiPriority="71" w:unhideWhenUsed="0"/>
+    <w:lsdException w:name="Colorful List Accent 5" w:semiHidden="0" w:uiPriority="72" w:unhideWhenUsed="0"/>
+    <w:lsdException w:name="Colorful Grid Accent 5" w:semiHidden="0" w:uiPriority="73" w:unhideWhenUsed="0"/>
+    <w:lsdException w:name="Light Shading Accent 6" w:semiHidden="0" w:uiPriority="60" w:unhideWhenUsed="0"/>
+    <w:lsdException w:name="Light List Accent 6" w:semiHidden="0" w:uiPriority="61" w:unhideWhenUsed="0"/>
+    <w:lsdException w:name="Light Grid Accent 6" w:semiHidden="0" w:uiPriority="62" w:unhideWhenUsed="0"/>
+    <w:lsdException w:name="Medium Shading 1 Accent 6" w:semiHidden="0" w:uiPriority="63" w:unhideWhenUsed="0"/>
+    <w:lsdException w:name="Medium Shading 2 Accent 6" w:semiHidden="0" w:uiPriority="64" w:unhideWhenUsed="0"/>
+    <w:lsdException w:name="Medium List 1 Accent 6" w:semiHidden="0" w:uiPriority="65" w:unhideWhenUsed="0"/>
+    <w:lsdException w:name="Medium List 2 Accent 6" w:semiHidden="0" w:uiPriority="66" w:unhideWhenUsed="0"/>
+    <w:lsdException w:name="Medium Grid 1 Accent 6" w:semiHidden="0" w:uiPriority="67" w:unhideWhenUsed="0"/>
+    <w:lsdException w:name="Medium Grid 2 Accent 6" w:semiHidden="0" w:uiPriority="68" w:unhideWhenUsed="0"/>
+    <w:lsdException w:name="Medium Grid 3 Accent 6" w:semiHidden="0" w:uiPriority="69" w:unhideWhenUsed="0"/>
+    <w:lsdException w:name="Dark List Accent 6" w:semiHidden="0" w:uiPriority="70" w:unhideWhenUsed="0"/>
+    <w:lsdException w:name="Colorful Shading Accent 6" w:semiHidden="0" w:uiPriority="71" w:unhideWhenUsed="0"/>
+    <w:lsdException w:name="Colorful List Accent 6" w:semiHidden="0" w:uiPriority="72" w:unhideWhenUsed="0"/>
+    <w:lsdException w:name="Colorful Grid Accent 6" w:semiHidden="0" w:uiPriority="73" w:unhideWhenUsed="0"/>
+    <w:lsdException w:name="Subtle Emphasis" w:semiHidden="0" w:uiPriority="19" w:unhideWhenUsed="0" w:qFormat="1"/>
+    <w:lsdException w:name="Intense Emphasis" w:semiHidden="0" w:uiPriority="21" w:unhideWhenUsed="0" w:qFormat="1"/>
+    <w:lsdException w:name="Subtle Reference" w:semiHidden="0" w:uiPriority="31" w:unhideWhenUsed="0" w:qFormat="1"/>
+    <w:lsdException w:name="Intense Reference" w:semiHidden="0" w:uiPriority="32" w:unhideWhenUsed="0" w:qFormat="1"/>
+    <w:lsdException w:name="Book Title" w:semiHidden="0" w:uiPriority="33" w:unhideWhenUsed="0" w:qFormat="1"/>
+    <w:lsdException w:name="Bibliography" w:uiPriority="37"/>
+    <w:lsdException w:name="TOC Heading" w:uiPriority="39" w:qFormat="1"/>
+  </w:latentStyles>
+  <w:style w:type="paragraph" w:default="1" w:styleId="Normal">
+    <w:name w:val="Normal"/>
+    <w:qFormat/>
+    <w:rsid w:val="00BA5BE5"/>
+    <w:rPr>
+      <w:sz w:val="24"/>
+    </w:rPr>
+  </w:style>
+  <w:style w:type="paragraph" w:styleId="Heading1">
+    <w:name w:val="heading 1"/>
+    <w:basedOn w:val="Normal"/>
+    <w:next w:val="Normal"/>
+    <w:link w:val="Heading1Char"/>
+    <w:uiPriority w:val="9"/>
+    <w:qFormat/>
+    <w:rsid w:val="00632BB1"/>
+    <w:pPr>
+      <w:keepNext/>
+      <w:keepLines/>
+      <w:numPr>
+        <w:numId w:val="1"/>
+      </w:numPr>
+      <w:spacing w:before="240" w:after="0"/>
+      <w:outlineLvl w:val="0"/>
+    </w:pPr>
+    <w:rPr>
+      <w:rFonts w:asciiTheme="majorHAnsi" w:eastAsiaTheme="majorEastAsia" w:hAnsiTheme="majorHAnsi" w:cstheme="majorBidi"/>
+      <w:color w:val="2E74B5" w:themeColor="accent1" w:themeShade="BF"/>
+      <w:sz w:val="32"/>
+      <w:szCs w:val="32"/>
+    </w:rPr>
+  </w:style>
+  <w:style w:type="character" w:default="1" w:styleId="DefaultParagraphFont">
+    <w:name w:val="Default Paragraph Font"/>
+    <w:uiPriority w:val="1"/>
+    <w:semiHidden/>
+    <w:unhideWhenUsed/>
+  </w:style>
+  <w:style w:type="table" w:default="1" w:styleId="TableNormal">
+    <w:name w:val="Normal Table"/>
+    <w:uiPriority w:val="99"/>
+    <w:semiHidden/>
+    <w:unhideWhenUsed/>
+    <w:tblPr>
+      <w:tblInd w:w="0" w:type="dxa"/>
+      <w:tblCellMar>
+        <w:top w:w="0" w:type="dxa"/>
+        <w:left w:w="108" w:type="dxa"/>
+        <w:bottom w:w="0" w:type="dxa"/>
+        <w:right w:w="108" w:type="dxa"/>
+      </w:tblCellMar>
+    </w:tblPr>
+  </w:style>
+  <w:style w:type="numbering" w:default="1" w:styleId="NoList">
+    <w:name w:val="No List"/>
+    <w:uiPriority w:val="99"/>
+    <w:semiHidden/>
+    <w:unhideWhenUsed/>
+  </w:style>
+  <w:style w:type="paragraph" w:styleId="Header">
+    <w:name w:val="header"/>
+    <w:basedOn w:val="Normal"/>
+    <w:link w:val="HeaderChar"/>
+    <w:uiPriority w:val="99"/>
+    <w:unhideWhenUsed/>
+    <w:rsid w:val="00374848"/>
+    <w:pPr>
+      <w:tabs>
+        <w:tab w:val="center" w:pos="4513"/>
+        <w:tab w:val="right" w:pos="9026"/>
+      </w:tabs>
+      <w:spacing w:after="0" w:line="240" w:lineRule="auto"/>
+    </w:pPr>
+  </w:style>
+  <w:style w:type="character" w:customStyle="1" w:styleId="HeaderChar">
+    <w:name w:val="Header Char"/>
+    <w:basedOn w:val="DefaultParagraphFont"/>
+    <w:link w:val="Header"/>
+    <w:uiPriority w:val="99"/>
+    <w:rsid w:val="00374848"/>
+  </w:style>
+  <w:style w:type="paragraph" w:styleId="Footer">
+    <w:name w:val="footer"/>
+    <w:basedOn w:val="Normal"/>
+    <w:link w:val="FooterChar"/>
+    <w:uiPriority w:val="99"/>
+    <w:unhideWhenUsed/>
+    <w:rsid w:val="00374848"/>
+    <w:pPr>
+      <w:tabs>
+        <w:tab w:val="center" w:pos="4513"/>
+        <w:tab w:val="right" w:pos="9026"/>
+      </w:tabs>
+      <w:spacing w:after="0" w:line="240" w:lineRule="auto"/>
+    </w:pPr>
+  </w:style>
+  <w:style w:type="character" w:customStyle="1" w:styleId="FooterChar">
+    <w:name w:val="Footer Char"/>
+    <w:basedOn w:val="DefaultParagraphFont"/>
+    <w:link w:val="Footer"/>
+    <w:uiPriority w:val="99"/>
+    <w:rsid w:val="00374848"/>
+  </w:style>
+  <w:style w:type="paragraph" w:styleId="Title">
+    <w:name w:val="Title"/>
+    <w:basedOn w:val="Normal"/>
+    <w:next w:val="Normal"/>
+    <w:link w:val="TitleChar"/>
+    <w:uiPriority w:val="10"/>
+    <w:qFormat/>
+    <w:rsid w:val="00632BB1"/>
+    <w:pPr>
+      <w:spacing w:after="0" w:line="240" w:lineRule="auto"/>
+      <w:contextualSpacing/>
+    </w:pPr>
+    <w:rPr>
+      <w:rFonts w:asciiTheme="majorHAnsi" w:eastAsiaTheme="majorEastAsia" w:hAnsiTheme="majorHAnsi" w:cstheme="majorBidi"/>
+      <w:spacing w:val="-10"/>
+      <w:kern w:val="28"/>
+      <w:sz w:val="56"/>
+      <w:szCs w:val="56"/>
+    </w:rPr>
+  </w:style>
+  <w:style w:type="character" w:customStyle="1" w:styleId="TitleChar">
+    <w:name w:val="Title Char"/>
+    <w:basedOn w:val="DefaultParagraphFont"/>
+    <w:link w:val="Title"/>
+    <w:uiPriority w:val="10"/>
+    <w:rsid w:val="00632BB1"/>
+    <w:rPr>
+      <w:rFonts w:asciiTheme="majorHAnsi" w:eastAsiaTheme="majorEastAsia" w:hAnsiTheme="majorHAnsi" w:cstheme="majorBidi"/>
+      <w:spacing w:val="-10"/>
+      <w:kern w:val="28"/>
+      <w:sz w:val="56"/>
+      <w:szCs w:val="56"/>
+    </w:rPr>
+  </w:style>
+  <w:style w:type="paragraph" w:styleId="Subtitle">
+    <w:name w:val="Subtitle"/>
+    <w:basedOn w:val="Normal"/>
+    <w:next w:val="Normal"/>
+    <w:link w:val="SubtitleChar"/>
+    <w:uiPriority w:val="11"/>
+    <w:qFormat/>
+    <w:rsid w:val="00632BB1"/>
+    <w:pPr>
+      <w:numPr>
+        <w:ilvl w:val="1"/>
+      </w:numPr>
+    </w:pPr>
+    <w:rPr>
+      <w:rFonts w:eastAsiaTheme="minorEastAsia"/>
+      <w:color w:val="5A5A5A" w:themeColor="text1" w:themeTint="A5"/>
+      <w:spacing w:val="15"/>
+    </w:rPr>
+  </w:style>
+  <w:style w:type="character" w:customStyle="1" w:styleId="SubtitleChar">
+    <w:name w:val="Subtitle Char"/>
+    <w:basedOn w:val="DefaultParagraphFont"/>
+    <w:link w:val="Subtitle"/>
+    <w:uiPriority w:val="11"/>
+    <w:rsid w:val="00632BB1"/>
+    <w:rPr>
+      <w:rFonts w:eastAsiaTheme="minorEastAsia"/>
+      <w:color w:val="5A5A5A" w:themeColor="text1" w:themeTint="A5"/>
+      <w:spacing w:val="15"/>
+    </w:rPr>
+  </w:style>
+  <w:style w:type="character" w:customStyle="1" w:styleId="Heading1Char">
+    <w:name w:val="Heading 1 Char"/>
+    <w:basedOn w:val="DefaultParagraphFont"/>
+    <w:link w:val="Heading1"/>
+    <w:uiPriority w:val="9"/>
+    <w:rsid w:val="00632BB1"/>
+    <w:rPr>
+      <w:rFonts w:asciiTheme="majorHAnsi" w:eastAsiaTheme="majorEastAsia" w:hAnsiTheme="majorHAnsi" w:cstheme="majorBidi"/>
+      <w:color w:val="2E74B5" w:themeColor="accent1" w:themeShade="BF"/>
+      <w:sz w:val="32"/>
+      <w:szCs w:val="32"/>
+    </w:rPr>
+  </w:style>
+  <w:style w:type="paragraph" w:customStyle="1" w:styleId="Style1">
+    <w:name w:val="Style1"/>
+    <w:basedOn w:val="Heading1"/>
+    <w:link w:val="Style1Char"/>
+    <w:qFormat/>
+    <w:rsid w:val="00632BB1"/>
+    <w:pPr>
+      <w:numPr>
+        <w:numId w:val="0"/>
+      </w:numPr>
+    </w:pPr>
+  </w:style>
+  <w:style w:type="character" w:customStyle="1" w:styleId="Style1Char">
+    <w:name w:val="Style1 Char"/>
+    <w:basedOn w:val="Heading1Char"/>
+    <w:link w:val="Style1"/>
+    <w:rsid w:val="00632BB1"/>
+    <w:rPr>
+      <w:rFonts w:asciiTheme="majorHAnsi" w:eastAsiaTheme="majorEastAsia" w:hAnsiTheme="majorHAnsi" w:cstheme="majorBidi"/>
+      <w:color w:val="2E74B5" w:themeColor="accent1" w:themeShade="BF"/>
+      <w:sz w:val="32"/>
+      <w:szCs w:val="32"/>
+    </w:rPr>
+  </w:style>
+  <w:style w:type="character" w:styleId="Hyperlink">
+    <w:name w:val="Hyperlink"/>
+    <w:basedOn w:val="DefaultParagraphFont"/>
+    <w:uiPriority w:val="99"/>
+    <w:unhideWhenUsed/>
+    <w:rsid w:val="0026539C"/>
+    <w:rPr>
+      <w:color w:val="0563C1" w:themeColor="hyperlink"/>
+      <w:u w:val="single"/>
+    </w:rPr>
+  </w:style>
+  <w:style w:type="paragraph" w:customStyle="1" w:styleId="NormalBig">
+    <w:name w:val="NormalBig"/>
+    <w:basedOn w:val="Normal"/>
+    <w:link w:val="NormalBigChar"/>
+    <w:qFormat/>
+    <w:rsid w:val="006C4853"/>
+    <w:pPr>
+      <w:pBdr>
+        <w:top w:val="nil"/>
+        <w:left w:val="nil"/>
+        <w:bottom w:val="nil"/>
+        <w:right w:val="nil"/>
+        <w:between w:val="nil"/>
+      </w:pBdr>
+      <w:spacing w:after="0" w:line="276" w:lineRule="auto"/>
+    </w:pPr>
+    <w:rPr>
+      <w:rFonts w:ascii="Arial" w:eastAsia="Arial" w:hAnsi="Arial" w:cs="Arial"/>
+      <w:color w:val="000000"/>
+      <w:lang w:eastAsia="en-GB"/>
+    </w:rPr>
+  </w:style>
+  <w:style w:type="character" w:customStyle="1" w:styleId="NormalBigChar">
+    <w:name w:val="NormalBig Char"/>
+    <w:basedOn w:val="DefaultParagraphFont"/>
+    <w:link w:val="NormalBig"/>
+    <w:rsid w:val="006C4853"/>
+    <w:rPr>
+      <w:rFonts w:ascii="Arial" w:eastAsia="Arial" w:hAnsi="Arial" w:cs="Arial"/>
+      <w:color w:val="000000"/>
+      <w:sz w:val="24"/>
+      <w:lang w:eastAsia="en-GB"/>
+    </w:rPr>
+  </w:style>
+  <w:style w:type="paragraph" w:styleId="BalloonText">
+    <w:name w:val="Balloon Text"/>
+    <w:basedOn w:val="Normal"/>
+    <w:link w:val="BalloonTextChar"/>
+    <w:uiPriority w:val="99"/>
+    <w:semiHidden/>
+    <w:unhideWhenUsed/>
+    <w:rsid w:val="00993995"/>
+    <w:pPr>
+      <w:spacing w:after="0" w:line="240" w:lineRule="auto"/>
+    </w:pPr>
+    <w:rPr>
+      <w:rFonts w:ascii="Tahoma" w:hAnsi="Tahoma" w:cs="Tahoma"/>
+      <w:sz w:val="16"/>
+      <w:szCs w:val="16"/>
+    </w:rPr>
+  </w:style>
+  <w:style w:type="character" w:customStyle="1" w:styleId="BalloonTextChar">
+    <w:name w:val="Balloon Text Char"/>
+    <w:basedOn w:val="DefaultParagraphFont"/>
+    <w:link w:val="BalloonText"/>
+    <w:uiPriority w:val="99"/>
+    <w:semiHidden/>
+    <w:rsid w:val="00993995"/>
+    <w:rPr>
+      <w:rFonts w:ascii="Tahoma" w:hAnsi="Tahoma" w:cs="Tahoma"/>
+      <w:sz w:val="16"/>
+      <w:szCs w:val="16"/>
     </w:rPr>
   </w:style>
 </w:styles>
 </file>
 
 <file path=word/charts/chart1.xml><?xml version="1.0" encoding="utf-8"?>
-<c:chartSpace xmlns:c="http://schemas.openxmlformats.org/drawingml/2006/chart" xmlns:a="http://schemas.openxmlformats.org/drawingml/2006/main" xmlns:r="http://schemas.openxmlformats.org/officeDocument/2006/relationships" xmlns:c16r2="http://schemas.microsoft.com/office/drawing/2015/06/chart">
+<c:chartSpace xmlns:c="http://schemas.openxmlformats.org/drawingml/2006/chart" xmlns:a="http://schemas.openxmlformats.org/drawingml/2006/main" xmlns:r="http://schemas.openxmlformats.org/officeDocument/2006/relationships">
   <c:date1904 val="0"/>
-  <c:lang val="en-US"/>
+  <c:lang val="en-GB"/>
   <c:roundedCorners val="0"/>
   <mc:AlternateContent xmlns:mc="http://schemas.openxmlformats.org/markup-compatibility/2006">
     <mc:Choice xmlns:c14="http://schemas.microsoft.com/office/drawing/2007/8/2/chart" Requires="c14">
@@ -2976,7 +3703,7 @@
             </c:numRef>
           </c:val>
           <c:smooth val="0"/>
-          <c:extLst>
+          <c:extLst xmlns:c16r2="http://schemas.microsoft.com/office/drawing/2015/06/chart">
             <c:ext xmlns:c16="http://schemas.microsoft.com/office/drawing/2014/chart" uri="{C3380CC4-5D6E-409C-BE32-E72D297353CC}">
               <c16:uniqueId val="{00000000-28B0-48E1-A6C7-0430C5806982}"/>
             </c:ext>
@@ -3028,7 +3755,7 @@
             </c:numRef>
           </c:val>
           <c:smooth val="0"/>
-          <c:extLst>
+          <c:extLst xmlns:c16r2="http://schemas.microsoft.com/office/drawing/2015/06/chart">
             <c:ext xmlns:c16="http://schemas.microsoft.com/office/drawing/2014/chart" uri="{C3380CC4-5D6E-409C-BE32-E72D297353CC}">
               <c16:uniqueId val="{00000001-28B0-48E1-A6C7-0430C5806982}"/>
             </c:ext>
@@ -3080,7 +3807,7 @@
             </c:numRef>
           </c:val>
           <c:smooth val="0"/>
-          <c:extLst>
+          <c:extLst xmlns:c16r2="http://schemas.microsoft.com/office/drawing/2015/06/chart">
             <c:ext xmlns:c16="http://schemas.microsoft.com/office/drawing/2014/chart" uri="{C3380CC4-5D6E-409C-BE32-E72D297353CC}">
               <c16:uniqueId val="{00000002-28B0-48E1-A6C7-0430C5806982}"/>
             </c:ext>
@@ -3094,12 +3821,13 @@
           <c:showPercent val="0"/>
           <c:showBubbleSize val="0"/>
         </c:dLbls>
+        <c:marker val="1"/>
         <c:smooth val="0"/>
-        <c:axId val="39597184"/>
-        <c:axId val="39599488"/>
+        <c:axId val="89508096"/>
+        <c:axId val="89510272"/>
       </c:lineChart>
       <c:catAx>
-        <c:axId val="39597184"/>
+        <c:axId val="89508096"/>
         <c:scaling>
           <c:orientation val="minMax"/>
         </c:scaling>
@@ -3127,7 +3855,7 @@
         <c:majorTickMark val="out"/>
         <c:minorTickMark val="none"/>
         <c:tickLblPos val="nextTo"/>
-        <c:crossAx val="39599488"/>
+        <c:crossAx val="89510272"/>
         <c:crosses val="autoZero"/>
         <c:auto val="1"/>
         <c:lblAlgn val="ctr"/>
@@ -3135,7 +3863,7 @@
         <c:noMultiLvlLbl val="0"/>
       </c:catAx>
       <c:valAx>
-        <c:axId val="39599488"/>
+        <c:axId val="89510272"/>
         <c:scaling>
           <c:orientation val="minMax"/>
         </c:scaling>
@@ -3164,7 +3892,7 @@
         <c:majorTickMark val="out"/>
         <c:minorTickMark val="none"/>
         <c:tickLblPos val="nextTo"/>
-        <c:crossAx val="39597184"/>
+        <c:crossAx val="89508096"/>
         <c:crosses val="autoZero"/>
         <c:crossBetween val="between"/>
       </c:valAx>
@@ -3184,9 +3912,9 @@
 </file>
 
 <file path=word/charts/chart10.xml><?xml version="1.0" encoding="utf-8"?>
-<c:chartSpace xmlns:c="http://schemas.openxmlformats.org/drawingml/2006/chart" xmlns:a="http://schemas.openxmlformats.org/drawingml/2006/main" xmlns:r="http://schemas.openxmlformats.org/officeDocument/2006/relationships" xmlns:c16r2="http://schemas.microsoft.com/office/drawing/2015/06/chart">
+<c:chartSpace xmlns:c="http://schemas.openxmlformats.org/drawingml/2006/chart" xmlns:a="http://schemas.openxmlformats.org/drawingml/2006/main" xmlns:r="http://schemas.openxmlformats.org/officeDocument/2006/relationships">
   <c:date1904 val="0"/>
-  <c:lang val="en-US"/>
+  <c:lang val="en-GB"/>
   <c:roundedCorners val="0"/>
   <mc:AlternateContent xmlns:mc="http://schemas.openxmlformats.org/markup-compatibility/2006">
     <mc:Choice xmlns:c14="http://schemas.microsoft.com/office/drawing/2007/8/2/chart" Requires="c14">
@@ -3295,7 +4023,7 @@
             </c:numRef>
           </c:val>
           <c:smooth val="0"/>
-          <c:extLst>
+          <c:extLst xmlns:c16r2="http://schemas.microsoft.com/office/drawing/2015/06/chart">
             <c:ext xmlns:c16="http://schemas.microsoft.com/office/drawing/2014/chart" uri="{C3380CC4-5D6E-409C-BE32-E72D297353CC}">
               <c16:uniqueId val="{00000000-8286-41A7-807E-97149F2AF922}"/>
             </c:ext>
@@ -3356,7 +4084,7 @@
             </c:numRef>
           </c:val>
           <c:smooth val="0"/>
-          <c:extLst>
+          <c:extLst xmlns:c16r2="http://schemas.microsoft.com/office/drawing/2015/06/chart">
             <c:ext xmlns:c16="http://schemas.microsoft.com/office/drawing/2014/chart" uri="{C3380CC4-5D6E-409C-BE32-E72D297353CC}">
               <c16:uniqueId val="{00000001-8286-41A7-807E-97149F2AF922}"/>
             </c:ext>
@@ -3393,7 +4121,7 @@
             </c:numRef>
           </c:val>
           <c:smooth val="0"/>
-          <c:extLst>
+          <c:extLst xmlns:c16r2="http://schemas.microsoft.com/office/drawing/2015/06/chart">
             <c:ext xmlns:c16="http://schemas.microsoft.com/office/drawing/2014/chart" uri="{C3380CC4-5D6E-409C-BE32-E72D297353CC}">
               <c16:uniqueId val="{00000002-8286-41A7-807E-97149F2AF922}"/>
             </c:ext>
@@ -3407,12 +4135,13 @@
           <c:showPercent val="0"/>
           <c:showBubbleSize val="0"/>
         </c:dLbls>
+        <c:marker val="1"/>
         <c:smooth val="0"/>
-        <c:axId val="39597184"/>
-        <c:axId val="39599488"/>
+        <c:axId val="99959936"/>
+        <c:axId val="99961856"/>
       </c:lineChart>
       <c:catAx>
-        <c:axId val="39597184"/>
+        <c:axId val="99959936"/>
         <c:scaling>
           <c:orientation val="minMax"/>
         </c:scaling>
@@ -3445,7 +4174,7 @@
         <c:majorTickMark val="out"/>
         <c:minorTickMark val="none"/>
         <c:tickLblPos val="nextTo"/>
-        <c:crossAx val="39599488"/>
+        <c:crossAx val="99961856"/>
         <c:crosses val="autoZero"/>
         <c:auto val="1"/>
         <c:lblAlgn val="ctr"/>
@@ -3453,7 +4182,7 @@
         <c:noMultiLvlLbl val="0"/>
       </c:catAx>
       <c:valAx>
-        <c:axId val="39599488"/>
+        <c:axId val="99961856"/>
         <c:scaling>
           <c:orientation val="minMax"/>
         </c:scaling>
@@ -3482,7 +4211,964 @@
         <c:majorTickMark val="out"/>
         <c:minorTickMark val="none"/>
         <c:tickLblPos val="nextTo"/>
-        <c:crossAx val="39597184"/>
+        <c:crossAx val="99959936"/>
+        <c:crosses val="autoZero"/>
+        <c:crossBetween val="between"/>
+      </c:valAx>
+    </c:plotArea>
+    <c:legend>
+      <c:legendPos val="r"/>
+      <c:overlay val="0"/>
+    </c:legend>
+    <c:plotVisOnly val="1"/>
+    <c:dispBlanksAs val="gap"/>
+    <c:showDLblsOverMax val="0"/>
+  </c:chart>
+  <c:externalData r:id="rId1">
+    <c:autoUpdate val="0"/>
+  </c:externalData>
+</c:chartSpace>
+</file>
+
+<file path=word/charts/chart11.xml><?xml version="1.0" encoding="utf-8"?>
+<c:chartSpace xmlns:c="http://schemas.openxmlformats.org/drawingml/2006/chart" xmlns:a="http://schemas.openxmlformats.org/drawingml/2006/main" xmlns:r="http://schemas.openxmlformats.org/officeDocument/2006/relationships">
+  <c:date1904 val="0"/>
+  <c:lang val="en-GB"/>
+  <c:roundedCorners val="0"/>
+  <mc:AlternateContent xmlns:mc="http://schemas.openxmlformats.org/markup-compatibility/2006">
+    <mc:Choice xmlns:c14="http://schemas.microsoft.com/office/drawing/2007/8/2/chart" Requires="c14">
+      <c14:style val="102"/>
+    </mc:Choice>
+    <mc:Fallback>
+      <c:style val="2"/>
+    </mc:Fallback>
+  </mc:AlternateContent>
+  <c:chart>
+    <c:title>
+      <c:tx>
+        <c:rich>
+          <a:bodyPr/>
+          <a:lstStyle/>
+          <a:p>
+            <a:pPr>
+              <a:defRPr/>
+            </a:pPr>
+            <a:r>
+              <a:rPr lang="en-GB"/>
+              <a:t>Home</a:t>
+            </a:r>
+          </a:p>
+          <a:p>
+            <a:pPr>
+              <a:defRPr/>
+            </a:pPr>
+            <a:r>
+              <a:rPr lang="en-GB" sz="1200" baseline="0"/>
+              <a:t>9 Spheres</a:t>
+            </a:r>
+            <a:endParaRPr lang="en-GB" sz="1200"/>
+          </a:p>
+          <a:p>
+            <a:pPr>
+              <a:defRPr/>
+            </a:pPr>
+            <a:r>
+              <a:rPr lang="en-GB" sz="1000"/>
+              <a:t>1024 x 1024</a:t>
+            </a:r>
+          </a:p>
+        </c:rich>
+      </c:tx>
+      <c:overlay val="0"/>
+    </c:title>
+    <c:autoTitleDeleted val="0"/>
+    <c:plotArea>
+      <c:layout/>
+      <c:lineChart>
+        <c:grouping val="standard"/>
+        <c:varyColors val="0"/>
+        <c:ser>
+          <c:idx val="0"/>
+          <c:order val="0"/>
+          <c:tx>
+            <c:v>Sequential</c:v>
+          </c:tx>
+          <c:marker>
+            <c:symbol val="none"/>
+          </c:marker>
+          <c:cat>
+            <c:numRef>
+              <c:f>'\Users\40168766\Documents\GitHub\ConcurrentAndParallelSystems\CW1\Tests\Default\Comparison\[DefaultHomeVsGamesLab.xlsx]DefaultHomeVsGamesLab'!$B$12:$B$16</c:f>
+              <c:numCache>
+                <c:formatCode>General</c:formatCode>
+                <c:ptCount val="5"/>
+                <c:pt idx="0">
+                  <c:v>4</c:v>
+                </c:pt>
+                <c:pt idx="1">
+                  <c:v>16</c:v>
+                </c:pt>
+                <c:pt idx="2">
+                  <c:v>64</c:v>
+                </c:pt>
+                <c:pt idx="3">
+                  <c:v>256</c:v>
+                </c:pt>
+                <c:pt idx="4">
+                  <c:v>1024</c:v>
+                </c:pt>
+              </c:numCache>
+            </c:numRef>
+          </c:cat>
+          <c:val>
+            <c:numRef>
+              <c:f>Sheet1!$D$71:$D$74</c:f>
+              <c:numCache>
+                <c:formatCode>General</c:formatCode>
+                <c:ptCount val="4"/>
+                <c:pt idx="0">
+                  <c:v>25766.5</c:v>
+                </c:pt>
+                <c:pt idx="1">
+                  <c:v>108437.6</c:v>
+                </c:pt>
+                <c:pt idx="2">
+                  <c:v>415926.2</c:v>
+                </c:pt>
+                <c:pt idx="3">
+                  <c:v>1683655.8</c:v>
+                </c:pt>
+              </c:numCache>
+            </c:numRef>
+          </c:val>
+          <c:smooth val="0"/>
+          <c:extLst xmlns:c16r2="http://schemas.microsoft.com/office/drawing/2015/06/chart">
+            <c:ext xmlns:c16="http://schemas.microsoft.com/office/drawing/2014/chart" uri="{C3380CC4-5D6E-409C-BE32-E72D297353CC}">
+              <c16:uniqueId val="{00000000-230E-421D-9EA8-2B8A295308D9}"/>
+            </c:ext>
+          </c:extLst>
+        </c:ser>
+        <c:ser>
+          <c:idx val="1"/>
+          <c:order val="1"/>
+          <c:tx>
+            <c:v>Threads w/Mutex</c:v>
+          </c:tx>
+          <c:marker>
+            <c:symbol val="none"/>
+          </c:marker>
+          <c:cat>
+            <c:numRef>
+              <c:f>'\Users\40168766\Documents\GitHub\ConcurrentAndParallelSystems\CW1\Tests\Default\Comparison\[DefaultHomeVsGamesLab.xlsx]DefaultHomeVsGamesLab'!$B$12:$B$16</c:f>
+              <c:numCache>
+                <c:formatCode>General</c:formatCode>
+                <c:ptCount val="5"/>
+                <c:pt idx="0">
+                  <c:v>4</c:v>
+                </c:pt>
+                <c:pt idx="1">
+                  <c:v>16</c:v>
+                </c:pt>
+                <c:pt idx="2">
+                  <c:v>64</c:v>
+                </c:pt>
+                <c:pt idx="3">
+                  <c:v>256</c:v>
+                </c:pt>
+                <c:pt idx="4">
+                  <c:v>1024</c:v>
+                </c:pt>
+              </c:numCache>
+            </c:numRef>
+          </c:cat>
+          <c:val>
+            <c:numRef>
+              <c:f>Sheet1!$E$71:$E$74</c:f>
+              <c:numCache>
+                <c:formatCode>General</c:formatCode>
+                <c:ptCount val="4"/>
+                <c:pt idx="0">
+                  <c:v>12029.3</c:v>
+                </c:pt>
+                <c:pt idx="1">
+                  <c:v>55705.5</c:v>
+                </c:pt>
+                <c:pt idx="2">
+                  <c:v>217248.6</c:v>
+                </c:pt>
+                <c:pt idx="3">
+                  <c:v>874755.75</c:v>
+                </c:pt>
+              </c:numCache>
+            </c:numRef>
+          </c:val>
+          <c:smooth val="0"/>
+          <c:extLst xmlns:c16r2="http://schemas.microsoft.com/office/drawing/2015/06/chart">
+            <c:ext xmlns:c16="http://schemas.microsoft.com/office/drawing/2014/chart" uri="{C3380CC4-5D6E-409C-BE32-E72D297353CC}">
+              <c16:uniqueId val="{00000001-230E-421D-9EA8-2B8A295308D9}"/>
+            </c:ext>
+          </c:extLst>
+        </c:ser>
+        <c:ser>
+          <c:idx val="2"/>
+          <c:order val="2"/>
+          <c:tx>
+            <c:v>Parallel For</c:v>
+          </c:tx>
+          <c:marker>
+            <c:symbol val="none"/>
+          </c:marker>
+          <c:val>
+            <c:numRef>
+              <c:f>Sheet1!$F$71:$F$74</c:f>
+              <c:numCache>
+                <c:formatCode>General</c:formatCode>
+                <c:ptCount val="4"/>
+                <c:pt idx="0">
+                  <c:v>12642.7</c:v>
+                </c:pt>
+                <c:pt idx="1">
+                  <c:v>56926.6</c:v>
+                </c:pt>
+                <c:pt idx="2">
+                  <c:v>229301.7</c:v>
+                </c:pt>
+                <c:pt idx="3">
+                  <c:v>955163.4</c:v>
+                </c:pt>
+              </c:numCache>
+            </c:numRef>
+          </c:val>
+          <c:smooth val="0"/>
+          <c:extLst xmlns:c16r2="http://schemas.microsoft.com/office/drawing/2015/06/chart">
+            <c:ext xmlns:c16="http://schemas.microsoft.com/office/drawing/2014/chart" uri="{C3380CC4-5D6E-409C-BE32-E72D297353CC}">
+              <c16:uniqueId val="{00000002-230E-421D-9EA8-2B8A295308D9}"/>
+            </c:ext>
+          </c:extLst>
+        </c:ser>
+        <c:dLbls>
+          <c:showLegendKey val="0"/>
+          <c:showVal val="0"/>
+          <c:showCatName val="0"/>
+          <c:showSerName val="0"/>
+          <c:showPercent val="0"/>
+          <c:showBubbleSize val="0"/>
+        </c:dLbls>
+        <c:marker val="1"/>
+        <c:smooth val="0"/>
+        <c:axId val="99981952"/>
+        <c:axId val="99992320"/>
+      </c:lineChart>
+      <c:catAx>
+        <c:axId val="99981952"/>
+        <c:scaling>
+          <c:orientation val="minMax"/>
+        </c:scaling>
+        <c:delete val="0"/>
+        <c:axPos val="b"/>
+        <c:title>
+          <c:tx>
+            <c:rich>
+              <a:bodyPr/>
+              <a:lstStyle/>
+              <a:p>
+                <a:pPr>
+                  <a:defRPr/>
+                </a:pPr>
+                <a:r>
+                  <a:rPr lang="en-GB"/>
+                  <a:t>Samples</a:t>
+                </a:r>
+                <a:r>
+                  <a:rPr lang="en-GB" baseline="0"/>
+                  <a:t> (per pixel)</a:t>
+                </a:r>
+                <a:endParaRPr lang="en-GB"/>
+              </a:p>
+            </c:rich>
+          </c:tx>
+          <c:overlay val="0"/>
+        </c:title>
+        <c:numFmt formatCode="General" sourceLinked="1"/>
+        <c:majorTickMark val="out"/>
+        <c:minorTickMark val="none"/>
+        <c:tickLblPos val="nextTo"/>
+        <c:crossAx val="99992320"/>
+        <c:crosses val="autoZero"/>
+        <c:auto val="1"/>
+        <c:lblAlgn val="ctr"/>
+        <c:lblOffset val="100"/>
+        <c:noMultiLvlLbl val="0"/>
+      </c:catAx>
+      <c:valAx>
+        <c:axId val="99992320"/>
+        <c:scaling>
+          <c:orientation val="minMax"/>
+        </c:scaling>
+        <c:delete val="0"/>
+        <c:axPos val="l"/>
+        <c:majorGridlines/>
+        <c:title>
+          <c:tx>
+            <c:rich>
+              <a:bodyPr rot="-5400000" vert="horz"/>
+              <a:lstStyle/>
+              <a:p>
+                <a:pPr>
+                  <a:defRPr/>
+                </a:pPr>
+                <a:r>
+                  <a:rPr lang="en-GB"/>
+                  <a:t>Time Taken (ms)</a:t>
+                </a:r>
+              </a:p>
+            </c:rich>
+          </c:tx>
+          <c:overlay val="0"/>
+        </c:title>
+        <c:numFmt formatCode="General" sourceLinked="1"/>
+        <c:majorTickMark val="out"/>
+        <c:minorTickMark val="none"/>
+        <c:tickLblPos val="nextTo"/>
+        <c:crossAx val="99981952"/>
+        <c:crosses val="autoZero"/>
+        <c:crossBetween val="between"/>
+      </c:valAx>
+    </c:plotArea>
+    <c:legend>
+      <c:legendPos val="r"/>
+      <c:overlay val="0"/>
+    </c:legend>
+    <c:plotVisOnly val="1"/>
+    <c:dispBlanksAs val="gap"/>
+    <c:showDLblsOverMax val="0"/>
+  </c:chart>
+  <c:externalData r:id="rId1">
+    <c:autoUpdate val="0"/>
+  </c:externalData>
+</c:chartSpace>
+</file>
+
+<file path=word/charts/chart12.xml><?xml version="1.0" encoding="utf-8"?>
+<c:chartSpace xmlns:c="http://schemas.openxmlformats.org/drawingml/2006/chart" xmlns:a="http://schemas.openxmlformats.org/drawingml/2006/main" xmlns:r="http://schemas.openxmlformats.org/officeDocument/2006/relationships">
+  <c:date1904 val="0"/>
+  <c:lang val="en-GB"/>
+  <c:roundedCorners val="0"/>
+  <mc:AlternateContent xmlns:mc="http://schemas.openxmlformats.org/markup-compatibility/2006">
+    <mc:Choice xmlns:c14="http://schemas.microsoft.com/office/drawing/2007/8/2/chart" Requires="c14">
+      <c14:style val="102"/>
+    </mc:Choice>
+    <mc:Fallback>
+      <c:style val="2"/>
+    </mc:Fallback>
+  </mc:AlternateContent>
+  <c:chart>
+    <c:title>
+      <c:tx>
+        <c:rich>
+          <a:bodyPr/>
+          <a:lstStyle/>
+          <a:p>
+            <a:pPr>
+              <a:defRPr/>
+            </a:pPr>
+            <a:r>
+              <a:rPr lang="en-GB"/>
+              <a:t>Home</a:t>
+            </a:r>
+          </a:p>
+          <a:p>
+            <a:pPr>
+              <a:defRPr/>
+            </a:pPr>
+            <a:r>
+              <a:rPr lang="en-GB" sz="1200" baseline="0"/>
+              <a:t>12 Spheres</a:t>
+            </a:r>
+            <a:endParaRPr lang="en-GB" sz="1200"/>
+          </a:p>
+          <a:p>
+            <a:pPr>
+              <a:defRPr/>
+            </a:pPr>
+            <a:r>
+              <a:rPr lang="en-GB" sz="1000"/>
+              <a:t>1024 x 1024</a:t>
+            </a:r>
+          </a:p>
+        </c:rich>
+      </c:tx>
+      <c:overlay val="0"/>
+    </c:title>
+    <c:autoTitleDeleted val="0"/>
+    <c:plotArea>
+      <c:layout/>
+      <c:lineChart>
+        <c:grouping val="standard"/>
+        <c:varyColors val="0"/>
+        <c:ser>
+          <c:idx val="0"/>
+          <c:order val="0"/>
+          <c:tx>
+            <c:v>Sequential</c:v>
+          </c:tx>
+          <c:marker>
+            <c:symbol val="none"/>
+          </c:marker>
+          <c:cat>
+            <c:numRef>
+              <c:f>'\Users\40168766\Documents\GitHub\ConcurrentAndParallelSystems\CW1\Tests\Default\Comparison\[DefaultHomeVsGamesLab.xlsx]DefaultHomeVsGamesLab'!$B$12:$B$16</c:f>
+              <c:numCache>
+                <c:formatCode>General</c:formatCode>
+                <c:ptCount val="5"/>
+                <c:pt idx="0">
+                  <c:v>4</c:v>
+                </c:pt>
+                <c:pt idx="1">
+                  <c:v>16</c:v>
+                </c:pt>
+                <c:pt idx="2">
+                  <c:v>64</c:v>
+                </c:pt>
+                <c:pt idx="3">
+                  <c:v>256</c:v>
+                </c:pt>
+                <c:pt idx="4">
+                  <c:v>1024</c:v>
+                </c:pt>
+              </c:numCache>
+            </c:numRef>
+          </c:cat>
+          <c:val>
+            <c:numRef>
+              <c:f>Sheet1!$I$71:$I$74</c:f>
+              <c:numCache>
+                <c:formatCode>General</c:formatCode>
+                <c:ptCount val="4"/>
+                <c:pt idx="0">
+                  <c:v>26567.9</c:v>
+                </c:pt>
+                <c:pt idx="1">
+                  <c:v>105660.5</c:v>
+                </c:pt>
+                <c:pt idx="2">
+                  <c:v>426819.2</c:v>
+                </c:pt>
+                <c:pt idx="3">
+                  <c:v>1652563</c:v>
+                </c:pt>
+              </c:numCache>
+            </c:numRef>
+          </c:val>
+          <c:smooth val="0"/>
+          <c:extLst xmlns:c16r2="http://schemas.microsoft.com/office/drawing/2015/06/chart">
+            <c:ext xmlns:c16="http://schemas.microsoft.com/office/drawing/2014/chart" uri="{C3380CC4-5D6E-409C-BE32-E72D297353CC}">
+              <c16:uniqueId val="{00000000-ACAC-404C-9D7A-C7B288F8DF0E}"/>
+            </c:ext>
+          </c:extLst>
+        </c:ser>
+        <c:ser>
+          <c:idx val="1"/>
+          <c:order val="1"/>
+          <c:tx>
+            <c:v>Threads w/Mutex</c:v>
+          </c:tx>
+          <c:marker>
+            <c:symbol val="none"/>
+          </c:marker>
+          <c:cat>
+            <c:numRef>
+              <c:f>'\Users\40168766\Documents\GitHub\ConcurrentAndParallelSystems\CW1\Tests\Default\Comparison\[DefaultHomeVsGamesLab.xlsx]DefaultHomeVsGamesLab'!$B$12:$B$16</c:f>
+              <c:numCache>
+                <c:formatCode>General</c:formatCode>
+                <c:ptCount val="5"/>
+                <c:pt idx="0">
+                  <c:v>4</c:v>
+                </c:pt>
+                <c:pt idx="1">
+                  <c:v>16</c:v>
+                </c:pt>
+                <c:pt idx="2">
+                  <c:v>64</c:v>
+                </c:pt>
+                <c:pt idx="3">
+                  <c:v>256</c:v>
+                </c:pt>
+                <c:pt idx="4">
+                  <c:v>1024</c:v>
+                </c:pt>
+              </c:numCache>
+            </c:numRef>
+          </c:cat>
+          <c:val>
+            <c:numRef>
+              <c:f>Sheet1!$J$71:$J$74</c:f>
+              <c:numCache>
+                <c:formatCode>General</c:formatCode>
+                <c:ptCount val="4"/>
+                <c:pt idx="0">
+                  <c:v>13498.3</c:v>
+                </c:pt>
+                <c:pt idx="1">
+                  <c:v>50764.1</c:v>
+                </c:pt>
+                <c:pt idx="2">
+                  <c:v>204060.4</c:v>
+                </c:pt>
+                <c:pt idx="3">
+                  <c:v>805825</c:v>
+                </c:pt>
+              </c:numCache>
+            </c:numRef>
+          </c:val>
+          <c:smooth val="0"/>
+          <c:extLst xmlns:c16r2="http://schemas.microsoft.com/office/drawing/2015/06/chart">
+            <c:ext xmlns:c16="http://schemas.microsoft.com/office/drawing/2014/chart" uri="{C3380CC4-5D6E-409C-BE32-E72D297353CC}">
+              <c16:uniqueId val="{00000001-ACAC-404C-9D7A-C7B288F8DF0E}"/>
+            </c:ext>
+          </c:extLst>
+        </c:ser>
+        <c:ser>
+          <c:idx val="2"/>
+          <c:order val="2"/>
+          <c:tx>
+            <c:v>Parallel For</c:v>
+          </c:tx>
+          <c:marker>
+            <c:symbol val="none"/>
+          </c:marker>
+          <c:val>
+            <c:numRef>
+              <c:f>Sheet1!$K$71:$K$74</c:f>
+              <c:numCache>
+                <c:formatCode>General</c:formatCode>
+                <c:ptCount val="4"/>
+                <c:pt idx="0">
+                  <c:v>13601.5</c:v>
+                </c:pt>
+                <c:pt idx="1">
+                  <c:v>53075.7</c:v>
+                </c:pt>
+                <c:pt idx="2">
+                  <c:v>219116.79999999999</c:v>
+                </c:pt>
+                <c:pt idx="3">
+                  <c:v>892637.3</c:v>
+                </c:pt>
+              </c:numCache>
+            </c:numRef>
+          </c:val>
+          <c:smooth val="0"/>
+          <c:extLst xmlns:c16r2="http://schemas.microsoft.com/office/drawing/2015/06/chart">
+            <c:ext xmlns:c16="http://schemas.microsoft.com/office/drawing/2014/chart" uri="{C3380CC4-5D6E-409C-BE32-E72D297353CC}">
+              <c16:uniqueId val="{00000002-ACAC-404C-9D7A-C7B288F8DF0E}"/>
+            </c:ext>
+          </c:extLst>
+        </c:ser>
+        <c:dLbls>
+          <c:showLegendKey val="0"/>
+          <c:showVal val="0"/>
+          <c:showCatName val="0"/>
+          <c:showSerName val="0"/>
+          <c:showPercent val="0"/>
+          <c:showBubbleSize val="0"/>
+        </c:dLbls>
+        <c:marker val="1"/>
+        <c:smooth val="0"/>
+        <c:axId val="100356096"/>
+        <c:axId val="100358016"/>
+      </c:lineChart>
+      <c:catAx>
+        <c:axId val="100356096"/>
+        <c:scaling>
+          <c:orientation val="minMax"/>
+        </c:scaling>
+        <c:delete val="0"/>
+        <c:axPos val="b"/>
+        <c:title>
+          <c:tx>
+            <c:rich>
+              <a:bodyPr/>
+              <a:lstStyle/>
+              <a:p>
+                <a:pPr>
+                  <a:defRPr/>
+                </a:pPr>
+                <a:r>
+                  <a:rPr lang="en-GB"/>
+                  <a:t>Samples</a:t>
+                </a:r>
+                <a:r>
+                  <a:rPr lang="en-GB" baseline="0"/>
+                  <a:t> (per pixel)</a:t>
+                </a:r>
+                <a:endParaRPr lang="en-GB"/>
+              </a:p>
+            </c:rich>
+          </c:tx>
+          <c:overlay val="0"/>
+        </c:title>
+        <c:numFmt formatCode="General" sourceLinked="1"/>
+        <c:majorTickMark val="out"/>
+        <c:minorTickMark val="none"/>
+        <c:tickLblPos val="nextTo"/>
+        <c:crossAx val="100358016"/>
+        <c:crosses val="autoZero"/>
+        <c:auto val="1"/>
+        <c:lblAlgn val="ctr"/>
+        <c:lblOffset val="100"/>
+        <c:noMultiLvlLbl val="0"/>
+      </c:catAx>
+      <c:valAx>
+        <c:axId val="100358016"/>
+        <c:scaling>
+          <c:orientation val="minMax"/>
+        </c:scaling>
+        <c:delete val="0"/>
+        <c:axPos val="l"/>
+        <c:majorGridlines/>
+        <c:title>
+          <c:tx>
+            <c:rich>
+              <a:bodyPr rot="-5400000" vert="horz"/>
+              <a:lstStyle/>
+              <a:p>
+                <a:pPr>
+                  <a:defRPr/>
+                </a:pPr>
+                <a:r>
+                  <a:rPr lang="en-GB"/>
+                  <a:t>Time Taken (ms)</a:t>
+                </a:r>
+              </a:p>
+            </c:rich>
+          </c:tx>
+          <c:overlay val="0"/>
+        </c:title>
+        <c:numFmt formatCode="General" sourceLinked="1"/>
+        <c:majorTickMark val="out"/>
+        <c:minorTickMark val="none"/>
+        <c:tickLblPos val="nextTo"/>
+        <c:crossAx val="100356096"/>
+        <c:crosses val="autoZero"/>
+        <c:crossBetween val="between"/>
+      </c:valAx>
+    </c:plotArea>
+    <c:legend>
+      <c:legendPos val="r"/>
+      <c:overlay val="0"/>
+    </c:legend>
+    <c:plotVisOnly val="1"/>
+    <c:dispBlanksAs val="gap"/>
+    <c:showDLblsOverMax val="0"/>
+  </c:chart>
+  <c:externalData r:id="rId1">
+    <c:autoUpdate val="0"/>
+  </c:externalData>
+</c:chartSpace>
+</file>
+
+<file path=word/charts/chart13.xml><?xml version="1.0" encoding="utf-8"?>
+<c:chartSpace xmlns:c="http://schemas.openxmlformats.org/drawingml/2006/chart" xmlns:a="http://schemas.openxmlformats.org/drawingml/2006/main" xmlns:r="http://schemas.openxmlformats.org/officeDocument/2006/relationships">
+  <c:date1904 val="0"/>
+  <c:lang val="en-GB"/>
+  <c:roundedCorners val="0"/>
+  <mc:AlternateContent xmlns:mc="http://schemas.openxmlformats.org/markup-compatibility/2006">
+    <mc:Choice xmlns:c14="http://schemas.microsoft.com/office/drawing/2007/8/2/chart" Requires="c14">
+      <c14:style val="102"/>
+    </mc:Choice>
+    <mc:Fallback>
+      <c:style val="2"/>
+    </mc:Fallback>
+  </mc:AlternateContent>
+  <c:chart>
+    <c:title>
+      <c:tx>
+        <c:rich>
+          <a:bodyPr/>
+          <a:lstStyle/>
+          <a:p>
+            <a:pPr>
+              <a:defRPr/>
+            </a:pPr>
+            <a:r>
+              <a:rPr lang="en-GB"/>
+              <a:t>Home</a:t>
+            </a:r>
+          </a:p>
+          <a:p>
+            <a:pPr>
+              <a:defRPr/>
+            </a:pPr>
+            <a:r>
+              <a:rPr lang="en-GB" sz="1200" baseline="0"/>
+              <a:t>15 Spheres</a:t>
+            </a:r>
+            <a:endParaRPr lang="en-GB" sz="1200"/>
+          </a:p>
+          <a:p>
+            <a:pPr>
+              <a:defRPr/>
+            </a:pPr>
+            <a:r>
+              <a:rPr lang="en-GB" sz="1000"/>
+              <a:t>1024 x 1024</a:t>
+            </a:r>
+          </a:p>
+        </c:rich>
+      </c:tx>
+      <c:overlay val="0"/>
+    </c:title>
+    <c:autoTitleDeleted val="0"/>
+    <c:plotArea>
+      <c:layout/>
+      <c:lineChart>
+        <c:grouping val="standard"/>
+        <c:varyColors val="0"/>
+        <c:ser>
+          <c:idx val="0"/>
+          <c:order val="0"/>
+          <c:tx>
+            <c:v>Sequential</c:v>
+          </c:tx>
+          <c:marker>
+            <c:symbol val="none"/>
+          </c:marker>
+          <c:cat>
+            <c:numRef>
+              <c:f>'\Users\40168766\Documents\GitHub\ConcurrentAndParallelSystems\CW1\Tests\Default\Comparison\[DefaultHomeVsGamesLab.xlsx]DefaultHomeVsGamesLab'!$B$12:$B$16</c:f>
+              <c:numCache>
+                <c:formatCode>General</c:formatCode>
+                <c:ptCount val="5"/>
+                <c:pt idx="0">
+                  <c:v>4</c:v>
+                </c:pt>
+                <c:pt idx="1">
+                  <c:v>16</c:v>
+                </c:pt>
+                <c:pt idx="2">
+                  <c:v>64</c:v>
+                </c:pt>
+                <c:pt idx="3">
+                  <c:v>256</c:v>
+                </c:pt>
+                <c:pt idx="4">
+                  <c:v>1024</c:v>
+                </c:pt>
+              </c:numCache>
+            </c:numRef>
+          </c:cat>
+          <c:val>
+            <c:numRef>
+              <c:f>Sheet1!$N$71:$N$74</c:f>
+              <c:numCache>
+                <c:formatCode>General</c:formatCode>
+                <c:ptCount val="4"/>
+                <c:pt idx="0">
+                  <c:v>38280.699999999997</c:v>
+                </c:pt>
+                <c:pt idx="1">
+                  <c:v>136265.79999999999</c:v>
+                </c:pt>
+                <c:pt idx="2">
+                  <c:v>564249.9</c:v>
+                </c:pt>
+                <c:pt idx="3">
+                  <c:v>2159342</c:v>
+                </c:pt>
+              </c:numCache>
+            </c:numRef>
+          </c:val>
+          <c:smooth val="0"/>
+          <c:extLst xmlns:c16r2="http://schemas.microsoft.com/office/drawing/2015/06/chart">
+            <c:ext xmlns:c16="http://schemas.microsoft.com/office/drawing/2014/chart" uri="{C3380CC4-5D6E-409C-BE32-E72D297353CC}">
+              <c16:uniqueId val="{00000000-D988-4D63-BDDA-B06AF0D44524}"/>
+            </c:ext>
+          </c:extLst>
+        </c:ser>
+        <c:ser>
+          <c:idx val="1"/>
+          <c:order val="1"/>
+          <c:tx>
+            <c:v>Threads w/Mutex</c:v>
+          </c:tx>
+          <c:marker>
+            <c:symbol val="none"/>
+          </c:marker>
+          <c:cat>
+            <c:numRef>
+              <c:f>'\Users\40168766\Documents\GitHub\ConcurrentAndParallelSystems\CW1\Tests\Default\Comparison\[DefaultHomeVsGamesLab.xlsx]DefaultHomeVsGamesLab'!$B$12:$B$16</c:f>
+              <c:numCache>
+                <c:formatCode>General</c:formatCode>
+                <c:ptCount val="5"/>
+                <c:pt idx="0">
+                  <c:v>4</c:v>
+                </c:pt>
+                <c:pt idx="1">
+                  <c:v>16</c:v>
+                </c:pt>
+                <c:pt idx="2">
+                  <c:v>64</c:v>
+                </c:pt>
+                <c:pt idx="3">
+                  <c:v>256</c:v>
+                </c:pt>
+                <c:pt idx="4">
+                  <c:v>1024</c:v>
+                </c:pt>
+              </c:numCache>
+            </c:numRef>
+          </c:cat>
+          <c:val>
+            <c:numRef>
+              <c:f>Sheet1!$O$71:$O$74</c:f>
+              <c:numCache>
+                <c:formatCode>General</c:formatCode>
+                <c:ptCount val="4"/>
+                <c:pt idx="0">
+                  <c:v>15527.5</c:v>
+                </c:pt>
+                <c:pt idx="1">
+                  <c:v>58945</c:v>
+                </c:pt>
+                <c:pt idx="2">
+                  <c:v>239772.3</c:v>
+                </c:pt>
+                <c:pt idx="3">
+                  <c:v>952495</c:v>
+                </c:pt>
+              </c:numCache>
+            </c:numRef>
+          </c:val>
+          <c:smooth val="0"/>
+          <c:extLst xmlns:c16r2="http://schemas.microsoft.com/office/drawing/2015/06/chart">
+            <c:ext xmlns:c16="http://schemas.microsoft.com/office/drawing/2014/chart" uri="{C3380CC4-5D6E-409C-BE32-E72D297353CC}">
+              <c16:uniqueId val="{00000001-D988-4D63-BDDA-B06AF0D44524}"/>
+            </c:ext>
+          </c:extLst>
+        </c:ser>
+        <c:ser>
+          <c:idx val="2"/>
+          <c:order val="2"/>
+          <c:tx>
+            <c:v>Parallel For</c:v>
+          </c:tx>
+          <c:marker>
+            <c:symbol val="none"/>
+          </c:marker>
+          <c:val>
+            <c:numRef>
+              <c:f>Sheet1!$P$71:$P$74</c:f>
+              <c:numCache>
+                <c:formatCode>General</c:formatCode>
+                <c:ptCount val="4"/>
+                <c:pt idx="0">
+                  <c:v>15916</c:v>
+                </c:pt>
+                <c:pt idx="1">
+                  <c:v>62556.1</c:v>
+                </c:pt>
+                <c:pt idx="2">
+                  <c:v>258207.5</c:v>
+                </c:pt>
+                <c:pt idx="3">
+                  <c:v>1022660.7</c:v>
+                </c:pt>
+              </c:numCache>
+            </c:numRef>
+          </c:val>
+          <c:smooth val="0"/>
+          <c:extLst xmlns:c16r2="http://schemas.microsoft.com/office/drawing/2015/06/chart">
+            <c:ext xmlns:c16="http://schemas.microsoft.com/office/drawing/2014/chart" uri="{C3380CC4-5D6E-409C-BE32-E72D297353CC}">
+              <c16:uniqueId val="{00000002-D988-4D63-BDDA-B06AF0D44524}"/>
+            </c:ext>
+          </c:extLst>
+        </c:ser>
+        <c:dLbls>
+          <c:showLegendKey val="0"/>
+          <c:showVal val="0"/>
+          <c:showCatName val="0"/>
+          <c:showSerName val="0"/>
+          <c:showPercent val="0"/>
+          <c:showBubbleSize val="0"/>
+        </c:dLbls>
+        <c:marker val="1"/>
+        <c:smooth val="0"/>
+        <c:axId val="100471936"/>
+        <c:axId val="100473856"/>
+      </c:lineChart>
+      <c:catAx>
+        <c:axId val="100471936"/>
+        <c:scaling>
+          <c:orientation val="minMax"/>
+        </c:scaling>
+        <c:delete val="0"/>
+        <c:axPos val="b"/>
+        <c:title>
+          <c:tx>
+            <c:rich>
+              <a:bodyPr/>
+              <a:lstStyle/>
+              <a:p>
+                <a:pPr>
+                  <a:defRPr/>
+                </a:pPr>
+                <a:r>
+                  <a:rPr lang="en-GB"/>
+                  <a:t>Samples</a:t>
+                </a:r>
+                <a:r>
+                  <a:rPr lang="en-GB" baseline="0"/>
+                  <a:t> (per pixel)</a:t>
+                </a:r>
+                <a:endParaRPr lang="en-GB"/>
+              </a:p>
+            </c:rich>
+          </c:tx>
+          <c:overlay val="0"/>
+        </c:title>
+        <c:numFmt formatCode="General" sourceLinked="1"/>
+        <c:majorTickMark val="out"/>
+        <c:minorTickMark val="none"/>
+        <c:tickLblPos val="nextTo"/>
+        <c:crossAx val="100473856"/>
+        <c:crosses val="autoZero"/>
+        <c:auto val="1"/>
+        <c:lblAlgn val="ctr"/>
+        <c:lblOffset val="100"/>
+        <c:noMultiLvlLbl val="0"/>
+      </c:catAx>
+      <c:valAx>
+        <c:axId val="100473856"/>
+        <c:scaling>
+          <c:orientation val="minMax"/>
+        </c:scaling>
+        <c:delete val="0"/>
+        <c:axPos val="l"/>
+        <c:majorGridlines/>
+        <c:title>
+          <c:tx>
+            <c:rich>
+              <a:bodyPr rot="-5400000" vert="horz"/>
+              <a:lstStyle/>
+              <a:p>
+                <a:pPr>
+                  <a:defRPr/>
+                </a:pPr>
+                <a:r>
+                  <a:rPr lang="en-GB"/>
+                  <a:t>Time Taken (ms)</a:t>
+                </a:r>
+              </a:p>
+            </c:rich>
+          </c:tx>
+          <c:overlay val="0"/>
+        </c:title>
+        <c:numFmt formatCode="General" sourceLinked="1"/>
+        <c:majorTickMark val="out"/>
+        <c:minorTickMark val="none"/>
+        <c:tickLblPos val="nextTo"/>
+        <c:crossAx val="100471936"/>
         <c:crosses val="autoZero"/>
         <c:crossBetween val="between"/>
       </c:valAx>
@@ -3502,9 +5188,9 @@
 </file>
 
 <file path=word/charts/chart2.xml><?xml version="1.0" encoding="utf-8"?>
-<c:chartSpace xmlns:c="http://schemas.openxmlformats.org/drawingml/2006/chart" xmlns:a="http://schemas.openxmlformats.org/drawingml/2006/main" xmlns:r="http://schemas.openxmlformats.org/officeDocument/2006/relationships" xmlns:c16r2="http://schemas.microsoft.com/office/drawing/2015/06/chart">
+<c:chartSpace xmlns:c="http://schemas.openxmlformats.org/drawingml/2006/chart" xmlns:a="http://schemas.openxmlformats.org/drawingml/2006/main" xmlns:r="http://schemas.openxmlformats.org/officeDocument/2006/relationships">
   <c:date1904 val="0"/>
-  <c:lang val="en-US"/>
+  <c:lang val="en-GB"/>
   <c:roundedCorners val="0"/>
   <mc:AlternateContent xmlns:mc="http://schemas.openxmlformats.org/markup-compatibility/2006">
     <mc:Choice xmlns:c14="http://schemas.microsoft.com/office/drawing/2007/8/2/chart" Requires="c14">
@@ -3613,7 +5299,7 @@
             </c:numRef>
           </c:val>
           <c:smooth val="0"/>
-          <c:extLst>
+          <c:extLst xmlns:c16r2="http://schemas.microsoft.com/office/drawing/2015/06/chart">
             <c:ext xmlns:c16="http://schemas.microsoft.com/office/drawing/2014/chart" uri="{C3380CC4-5D6E-409C-BE32-E72D297353CC}">
               <c16:uniqueId val="{00000000-59D3-49A0-920B-9341B0AB7B46}"/>
             </c:ext>
@@ -3674,7 +5360,7 @@
             </c:numRef>
           </c:val>
           <c:smooth val="0"/>
-          <c:extLst>
+          <c:extLst xmlns:c16r2="http://schemas.microsoft.com/office/drawing/2015/06/chart">
             <c:ext xmlns:c16="http://schemas.microsoft.com/office/drawing/2014/chart" uri="{C3380CC4-5D6E-409C-BE32-E72D297353CC}">
               <c16:uniqueId val="{00000001-59D3-49A0-920B-9341B0AB7B46}"/>
             </c:ext>
@@ -3711,7 +5397,7 @@
             </c:numRef>
           </c:val>
           <c:smooth val="0"/>
-          <c:extLst>
+          <c:extLst xmlns:c16r2="http://schemas.microsoft.com/office/drawing/2015/06/chart">
             <c:ext xmlns:c16="http://schemas.microsoft.com/office/drawing/2014/chart" uri="{C3380CC4-5D6E-409C-BE32-E72D297353CC}">
               <c16:uniqueId val="{00000002-59D3-49A0-920B-9341B0AB7B46}"/>
             </c:ext>
@@ -3725,12 +5411,13 @@
           <c:showPercent val="0"/>
           <c:showBubbleSize val="0"/>
         </c:dLbls>
+        <c:marker val="1"/>
         <c:smooth val="0"/>
-        <c:axId val="39597184"/>
-        <c:axId val="39599488"/>
+        <c:axId val="90463616"/>
+        <c:axId val="90469888"/>
       </c:lineChart>
       <c:catAx>
-        <c:axId val="39597184"/>
+        <c:axId val="90463616"/>
         <c:scaling>
           <c:orientation val="minMax"/>
         </c:scaling>
@@ -3763,7 +5450,7 @@
         <c:majorTickMark val="out"/>
         <c:minorTickMark val="none"/>
         <c:tickLblPos val="nextTo"/>
-        <c:crossAx val="39599488"/>
+        <c:crossAx val="90469888"/>
         <c:crosses val="autoZero"/>
         <c:auto val="1"/>
         <c:lblAlgn val="ctr"/>
@@ -3771,7 +5458,7 @@
         <c:noMultiLvlLbl val="0"/>
       </c:catAx>
       <c:valAx>
-        <c:axId val="39599488"/>
+        <c:axId val="90469888"/>
         <c:scaling>
           <c:orientation val="minMax"/>
         </c:scaling>
@@ -3800,7 +5487,7 @@
         <c:majorTickMark val="out"/>
         <c:minorTickMark val="none"/>
         <c:tickLblPos val="nextTo"/>
-        <c:crossAx val="39597184"/>
+        <c:crossAx val="90463616"/>
         <c:crosses val="autoZero"/>
         <c:crossBetween val="between"/>
       </c:valAx>
@@ -3820,9 +5507,9 @@
 </file>
 
 <file path=word/charts/chart3.xml><?xml version="1.0" encoding="utf-8"?>
-<c:chartSpace xmlns:c="http://schemas.openxmlformats.org/drawingml/2006/chart" xmlns:a="http://schemas.openxmlformats.org/drawingml/2006/main" xmlns:r="http://schemas.openxmlformats.org/officeDocument/2006/relationships" xmlns:c16r2="http://schemas.microsoft.com/office/drawing/2015/06/chart">
+<c:chartSpace xmlns:c="http://schemas.openxmlformats.org/drawingml/2006/chart" xmlns:a="http://schemas.openxmlformats.org/drawingml/2006/main" xmlns:r="http://schemas.openxmlformats.org/officeDocument/2006/relationships">
   <c:date1904 val="0"/>
-  <c:lang val="en-US"/>
+  <c:lang val="en-GB"/>
   <c:roundedCorners val="0"/>
   <mc:AlternateContent xmlns:mc="http://schemas.openxmlformats.org/markup-compatibility/2006">
     <mc:Choice xmlns:c14="http://schemas.microsoft.com/office/drawing/2007/8/2/chart" Requires="c14">
@@ -3931,7 +5618,7 @@
             </c:numRef>
           </c:val>
           <c:smooth val="0"/>
-          <c:extLst>
+          <c:extLst xmlns:c16r2="http://schemas.microsoft.com/office/drawing/2015/06/chart">
             <c:ext xmlns:c16="http://schemas.microsoft.com/office/drawing/2014/chart" uri="{C3380CC4-5D6E-409C-BE32-E72D297353CC}">
               <c16:uniqueId val="{00000000-1B43-46D7-8772-61168128B882}"/>
             </c:ext>
@@ -3992,7 +5679,7 @@
             </c:numRef>
           </c:val>
           <c:smooth val="0"/>
-          <c:extLst>
+          <c:extLst xmlns:c16r2="http://schemas.microsoft.com/office/drawing/2015/06/chart">
             <c:ext xmlns:c16="http://schemas.microsoft.com/office/drawing/2014/chart" uri="{C3380CC4-5D6E-409C-BE32-E72D297353CC}">
               <c16:uniqueId val="{00000001-1B43-46D7-8772-61168128B882}"/>
             </c:ext>
@@ -4029,7 +5716,7 @@
             </c:numRef>
           </c:val>
           <c:smooth val="0"/>
-          <c:extLst>
+          <c:extLst xmlns:c16r2="http://schemas.microsoft.com/office/drawing/2015/06/chart">
             <c:ext xmlns:c16="http://schemas.microsoft.com/office/drawing/2014/chart" uri="{C3380CC4-5D6E-409C-BE32-E72D297353CC}">
               <c16:uniqueId val="{00000002-1B43-46D7-8772-61168128B882}"/>
             </c:ext>
@@ -4043,12 +5730,13 @@
           <c:showPercent val="0"/>
           <c:showBubbleSize val="0"/>
         </c:dLbls>
+        <c:marker val="1"/>
         <c:smooth val="0"/>
-        <c:axId val="39597184"/>
-        <c:axId val="39599488"/>
+        <c:axId val="90493696"/>
+        <c:axId val="90495616"/>
       </c:lineChart>
       <c:catAx>
-        <c:axId val="39597184"/>
+        <c:axId val="90493696"/>
         <c:scaling>
           <c:orientation val="minMax"/>
         </c:scaling>
@@ -4081,7 +5769,7 @@
         <c:majorTickMark val="out"/>
         <c:minorTickMark val="none"/>
         <c:tickLblPos val="nextTo"/>
-        <c:crossAx val="39599488"/>
+        <c:crossAx val="90495616"/>
         <c:crosses val="autoZero"/>
         <c:auto val="1"/>
         <c:lblAlgn val="ctr"/>
@@ -4089,7 +5777,7 @@
         <c:noMultiLvlLbl val="0"/>
       </c:catAx>
       <c:valAx>
-        <c:axId val="39599488"/>
+        <c:axId val="90495616"/>
         <c:scaling>
           <c:orientation val="minMax"/>
         </c:scaling>
@@ -4118,7 +5806,7 @@
         <c:majorTickMark val="out"/>
         <c:minorTickMark val="none"/>
         <c:tickLblPos val="nextTo"/>
-        <c:crossAx val="39597184"/>
+        <c:crossAx val="90493696"/>
         <c:crosses val="autoZero"/>
         <c:crossBetween val="between"/>
       </c:valAx>
@@ -4138,9 +5826,9 @@
 </file>
 
 <file path=word/charts/chart4.xml><?xml version="1.0" encoding="utf-8"?>
-<c:chartSpace xmlns:c="http://schemas.openxmlformats.org/drawingml/2006/chart" xmlns:a="http://schemas.openxmlformats.org/drawingml/2006/main" xmlns:r="http://schemas.openxmlformats.org/officeDocument/2006/relationships" xmlns:c16r2="http://schemas.microsoft.com/office/drawing/2015/06/chart">
+<c:chartSpace xmlns:c="http://schemas.openxmlformats.org/drawingml/2006/chart" xmlns:a="http://schemas.openxmlformats.org/drawingml/2006/main" xmlns:r="http://schemas.openxmlformats.org/officeDocument/2006/relationships">
   <c:date1904 val="0"/>
-  <c:lang val="en-US"/>
+  <c:lang val="en-GB"/>
   <c:roundedCorners val="0"/>
   <mc:AlternateContent xmlns:mc="http://schemas.openxmlformats.org/markup-compatibility/2006">
     <mc:Choice xmlns:c14="http://schemas.microsoft.com/office/drawing/2007/8/2/chart" Requires="c14">
@@ -4249,7 +5937,7 @@
             </c:numRef>
           </c:val>
           <c:smooth val="0"/>
-          <c:extLst>
+          <c:extLst xmlns:c16r2="http://schemas.microsoft.com/office/drawing/2015/06/chart">
             <c:ext xmlns:c16="http://schemas.microsoft.com/office/drawing/2014/chart" uri="{C3380CC4-5D6E-409C-BE32-E72D297353CC}">
               <c16:uniqueId val="{00000000-7039-458F-987D-A1F9ECBDD895}"/>
             </c:ext>
@@ -4310,7 +5998,7 @@
             </c:numRef>
           </c:val>
           <c:smooth val="0"/>
-          <c:extLst>
+          <c:extLst xmlns:c16r2="http://schemas.microsoft.com/office/drawing/2015/06/chart">
             <c:ext xmlns:c16="http://schemas.microsoft.com/office/drawing/2014/chart" uri="{C3380CC4-5D6E-409C-BE32-E72D297353CC}">
               <c16:uniqueId val="{00000001-7039-458F-987D-A1F9ECBDD895}"/>
             </c:ext>
@@ -4347,7 +6035,7 @@
             </c:numRef>
           </c:val>
           <c:smooth val="0"/>
-          <c:extLst>
+          <c:extLst xmlns:c16r2="http://schemas.microsoft.com/office/drawing/2015/06/chart">
             <c:ext xmlns:c16="http://schemas.microsoft.com/office/drawing/2014/chart" uri="{C3380CC4-5D6E-409C-BE32-E72D297353CC}">
               <c16:uniqueId val="{00000002-7039-458F-987D-A1F9ECBDD895}"/>
             </c:ext>
@@ -4361,12 +6049,13 @@
           <c:showPercent val="0"/>
           <c:showBubbleSize val="0"/>
         </c:dLbls>
+        <c:marker val="1"/>
         <c:smooth val="0"/>
-        <c:axId val="39597184"/>
-        <c:axId val="39599488"/>
+        <c:axId val="98432896"/>
+        <c:axId val="98758656"/>
       </c:lineChart>
       <c:catAx>
-        <c:axId val="39597184"/>
+        <c:axId val="98432896"/>
         <c:scaling>
           <c:orientation val="minMax"/>
         </c:scaling>
@@ -4399,7 +6088,7 @@
         <c:majorTickMark val="out"/>
         <c:minorTickMark val="none"/>
         <c:tickLblPos val="nextTo"/>
-        <c:crossAx val="39599488"/>
+        <c:crossAx val="98758656"/>
         <c:crosses val="autoZero"/>
         <c:auto val="1"/>
         <c:lblAlgn val="ctr"/>
@@ -4407,7 +6096,7 @@
         <c:noMultiLvlLbl val="0"/>
       </c:catAx>
       <c:valAx>
-        <c:axId val="39599488"/>
+        <c:axId val="98758656"/>
         <c:scaling>
           <c:orientation val="minMax"/>
         </c:scaling>
@@ -4436,7 +6125,7 @@
         <c:majorTickMark val="out"/>
         <c:minorTickMark val="none"/>
         <c:tickLblPos val="nextTo"/>
-        <c:crossAx val="39597184"/>
+        <c:crossAx val="98432896"/>
         <c:crosses val="autoZero"/>
         <c:crossBetween val="between"/>
       </c:valAx>
@@ -4456,9 +6145,9 @@
 </file>
 
 <file path=word/charts/chart5.xml><?xml version="1.0" encoding="utf-8"?>
-<c:chartSpace xmlns:c="http://schemas.openxmlformats.org/drawingml/2006/chart" xmlns:a="http://schemas.openxmlformats.org/drawingml/2006/main" xmlns:r="http://schemas.openxmlformats.org/officeDocument/2006/relationships" xmlns:c16r2="http://schemas.microsoft.com/office/drawing/2015/06/chart">
+<c:chartSpace xmlns:c="http://schemas.openxmlformats.org/drawingml/2006/chart" xmlns:a="http://schemas.openxmlformats.org/drawingml/2006/main" xmlns:r="http://schemas.openxmlformats.org/officeDocument/2006/relationships">
   <c:date1904 val="0"/>
-  <c:lang val="en-US"/>
+  <c:lang val="en-GB"/>
   <c:roundedCorners val="0"/>
   <mc:AlternateContent xmlns:mc="http://schemas.openxmlformats.org/markup-compatibility/2006">
     <mc:Choice xmlns:c14="http://schemas.microsoft.com/office/drawing/2007/8/2/chart" Requires="c14">
@@ -4567,7 +6256,7 @@
             </c:numRef>
           </c:val>
           <c:smooth val="0"/>
-          <c:extLst>
+          <c:extLst xmlns:c16r2="http://schemas.microsoft.com/office/drawing/2015/06/chart">
             <c:ext xmlns:c16="http://schemas.microsoft.com/office/drawing/2014/chart" uri="{C3380CC4-5D6E-409C-BE32-E72D297353CC}">
               <c16:uniqueId val="{00000000-C3D5-4E7A-AD06-992AFDD22071}"/>
             </c:ext>
@@ -4628,7 +6317,7 @@
             </c:numRef>
           </c:val>
           <c:smooth val="0"/>
-          <c:extLst>
+          <c:extLst xmlns:c16r2="http://schemas.microsoft.com/office/drawing/2015/06/chart">
             <c:ext xmlns:c16="http://schemas.microsoft.com/office/drawing/2014/chart" uri="{C3380CC4-5D6E-409C-BE32-E72D297353CC}">
               <c16:uniqueId val="{00000001-C3D5-4E7A-AD06-992AFDD22071}"/>
             </c:ext>
@@ -4665,7 +6354,7 @@
             </c:numRef>
           </c:val>
           <c:smooth val="0"/>
-          <c:extLst>
+          <c:extLst xmlns:c16r2="http://schemas.microsoft.com/office/drawing/2015/06/chart">
             <c:ext xmlns:c16="http://schemas.microsoft.com/office/drawing/2014/chart" uri="{C3380CC4-5D6E-409C-BE32-E72D297353CC}">
               <c16:uniqueId val="{00000002-C3D5-4E7A-AD06-992AFDD22071}"/>
             </c:ext>
@@ -4679,12 +6368,13 @@
           <c:showPercent val="0"/>
           <c:showBubbleSize val="0"/>
         </c:dLbls>
+        <c:marker val="1"/>
         <c:smooth val="0"/>
-        <c:axId val="39597184"/>
-        <c:axId val="39599488"/>
+        <c:axId val="98778112"/>
+        <c:axId val="98804864"/>
       </c:lineChart>
       <c:catAx>
-        <c:axId val="39597184"/>
+        <c:axId val="98778112"/>
         <c:scaling>
           <c:orientation val="minMax"/>
         </c:scaling>
@@ -4717,7 +6407,7 @@
         <c:majorTickMark val="out"/>
         <c:minorTickMark val="none"/>
         <c:tickLblPos val="nextTo"/>
-        <c:crossAx val="39599488"/>
+        <c:crossAx val="98804864"/>
         <c:crosses val="autoZero"/>
         <c:auto val="1"/>
         <c:lblAlgn val="ctr"/>
@@ -4725,7 +6415,7 @@
         <c:noMultiLvlLbl val="0"/>
       </c:catAx>
       <c:valAx>
-        <c:axId val="39599488"/>
+        <c:axId val="98804864"/>
         <c:scaling>
           <c:orientation val="minMax"/>
         </c:scaling>
@@ -4754,7 +6444,7 @@
         <c:majorTickMark val="out"/>
         <c:minorTickMark val="none"/>
         <c:tickLblPos val="nextTo"/>
-        <c:crossAx val="39597184"/>
+        <c:crossAx val="98778112"/>
         <c:crosses val="autoZero"/>
         <c:crossBetween val="between"/>
       </c:valAx>
@@ -4774,9 +6464,9 @@
 </file>
 
 <file path=word/charts/chart6.xml><?xml version="1.0" encoding="utf-8"?>
-<c:chartSpace xmlns:c="http://schemas.openxmlformats.org/drawingml/2006/chart" xmlns:a="http://schemas.openxmlformats.org/drawingml/2006/main" xmlns:r="http://schemas.openxmlformats.org/officeDocument/2006/relationships" xmlns:c16r2="http://schemas.microsoft.com/office/drawing/2015/06/chart">
+<c:chartSpace xmlns:c="http://schemas.openxmlformats.org/drawingml/2006/chart" xmlns:a="http://schemas.openxmlformats.org/drawingml/2006/main" xmlns:r="http://schemas.openxmlformats.org/officeDocument/2006/relationships">
   <c:date1904 val="0"/>
-  <c:lang val="en-US"/>
+  <c:lang val="en-GB"/>
   <c:roundedCorners val="0"/>
   <mc:AlternateContent xmlns:mc="http://schemas.openxmlformats.org/markup-compatibility/2006">
     <mc:Choice xmlns:c14="http://schemas.microsoft.com/office/drawing/2007/8/2/chart" Requires="c14">
@@ -4885,7 +6575,7 @@
             </c:numRef>
           </c:val>
           <c:smooth val="0"/>
-          <c:extLst>
+          <c:extLst xmlns:c16r2="http://schemas.microsoft.com/office/drawing/2015/06/chart">
             <c:ext xmlns:c16="http://schemas.microsoft.com/office/drawing/2014/chart" uri="{C3380CC4-5D6E-409C-BE32-E72D297353CC}">
               <c16:uniqueId val="{00000000-882C-4E74-8285-812D84482CBB}"/>
             </c:ext>
@@ -4946,7 +6636,7 @@
             </c:numRef>
           </c:val>
           <c:smooth val="0"/>
-          <c:extLst>
+          <c:extLst xmlns:c16r2="http://schemas.microsoft.com/office/drawing/2015/06/chart">
             <c:ext xmlns:c16="http://schemas.microsoft.com/office/drawing/2014/chart" uri="{C3380CC4-5D6E-409C-BE32-E72D297353CC}">
               <c16:uniqueId val="{00000001-882C-4E74-8285-812D84482CBB}"/>
             </c:ext>
@@ -4983,7 +6673,7 @@
             </c:numRef>
           </c:val>
           <c:smooth val="0"/>
-          <c:extLst>
+          <c:extLst xmlns:c16r2="http://schemas.microsoft.com/office/drawing/2015/06/chart">
             <c:ext xmlns:c16="http://schemas.microsoft.com/office/drawing/2014/chart" uri="{C3380CC4-5D6E-409C-BE32-E72D297353CC}">
               <c16:uniqueId val="{00000002-882C-4E74-8285-812D84482CBB}"/>
             </c:ext>
@@ -4997,12 +6687,13 @@
           <c:showPercent val="0"/>
           <c:showBubbleSize val="0"/>
         </c:dLbls>
+        <c:marker val="1"/>
         <c:smooth val="0"/>
-        <c:axId val="39597184"/>
-        <c:axId val="39599488"/>
+        <c:axId val="99668352"/>
+        <c:axId val="99670272"/>
       </c:lineChart>
       <c:catAx>
-        <c:axId val="39597184"/>
+        <c:axId val="99668352"/>
         <c:scaling>
           <c:orientation val="minMax"/>
         </c:scaling>
@@ -5035,7 +6726,7 @@
         <c:majorTickMark val="out"/>
         <c:minorTickMark val="none"/>
         <c:tickLblPos val="nextTo"/>
-        <c:crossAx val="39599488"/>
+        <c:crossAx val="99670272"/>
         <c:crosses val="autoZero"/>
         <c:auto val="1"/>
         <c:lblAlgn val="ctr"/>
@@ -5043,7 +6734,7 @@
         <c:noMultiLvlLbl val="0"/>
       </c:catAx>
       <c:valAx>
-        <c:axId val="39599488"/>
+        <c:axId val="99670272"/>
         <c:scaling>
           <c:orientation val="minMax"/>
         </c:scaling>
@@ -5072,7 +6763,7 @@
         <c:majorTickMark val="out"/>
         <c:minorTickMark val="none"/>
         <c:tickLblPos val="nextTo"/>
-        <c:crossAx val="39597184"/>
+        <c:crossAx val="99668352"/>
         <c:crosses val="autoZero"/>
         <c:crossBetween val="between"/>
       </c:valAx>
@@ -5092,9 +6783,9 @@
 </file>
 
 <file path=word/charts/chart7.xml><?xml version="1.0" encoding="utf-8"?>
-<c:chartSpace xmlns:c="http://schemas.openxmlformats.org/drawingml/2006/chart" xmlns:a="http://schemas.openxmlformats.org/drawingml/2006/main" xmlns:r="http://schemas.openxmlformats.org/officeDocument/2006/relationships" xmlns:c16r2="http://schemas.microsoft.com/office/drawing/2015/06/chart">
+<c:chartSpace xmlns:c="http://schemas.openxmlformats.org/drawingml/2006/chart" xmlns:a="http://schemas.openxmlformats.org/drawingml/2006/main" xmlns:r="http://schemas.openxmlformats.org/officeDocument/2006/relationships">
   <c:date1904 val="0"/>
-  <c:lang val="en-US"/>
+  <c:lang val="en-GB"/>
   <c:roundedCorners val="0"/>
   <mc:AlternateContent xmlns:mc="http://schemas.openxmlformats.org/markup-compatibility/2006">
     <mc:Choice xmlns:c14="http://schemas.microsoft.com/office/drawing/2007/8/2/chart" Requires="c14">
@@ -5203,7 +6894,7 @@
             </c:numRef>
           </c:val>
           <c:smooth val="0"/>
-          <c:extLst>
+          <c:extLst xmlns:c16r2="http://schemas.microsoft.com/office/drawing/2015/06/chart">
             <c:ext xmlns:c16="http://schemas.microsoft.com/office/drawing/2014/chart" uri="{C3380CC4-5D6E-409C-BE32-E72D297353CC}">
               <c16:uniqueId val="{00000000-2928-4943-95E5-0D1DD7CF4291}"/>
             </c:ext>
@@ -5264,7 +6955,7 @@
             </c:numRef>
           </c:val>
           <c:smooth val="0"/>
-          <c:extLst>
+          <c:extLst xmlns:c16r2="http://schemas.microsoft.com/office/drawing/2015/06/chart">
             <c:ext xmlns:c16="http://schemas.microsoft.com/office/drawing/2014/chart" uri="{C3380CC4-5D6E-409C-BE32-E72D297353CC}">
               <c16:uniqueId val="{00000001-2928-4943-95E5-0D1DD7CF4291}"/>
             </c:ext>
@@ -5301,7 +6992,7 @@
             </c:numRef>
           </c:val>
           <c:smooth val="0"/>
-          <c:extLst>
+          <c:extLst xmlns:c16r2="http://schemas.microsoft.com/office/drawing/2015/06/chart">
             <c:ext xmlns:c16="http://schemas.microsoft.com/office/drawing/2014/chart" uri="{C3380CC4-5D6E-409C-BE32-E72D297353CC}">
               <c16:uniqueId val="{00000002-2928-4943-95E5-0D1DD7CF4291}"/>
             </c:ext>
@@ -5315,12 +7006,13 @@
           <c:showPercent val="0"/>
           <c:showBubbleSize val="0"/>
         </c:dLbls>
+        <c:marker val="1"/>
         <c:smooth val="0"/>
-        <c:axId val="39597184"/>
-        <c:axId val="39599488"/>
+        <c:axId val="99890688"/>
+        <c:axId val="99892608"/>
       </c:lineChart>
       <c:catAx>
-        <c:axId val="39597184"/>
+        <c:axId val="99890688"/>
         <c:scaling>
           <c:orientation val="minMax"/>
         </c:scaling>
@@ -5353,7 +7045,7 @@
         <c:majorTickMark val="out"/>
         <c:minorTickMark val="none"/>
         <c:tickLblPos val="nextTo"/>
-        <c:crossAx val="39599488"/>
+        <c:crossAx val="99892608"/>
         <c:crosses val="autoZero"/>
         <c:auto val="1"/>
         <c:lblAlgn val="ctr"/>
@@ -5361,7 +7053,7 @@
         <c:noMultiLvlLbl val="0"/>
       </c:catAx>
       <c:valAx>
-        <c:axId val="39599488"/>
+        <c:axId val="99892608"/>
         <c:scaling>
           <c:orientation val="minMax"/>
         </c:scaling>
@@ -5390,7 +7082,7 @@
         <c:majorTickMark val="out"/>
         <c:minorTickMark val="none"/>
         <c:tickLblPos val="nextTo"/>
-        <c:crossAx val="39597184"/>
+        <c:crossAx val="99890688"/>
         <c:crosses val="autoZero"/>
         <c:crossBetween val="between"/>
       </c:valAx>
@@ -5410,9 +7102,9 @@
 </file>
 
 <file path=word/charts/chart8.xml><?xml version="1.0" encoding="utf-8"?>
-<c:chartSpace xmlns:c="http://schemas.openxmlformats.org/drawingml/2006/chart" xmlns:a="http://schemas.openxmlformats.org/drawingml/2006/main" xmlns:r="http://schemas.openxmlformats.org/officeDocument/2006/relationships" xmlns:c16r2="http://schemas.microsoft.com/office/drawing/2015/06/chart">
+<c:chartSpace xmlns:c="http://schemas.openxmlformats.org/drawingml/2006/chart" xmlns:a="http://schemas.openxmlformats.org/drawingml/2006/main" xmlns:r="http://schemas.openxmlformats.org/officeDocument/2006/relationships">
   <c:date1904 val="0"/>
-  <c:lang val="en-US"/>
+  <c:lang val="en-GB"/>
   <c:roundedCorners val="0"/>
   <mc:AlternateContent xmlns:mc="http://schemas.openxmlformats.org/markup-compatibility/2006">
     <mc:Choice xmlns:c14="http://schemas.microsoft.com/office/drawing/2007/8/2/chart" Requires="c14">
@@ -5521,7 +7213,7 @@
             </c:numRef>
           </c:val>
           <c:smooth val="0"/>
-          <c:extLst>
+          <c:extLst xmlns:c16r2="http://schemas.microsoft.com/office/drawing/2015/06/chart">
             <c:ext xmlns:c16="http://schemas.microsoft.com/office/drawing/2014/chart" uri="{C3380CC4-5D6E-409C-BE32-E72D297353CC}">
               <c16:uniqueId val="{00000000-379E-4487-BD6D-1507D7B53C2D}"/>
             </c:ext>
@@ -5582,7 +7274,7 @@
             </c:numRef>
           </c:val>
           <c:smooth val="0"/>
-          <c:extLst>
+          <c:extLst xmlns:c16r2="http://schemas.microsoft.com/office/drawing/2015/06/chart">
             <c:ext xmlns:c16="http://schemas.microsoft.com/office/drawing/2014/chart" uri="{C3380CC4-5D6E-409C-BE32-E72D297353CC}">
               <c16:uniqueId val="{00000001-379E-4487-BD6D-1507D7B53C2D}"/>
             </c:ext>
@@ -5619,7 +7311,7 @@
             </c:numRef>
           </c:val>
           <c:smooth val="0"/>
-          <c:extLst>
+          <c:extLst xmlns:c16r2="http://schemas.microsoft.com/office/drawing/2015/06/chart">
             <c:ext xmlns:c16="http://schemas.microsoft.com/office/drawing/2014/chart" uri="{C3380CC4-5D6E-409C-BE32-E72D297353CC}">
               <c16:uniqueId val="{00000002-379E-4487-BD6D-1507D7B53C2D}"/>
             </c:ext>
@@ -5633,12 +7325,13 @@
           <c:showPercent val="0"/>
           <c:showBubbleSize val="0"/>
         </c:dLbls>
+        <c:marker val="1"/>
         <c:smooth val="0"/>
-        <c:axId val="39597184"/>
-        <c:axId val="39599488"/>
+        <c:axId val="99908224"/>
+        <c:axId val="99910400"/>
       </c:lineChart>
       <c:catAx>
-        <c:axId val="39597184"/>
+        <c:axId val="99908224"/>
         <c:scaling>
           <c:orientation val="minMax"/>
         </c:scaling>
@@ -5671,7 +7364,7 @@
         <c:majorTickMark val="out"/>
         <c:minorTickMark val="none"/>
         <c:tickLblPos val="nextTo"/>
-        <c:crossAx val="39599488"/>
+        <c:crossAx val="99910400"/>
         <c:crosses val="autoZero"/>
         <c:auto val="1"/>
         <c:lblAlgn val="ctr"/>
@@ -5679,7 +7372,7 @@
         <c:noMultiLvlLbl val="0"/>
       </c:catAx>
       <c:valAx>
-        <c:axId val="39599488"/>
+        <c:axId val="99910400"/>
         <c:scaling>
           <c:orientation val="minMax"/>
         </c:scaling>
@@ -5708,7 +7401,7 @@
         <c:majorTickMark val="out"/>
         <c:minorTickMark val="none"/>
         <c:tickLblPos val="nextTo"/>
-        <c:crossAx val="39597184"/>
+        <c:crossAx val="99908224"/>
         <c:crosses val="autoZero"/>
         <c:crossBetween val="between"/>
       </c:valAx>
@@ -5728,9 +7421,9 @@
 </file>
 
 <file path=word/charts/chart9.xml><?xml version="1.0" encoding="utf-8"?>
-<c:chartSpace xmlns:c="http://schemas.openxmlformats.org/drawingml/2006/chart" xmlns:a="http://schemas.openxmlformats.org/drawingml/2006/main" xmlns:r="http://schemas.openxmlformats.org/officeDocument/2006/relationships" xmlns:c16r2="http://schemas.microsoft.com/office/drawing/2015/06/chart">
+<c:chartSpace xmlns:c="http://schemas.openxmlformats.org/drawingml/2006/chart" xmlns:a="http://schemas.openxmlformats.org/drawingml/2006/main" xmlns:r="http://schemas.openxmlformats.org/officeDocument/2006/relationships">
   <c:date1904 val="0"/>
-  <c:lang val="en-US"/>
+  <c:lang val="en-GB"/>
   <c:roundedCorners val="0"/>
   <mc:AlternateContent xmlns:mc="http://schemas.openxmlformats.org/markup-compatibility/2006">
     <mc:Choice xmlns:c14="http://schemas.microsoft.com/office/drawing/2007/8/2/chart" Requires="c14">
@@ -5839,7 +7532,7 @@
             </c:numRef>
           </c:val>
           <c:smooth val="0"/>
-          <c:extLst>
+          <c:extLst xmlns:c16r2="http://schemas.microsoft.com/office/drawing/2015/06/chart">
             <c:ext xmlns:c16="http://schemas.microsoft.com/office/drawing/2014/chart" uri="{C3380CC4-5D6E-409C-BE32-E72D297353CC}">
               <c16:uniqueId val="{00000000-1671-42D9-9FC1-64A1776EBA1C}"/>
             </c:ext>
@@ -5900,7 +7593,7 @@
             </c:numRef>
           </c:val>
           <c:smooth val="0"/>
-          <c:extLst>
+          <c:extLst xmlns:c16r2="http://schemas.microsoft.com/office/drawing/2015/06/chart">
             <c:ext xmlns:c16="http://schemas.microsoft.com/office/drawing/2014/chart" uri="{C3380CC4-5D6E-409C-BE32-E72D297353CC}">
               <c16:uniqueId val="{00000001-1671-42D9-9FC1-64A1776EBA1C}"/>
             </c:ext>
@@ -5937,7 +7630,7 @@
             </c:numRef>
           </c:val>
           <c:smooth val="0"/>
-          <c:extLst>
+          <c:extLst xmlns:c16r2="http://schemas.microsoft.com/office/drawing/2015/06/chart">
             <c:ext xmlns:c16="http://schemas.microsoft.com/office/drawing/2014/chart" uri="{C3380CC4-5D6E-409C-BE32-E72D297353CC}">
               <c16:uniqueId val="{00000002-1671-42D9-9FC1-64A1776EBA1C}"/>
             </c:ext>
@@ -5951,12 +7644,13 @@
           <c:showPercent val="0"/>
           <c:showBubbleSize val="0"/>
         </c:dLbls>
+        <c:marker val="1"/>
         <c:smooth val="0"/>
-        <c:axId val="39597184"/>
-        <c:axId val="39599488"/>
+        <c:axId val="99926016"/>
+        <c:axId val="99927936"/>
       </c:lineChart>
       <c:catAx>
-        <c:axId val="39597184"/>
+        <c:axId val="99926016"/>
         <c:scaling>
           <c:orientation val="minMax"/>
         </c:scaling>
@@ -5989,7 +7683,7 @@
         <c:majorTickMark val="out"/>
         <c:minorTickMark val="none"/>
         <c:tickLblPos val="nextTo"/>
-        <c:crossAx val="39599488"/>
+        <c:crossAx val="99927936"/>
         <c:crosses val="autoZero"/>
         <c:auto val="1"/>
         <c:lblAlgn val="ctr"/>
@@ -5997,7 +7691,7 @@
         <c:noMultiLvlLbl val="0"/>
       </c:catAx>
       <c:valAx>
-        <c:axId val="39599488"/>
+        <c:axId val="99927936"/>
         <c:scaling>
           <c:orientation val="minMax"/>
         </c:scaling>
@@ -6026,7 +7720,7 @@
         <c:majorTickMark val="out"/>
         <c:minorTickMark val="none"/>
         <c:tickLblPos val="nextTo"/>
-        <c:crossAx val="39597184"/>
+        <c:crossAx val="99926016"/>
         <c:crosses val="autoZero"/>
         <c:crossBetween val="between"/>
       </c:valAx>
@@ -6088,7 +7782,7 @@
     </a:clrScheme>
     <a:fontScheme name="Office">
       <a:majorFont>
-        <a:latin typeface="Calibri Light" panose="020F0302020204030204"/>
+        <a:latin typeface="Calibri Light"/>
         <a:ea typeface=""/>
         <a:cs typeface=""/>
         <a:font script="Jpan" typeface="游ゴシック Light"/>
@@ -6123,7 +7817,7 @@
         <a:font script="Geor" typeface="Sylfaen"/>
       </a:majorFont>
       <a:minorFont>
-        <a:latin typeface="Calibri" panose="020F0502020204030204"/>
+        <a:latin typeface="Calibri"/>
         <a:ea typeface=""/>
         <a:cs typeface=""/>
         <a:font script="Jpan" typeface="游明朝"/>
@@ -6300,7 +7994,7 @@
   <a:extraClrSchemeLst/>
   <a:extLst>
     <a:ext uri="{05A4C25C-085E-4340-85A3-A5531E510DB2}">
-      <thm15:themeFamily xmlns:thm15="http://schemas.microsoft.com/office/thememl/2012/main" name="Office Theme" id="{62F939B6-93AF-4DB8-9C6B-D6C7DFDC589F}" vid="{4A3C46E8-61CC-4603-A589-7422A47A8E4A}"/>
+      <thm15:themeFamily xmlns:thm15="http://schemas.microsoft.com/office/thememl/2012/main" xmlns="" name="Office Theme" id="{62F939B6-93AF-4DB8-9C6B-D6C7DFDC589F}" vid="{4A3C46E8-61CC-4603-A589-7422A47A8E4A}"/>
     </a:ext>
   </a:extLst>
 </a:theme>
@@ -6311,7 +8005,7 @@
 </file>
 
 <file path=customXml/itemProps1.xml><?xml version="1.0" encoding="utf-8"?>
-<ds:datastoreItem xmlns:ds="http://schemas.openxmlformats.org/officeDocument/2006/customXml" ds:itemID="{2C08F25A-17BF-4BE7-A4EE-E29E973DCCDC}">
+<ds:datastoreItem xmlns:ds="http://schemas.openxmlformats.org/officeDocument/2006/customXml" ds:itemID="{7F5D13B2-8B62-44C5-9BCF-9994587CD1E8}">
   <ds:schemaRefs>
     <ds:schemaRef ds:uri="http://schemas.openxmlformats.org/officeDocument/2006/bibliography"/>
   </ds:schemaRefs>

</xml_diff>